<commit_message>
Updated CGPA and fixed grammatical issue
</commit_message>
<xml_diff>
--- a/MS Word Files/Muhammad Hassan Raza - With Picture.docx
+++ b/MS Word Files/Muhammad Hassan Raza - With Picture.docx
@@ -198,11 +198,7 @@
               <w:t xml:space="preserve">                          </w:t>
             </w:r>
             <w:r>
-              <w:t xml:space="preserve">+92 335 </w:t>
-            </w:r>
-            <w:proofErr w:type="gramStart"/>
-            <w:r>
-              <w:t>0706014</w:t>
+              <w:t>+92 335 0706014</w:t>
             </w:r>
             <w:r>
               <w:t xml:space="preserve"> </w:t>
@@ -216,7 +212,6 @@
               </w:rPr>
               <w:t></w:t>
             </w:r>
-            <w:proofErr w:type="gramEnd"/>
           </w:p>
           <w:p>
             <w:pPr>
@@ -377,11 +372,7 @@
               <w:t xml:space="preserve">                            </w:t>
             </w:r>
             <w:r>
-              <w:t xml:space="preserve">Lahore, </w:t>
-            </w:r>
-            <w:proofErr w:type="gramStart"/>
-            <w:r>
-              <w:t xml:space="preserve">Pakistan </w:t>
+              <w:t xml:space="preserve">Lahore, Pakistan </w:t>
             </w:r>
             <w:r>
               <w:t xml:space="preserve"> </w:t>
@@ -392,7 +383,6 @@
               </w:rPr>
               <w:t></w:t>
             </w:r>
-            <w:proofErr w:type="gramEnd"/>
           </w:p>
         </w:tc>
       </w:tr>
@@ -819,7 +809,14 @@
                 <w:szCs w:val="20"/>
                 <w:lang w:val="en-US"/>
               </w:rPr>
-              <w:t>16</w:t>
+              <w:t>1</w:t>
+            </w:r>
+            <w:r>
+              <w:rPr>
+                <w:szCs w:val="20"/>
+                <w:lang w:val="en-US"/>
+              </w:rPr>
+              <w:t>8</w:t>
             </w:r>
             <w:r>
               <w:rPr>
@@ -928,7 +925,21 @@
                 <w:szCs w:val="20"/>
                 <w:lang w:val="en-US"/>
               </w:rPr>
-              <w:t>Teaching Assistant Intro</w:t>
+              <w:t xml:space="preserve">Teaching Assistant </w:t>
+            </w:r>
+            <w:r>
+              <w:rPr>
+                <w:szCs w:val="20"/>
+                <w:lang w:val="en-US"/>
+              </w:rPr>
+              <w:t xml:space="preserve">for </w:t>
+            </w:r>
+            <w:r>
+              <w:rPr>
+                <w:szCs w:val="20"/>
+                <w:lang w:val="en-US"/>
+              </w:rPr>
+              <w:t>Intro</w:t>
             </w:r>
             <w:r>
               <w:rPr>
@@ -2161,7 +2172,6 @@
         </w:rPr>
         <w:t xml:space="preserve"> </w:t>
       </w:r>
-      <w:proofErr w:type="spellStart"/>
       <w:r>
         <w:rPr>
           <w:b w:val="0"/>
@@ -2172,7 +2182,6 @@
         </w:rPr>
         <w:t>Todo</w:t>
       </w:r>
-      <w:proofErr w:type="spellEnd"/>
       <w:r>
         <w:rPr>
           <w:b w:val="0"/>

</xml_diff>

<commit_message>
Updated Resume with Campus Ambassador Position
</commit_message>
<xml_diff>
--- a/MS Word Files/Muhammad Hassan Raza - With Picture.docx
+++ b/MS Word Files/Muhammad Hassan Raza - With Picture.docx
@@ -198,7 +198,11 @@
               <w:t xml:space="preserve">                          </w:t>
             </w:r>
             <w:r>
-              <w:t>+92 335 0706014</w:t>
+              <w:t xml:space="preserve">+92 335 </w:t>
+            </w:r>
+            <w:proofErr w:type="gramStart"/>
+            <w:r>
+              <w:t>0706014</w:t>
             </w:r>
             <w:r>
               <w:t xml:space="preserve"> </w:t>
@@ -212,6 +216,7 @@
               </w:rPr>
               <w:t></w:t>
             </w:r>
+            <w:proofErr w:type="gramEnd"/>
           </w:p>
           <w:p>
             <w:pPr>
@@ -372,7 +377,11 @@
               <w:t xml:space="preserve">                            </w:t>
             </w:r>
             <w:r>
-              <w:t xml:space="preserve">Lahore, Pakistan </w:t>
+              <w:t xml:space="preserve">Lahore, </w:t>
+            </w:r>
+            <w:proofErr w:type="gramStart"/>
+            <w:r>
+              <w:t xml:space="preserve">Pakistan </w:t>
             </w:r>
             <w:r>
               <w:t xml:space="preserve"> </w:t>
@@ -383,6 +392,7 @@
               </w:rPr>
               <w:t></w:t>
             </w:r>
+            <w:proofErr w:type="gramEnd"/>
           </w:p>
         </w:tc>
       </w:tr>
@@ -958,6 +968,26 @@
           </w:p>
           <w:p>
             <w:pPr>
+              <w:numPr>
+                <w:ilvl w:val="0"/>
+                <w:numId w:val="30"/>
+              </w:numPr>
+              <w:spacing w:line="276" w:lineRule="auto"/>
+              <w:ind w:hanging="360"/>
+              <w:rPr>
+                <w:szCs w:val="20"/>
+              </w:rPr>
+            </w:pPr>
+            <w:r>
+              <w:rPr>
+                <w:szCs w:val="20"/>
+                <w:lang w:val="en-US"/>
+              </w:rPr>
+              <w:t>Campus Ambassador for Cogent Labs</w:t>
+            </w:r>
+          </w:p>
+          <w:p>
+            <w:pPr>
               <w:spacing w:line="276" w:lineRule="auto"/>
               <w:ind w:left="1081"/>
               <w:rPr>
@@ -1425,8 +1455,19 @@
           <w:sz w:val="18"/>
           <w:szCs w:val="18"/>
         </w:rPr>
-        <w:t>xport transcript</w:t>
-      </w:r>
+        <w:t xml:space="preserve">xport </w:t>
+      </w:r>
+      <w:proofErr w:type="gramStart"/>
+      <w:r>
+        <w:rPr>
+          <w:b w:val="0"/>
+          <w:bCs/>
+          <w:sz w:val="18"/>
+          <w:szCs w:val="18"/>
+        </w:rPr>
+        <w:t>transcript</w:t>
+      </w:r>
+      <w:proofErr w:type="gramEnd"/>
     </w:p>
     <w:p>
       <w:pPr>
@@ -2127,8 +2168,19 @@
           <w:sz w:val="18"/>
           <w:szCs w:val="18"/>
         </w:rPr>
-        <w:t>text files</w:t>
-      </w:r>
+        <w:t xml:space="preserve">text </w:t>
+      </w:r>
+      <w:proofErr w:type="gramStart"/>
+      <w:r>
+        <w:rPr>
+          <w:b w:val="0"/>
+          <w:bCs/>
+          <w:sz w:val="18"/>
+          <w:szCs w:val="18"/>
+        </w:rPr>
+        <w:t>files</w:t>
+      </w:r>
+      <w:proofErr w:type="gramEnd"/>
     </w:p>
     <w:p>
       <w:pPr>
@@ -2172,6 +2224,7 @@
         </w:rPr>
         <w:t xml:space="preserve"> </w:t>
       </w:r>
+      <w:proofErr w:type="spellStart"/>
       <w:r>
         <w:rPr>
           <w:b w:val="0"/>
@@ -2182,6 +2235,7 @@
         </w:rPr>
         <w:t>Todo</w:t>
       </w:r>
+      <w:proofErr w:type="spellEnd"/>
       <w:r>
         <w:rPr>
           <w:b w:val="0"/>
@@ -2244,8 +2298,19 @@
           <w:sz w:val="18"/>
           <w:szCs w:val="18"/>
         </w:rPr>
-        <w:t>/Save tasks</w:t>
-      </w:r>
+        <w:t xml:space="preserve">/Save </w:t>
+      </w:r>
+      <w:proofErr w:type="gramStart"/>
+      <w:r>
+        <w:rPr>
+          <w:b w:val="0"/>
+          <w:bCs/>
+          <w:sz w:val="18"/>
+          <w:szCs w:val="18"/>
+        </w:rPr>
+        <w:t>tasks</w:t>
+      </w:r>
+      <w:proofErr w:type="gramEnd"/>
     </w:p>
     <w:p>
       <w:pPr>

</xml_diff>

<commit_message>
Added FutureFest experience, optimized Projects Field
</commit_message>
<xml_diff>
--- a/MS Word Files/Muhammad Hassan Raza - With Picture.docx
+++ b/MS Word Files/Muhammad Hassan Raza - With Picture.docx
@@ -988,6 +988,26 @@
           </w:p>
           <w:p>
             <w:pPr>
+              <w:numPr>
+                <w:ilvl w:val="0"/>
+                <w:numId w:val="30"/>
+              </w:numPr>
+              <w:spacing w:line="276" w:lineRule="auto"/>
+              <w:ind w:hanging="360"/>
+              <w:rPr>
+                <w:szCs w:val="20"/>
+              </w:rPr>
+            </w:pPr>
+            <w:r>
+              <w:rPr>
+                <w:szCs w:val="20"/>
+                <w:lang w:val="en-US"/>
+              </w:rPr>
+              <w:t>VIP Management Team Lead FutureFest’23</w:t>
+            </w:r>
+          </w:p>
+          <w:p>
+            <w:pPr>
               <w:spacing w:line="276" w:lineRule="auto"/>
               <w:ind w:left="1081"/>
               <w:rPr>
@@ -1291,8 +1311,8 @@
         <w:rPr>
           <w:b w:val="0"/>
           <w:bCs/>
-          <w:sz w:val="18"/>
-          <w:szCs w:val="18"/>
+          <w:sz w:val="16"/>
+          <w:szCs w:val="16"/>
         </w:rPr>
       </w:pPr>
       <w:r>
@@ -1320,8 +1340,6 @@
         <w:rPr>
           <w:b w:val="0"/>
           <w:bCs/>
-          <w:sz w:val="24"/>
-          <w:szCs w:val="24"/>
           <w:lang w:val="en-US"/>
         </w:rPr>
         <w:t>Image OCR</w:t>
@@ -1330,8 +1348,6 @@
         <w:rPr>
           <w:b w:val="0"/>
           <w:bCs/>
-          <w:sz w:val="24"/>
-          <w:szCs w:val="24"/>
           <w:lang w:val="en-US"/>
         </w:rPr>
         <w:t xml:space="preserve">   </w:t>
@@ -1340,8 +1356,6 @@
         <w:rPr>
           <w:b w:val="0"/>
           <w:bCs/>
-          <w:sz w:val="24"/>
-          <w:szCs w:val="24"/>
           <w:lang w:val="en-US"/>
         </w:rPr>
         <w:t xml:space="preserve"> </w:t>
@@ -1350,8 +1364,6 @@
         <w:rPr>
           <w:b w:val="0"/>
           <w:bCs/>
-          <w:sz w:val="24"/>
-          <w:szCs w:val="24"/>
           <w:lang w:val="en-US"/>
         </w:rPr>
         <w:t xml:space="preserve"> </w:t>
@@ -1360,8 +1372,6 @@
         <w:rPr>
           <w:b w:val="0"/>
           <w:bCs/>
-          <w:sz w:val="24"/>
-          <w:szCs w:val="24"/>
           <w:lang w:val="en-US"/>
         </w:rPr>
         <w:t xml:space="preserve">- </w:t>
@@ -1370,8 +1380,8 @@
         <w:rPr>
           <w:b w:val="0"/>
           <w:bCs/>
-          <w:sz w:val="18"/>
-          <w:szCs w:val="18"/>
+          <w:sz w:val="16"/>
+          <w:szCs w:val="16"/>
         </w:rPr>
         <w:t>Tkinter</w:t>
       </w:r>
@@ -1379,8 +1389,8 @@
         <w:rPr>
           <w:b w:val="0"/>
           <w:bCs/>
-          <w:sz w:val="18"/>
-          <w:szCs w:val="18"/>
+          <w:sz w:val="16"/>
+          <w:szCs w:val="16"/>
         </w:rPr>
         <w:t xml:space="preserve"> </w:t>
       </w:r>
@@ -1388,8 +1398,8 @@
         <w:rPr>
           <w:b w:val="0"/>
           <w:bCs/>
-          <w:sz w:val="18"/>
-          <w:szCs w:val="18"/>
+          <w:sz w:val="16"/>
+          <w:szCs w:val="16"/>
         </w:rPr>
         <w:t>and Pytesseract</w:t>
       </w:r>
@@ -1397,8 +1407,8 @@
         <w:rPr>
           <w:b w:val="0"/>
           <w:bCs/>
-          <w:sz w:val="18"/>
-          <w:szCs w:val="18"/>
+          <w:sz w:val="16"/>
+          <w:szCs w:val="16"/>
         </w:rPr>
         <w:t xml:space="preserve"> - </w:t>
       </w:r>
@@ -1406,8 +1416,8 @@
         <w:rPr>
           <w:b w:val="0"/>
           <w:bCs/>
-          <w:sz w:val="18"/>
-          <w:szCs w:val="18"/>
+          <w:sz w:val="16"/>
+          <w:szCs w:val="16"/>
           <w:lang w:val="en-US"/>
         </w:rPr>
         <w:t>Create</w:t>
@@ -1416,8 +1426,8 @@
         <w:rPr>
           <w:b w:val="0"/>
           <w:bCs/>
-          <w:sz w:val="18"/>
-          <w:szCs w:val="18"/>
+          <w:sz w:val="16"/>
+          <w:szCs w:val="16"/>
         </w:rPr>
         <w:t xml:space="preserve"> </w:t>
       </w:r>
@@ -1425,8 +1435,8 @@
         <w:rPr>
           <w:b w:val="0"/>
           <w:bCs/>
-          <w:sz w:val="18"/>
-          <w:szCs w:val="18"/>
+          <w:sz w:val="16"/>
+          <w:szCs w:val="16"/>
         </w:rPr>
         <w:t>snapshot</w:t>
       </w:r>
@@ -1434,8 +1444,8 @@
         <w:rPr>
           <w:b w:val="0"/>
           <w:bCs/>
-          <w:sz w:val="18"/>
-          <w:szCs w:val="18"/>
+          <w:sz w:val="16"/>
+          <w:szCs w:val="16"/>
         </w:rPr>
         <w:t xml:space="preserve">, </w:t>
       </w:r>
@@ -1443,8 +1453,8 @@
         <w:rPr>
           <w:b w:val="0"/>
           <w:bCs/>
-          <w:sz w:val="18"/>
-          <w:szCs w:val="18"/>
+          <w:sz w:val="16"/>
+          <w:szCs w:val="16"/>
         </w:rPr>
         <w:t>e</w:t>
       </w:r>
@@ -1452,26 +1462,17 @@
         <w:rPr>
           <w:b w:val="0"/>
           <w:bCs/>
-          <w:sz w:val="18"/>
-          <w:szCs w:val="18"/>
-        </w:rPr>
-        <w:t xml:space="preserve">xport </w:t>
-      </w:r>
-      <w:proofErr w:type="gramStart"/>
-      <w:r>
-        <w:rPr>
-          <w:b w:val="0"/>
-          <w:bCs/>
-          <w:sz w:val="18"/>
-          <w:szCs w:val="18"/>
-        </w:rPr>
-        <w:t>transcript</w:t>
-      </w:r>
-      <w:proofErr w:type="gramEnd"/>
+          <w:sz w:val="16"/>
+          <w:szCs w:val="16"/>
+        </w:rPr>
+        <w:t>xport transcript</w:t>
+      </w:r>
     </w:p>
     <w:p>
       <w:pPr>
         <w:rPr>
+          <w:sz w:val="18"/>
+          <w:szCs w:val="22"/>
           <w:lang w:val="en-PK" w:eastAsia="en-PK"/>
         </w:rPr>
       </w:pPr>
@@ -1484,28 +1485,26 @@
         <w:rPr>
           <w:b w:val="0"/>
           <w:bCs/>
-          <w:sz w:val="28"/>
-          <w:szCs w:val="28"/>
-          <w:lang w:val="en-US"/>
-        </w:rPr>
-      </w:pPr>
-      <w:r>
-        <w:rPr>
-          <w:rFonts w:ascii="devicon" w:hAnsi="devicon"/>
-          <w:b w:val="0"/>
-          <w:bCs/>
           <w:sz w:val="26"/>
           <w:szCs w:val="26"/>
-        </w:rPr>
-        <w:t></w:t>
-      </w:r>
-      <w:r>
-        <w:rPr>
-          <w:rFonts w:ascii="Font Awesome 6 Brands Regular" w:hAnsi="Font Awesome 6 Brands Regular"/>
+          <w:lang w:val="en-US"/>
+        </w:rPr>
+      </w:pPr>
+      <w:r>
+        <w:rPr>
+          <w:rFonts w:ascii="devicon" w:hAnsi="devicon"/>
           <w:b w:val="0"/>
           <w:bCs/>
           <w:sz w:val="24"/>
           <w:szCs w:val="24"/>
+        </w:rPr>
+        <w:t></w:t>
+      </w:r>
+      <w:r>
+        <w:rPr>
+          <w:rFonts w:ascii="Font Awesome 6 Brands Regular" w:hAnsi="Font Awesome 6 Brands Regular"/>
+          <w:b w:val="0"/>
+          <w:bCs/>
           <w:lang w:val="en-US"/>
         </w:rPr>
         <w:t xml:space="preserve"> </w:t>
@@ -1514,8 +1513,6 @@
         <w:rPr>
           <w:b w:val="0"/>
           <w:bCs/>
-          <w:sz w:val="24"/>
-          <w:szCs w:val="24"/>
           <w:lang w:val="en-US"/>
         </w:rPr>
         <w:t xml:space="preserve">Linear </w:t>
@@ -1524,8 +1521,6 @@
         <w:rPr>
           <w:b w:val="0"/>
           <w:bCs/>
-          <w:sz w:val="24"/>
-          <w:szCs w:val="24"/>
           <w:lang w:val="en-US"/>
         </w:rPr>
         <w:t>Model</w:t>
@@ -1534,8 +1529,6 @@
         <w:rPr>
           <w:b w:val="0"/>
           <w:bCs/>
-          <w:sz w:val="24"/>
-          <w:szCs w:val="24"/>
           <w:lang w:val="en-US"/>
         </w:rPr>
         <w:t xml:space="preserve"> Solver</w:t>
@@ -1544,7 +1537,7 @@
         <w:rPr>
           <w:b w:val="0"/>
           <w:bCs/>
-          <w:szCs w:val="24"/>
+          <w:sz w:val="20"/>
         </w:rPr>
         <w:t xml:space="preserve"> </w:t>
       </w:r>
@@ -1552,34 +1545,582 @@
         <w:rPr>
           <w:b w:val="0"/>
           <w:bCs/>
-          <w:szCs w:val="24"/>
+          <w:sz w:val="20"/>
           <w:lang w:val="en-US"/>
         </w:rPr>
-        <w:t>–</w:t>
-      </w:r>
-      <w:r>
-        <w:rPr>
-          <w:b w:val="0"/>
-          <w:bCs/>
-          <w:szCs w:val="24"/>
+        <w:t xml:space="preserve">– </w:t>
+      </w:r>
+      <w:r>
+        <w:rPr>
+          <w:b w:val="0"/>
+          <w:bCs/>
+          <w:sz w:val="16"/>
+          <w:szCs w:val="16"/>
           <w:lang w:val="en-US"/>
         </w:rPr>
+        <w:t>CustomTkinter and PuLP – Find optimal values, Slack, Shadow Prices</w:t>
+      </w:r>
+    </w:p>
+    <w:p>
+      <w:pPr>
+        <w:spacing w:line="276" w:lineRule="auto"/>
+        <w:rPr>
+          <w:sz w:val="16"/>
+          <w:szCs w:val="20"/>
+          <w:lang w:val="en-PK" w:eastAsia="en-PK"/>
+        </w:rPr>
+      </w:pPr>
+    </w:p>
+    <w:p>
+      <w:pPr>
+        <w:pStyle w:val="Heading2"/>
+        <w:spacing w:line="276" w:lineRule="auto"/>
+        <w:ind w:left="-5"/>
+        <w:rPr>
+          <w:sz w:val="20"/>
+          <w:szCs w:val="20"/>
+        </w:rPr>
+      </w:pPr>
+      <w:r>
+        <w:rPr>
+          <w:rFonts w:ascii="devicon" w:hAnsi="devicon"/>
+          <w:b w:val="0"/>
+          <w:bCs/>
+        </w:rPr>
+        <w:t></w:t>
+      </w:r>
+      <w:r>
+        <w:rPr>
+          <w:b w:val="0"/>
+          <w:bCs/>
+          <w:lang w:val="en-US"/>
+        </w:rPr>
         <w:t xml:space="preserve"> </w:t>
       </w:r>
       <w:r>
+        <w:rPr>
+          <w:b w:val="0"/>
+          <w:bCs/>
+        </w:rPr>
+        <w:t>Bill Manager</w:t>
+      </w:r>
+      <w:r>
+        <w:rPr>
+          <w:b w:val="0"/>
+          <w:bCs/>
+          <w:sz w:val="20"/>
+        </w:rPr>
+        <w:t xml:space="preserve"> </w:t>
+      </w:r>
+      <w:r>
+        <w:rPr>
+          <w:b w:val="0"/>
+          <w:bCs/>
+          <w:sz w:val="20"/>
+          <w:lang w:val="en-US"/>
+        </w:rPr>
+        <w:t xml:space="preserve"> </w:t>
+      </w:r>
+      <w:r>
+        <w:rPr>
+          <w:b w:val="0"/>
+          <w:bCs/>
+          <w:sz w:val="20"/>
+          <w:lang w:val="en-US"/>
+        </w:rPr>
+        <w:t xml:space="preserve"> </w:t>
+      </w:r>
+      <w:r>
+        <w:rPr>
+          <w:b w:val="0"/>
+          <w:bCs/>
+          <w:sz w:val="20"/>
+          <w:lang w:val="en-US"/>
+        </w:rPr>
+        <w:t xml:space="preserve"> </w:t>
+      </w:r>
+      <w:r>
+        <w:rPr>
+          <w:b w:val="0"/>
+          <w:bCs/>
+          <w:sz w:val="20"/>
+          <w:lang w:val="en-US"/>
+        </w:rPr>
+        <w:t xml:space="preserve"> </w:t>
+      </w:r>
+      <w:r>
+        <w:rPr>
+          <w:b w:val="0"/>
+          <w:bCs/>
+          <w:lang w:val="en-US"/>
+        </w:rPr>
+        <w:t xml:space="preserve">- </w:t>
+      </w:r>
+      <w:r>
+        <w:rPr>
+          <w:b w:val="0"/>
+          <w:bCs/>
+          <w:sz w:val="16"/>
+          <w:szCs w:val="16"/>
+        </w:rPr>
+        <w:t>Separate GUI for Manager and Customer</w:t>
+      </w:r>
+    </w:p>
+    <w:p>
+      <w:pPr>
+        <w:pStyle w:val="ListParagraph"/>
+        <w:spacing w:line="276" w:lineRule="auto"/>
+        <w:ind w:left="1440" w:right="9"/>
+        <w:rPr>
+          <w:sz w:val="16"/>
+          <w:szCs w:val="20"/>
+        </w:rPr>
+      </w:pPr>
+    </w:p>
+    <w:p>
+      <w:pPr>
+        <w:pStyle w:val="Heading2"/>
+        <w:spacing w:line="276" w:lineRule="auto"/>
+        <w:ind w:left="-5"/>
+        <w:rPr>
+          <w:b w:val="0"/>
+          <w:bCs/>
+          <w:sz w:val="16"/>
+          <w:szCs w:val="16"/>
+        </w:rPr>
+      </w:pPr>
+      <w:r>
+        <w:rPr>
+          <w:rFonts w:ascii="devicon" w:hAnsi="devicon"/>
+          <w:b w:val="0"/>
+          <w:bCs/>
+        </w:rPr>
+        <w:t></w:t>
+      </w:r>
+      <w:r>
+        <w:rPr>
+          <w:rFonts w:ascii="devicon" w:hAnsi="devicon"/>
+          <w:b w:val="0"/>
+          <w:bCs/>
+          <w:lang w:val="en-US"/>
+        </w:rPr>
+        <w:t xml:space="preserve"> </w:t>
+      </w:r>
+      <w:r>
+        <w:rPr>
+          <w:b w:val="0"/>
+          <w:bCs/>
+        </w:rPr>
+        <w:t xml:space="preserve">Image Editor </w:t>
+      </w:r>
+      <w:r>
+        <w:rPr>
+          <w:b w:val="0"/>
+          <w:bCs/>
+          <w:lang w:val="en-US"/>
+        </w:rPr>
+        <w:t xml:space="preserve">  </w:t>
+      </w:r>
+      <w:r>
+        <w:rPr>
+          <w:b w:val="0"/>
+          <w:bCs/>
+          <w:lang w:val="en-US"/>
+        </w:rPr>
+        <w:t xml:space="preserve">- </w:t>
+      </w:r>
+      <w:r>
+        <w:rPr>
+          <w:b w:val="0"/>
+          <w:bCs/>
+          <w:sz w:val="16"/>
+          <w:szCs w:val="16"/>
+        </w:rPr>
+        <w:t>Mean</w:t>
+      </w:r>
+      <w:r>
+        <w:rPr>
+          <w:b w:val="0"/>
+          <w:bCs/>
+          <w:sz w:val="16"/>
+          <w:szCs w:val="16"/>
+        </w:rPr>
+        <w:t>/</w:t>
+      </w:r>
+      <w:r>
+        <w:rPr>
+          <w:b w:val="0"/>
+          <w:bCs/>
+          <w:sz w:val="16"/>
+          <w:szCs w:val="16"/>
+        </w:rPr>
+        <w:t>Median</w:t>
+      </w:r>
+      <w:r>
+        <w:rPr>
+          <w:b w:val="0"/>
+          <w:bCs/>
+          <w:sz w:val="16"/>
+          <w:szCs w:val="16"/>
+        </w:rPr>
+        <w:t xml:space="preserve">, </w:t>
+      </w:r>
+      <w:r>
+        <w:rPr>
+          <w:b w:val="0"/>
+          <w:bCs/>
+          <w:sz w:val="16"/>
+          <w:szCs w:val="16"/>
+        </w:rPr>
+        <w:t xml:space="preserve">Translate, </w:t>
+      </w:r>
+      <w:r>
+        <w:rPr>
+          <w:b w:val="0"/>
+          <w:bCs/>
+          <w:sz w:val="16"/>
+          <w:szCs w:val="16"/>
+        </w:rPr>
+        <w:t>Scale</w:t>
+      </w:r>
+      <w:r>
+        <w:rPr>
+          <w:b w:val="0"/>
+          <w:bCs/>
+          <w:sz w:val="16"/>
+          <w:szCs w:val="16"/>
+        </w:rPr>
+        <w:t>,</w:t>
+      </w:r>
+      <w:r>
+        <w:rPr>
+          <w:b w:val="0"/>
+          <w:bCs/>
+          <w:sz w:val="16"/>
+          <w:szCs w:val="16"/>
+        </w:rPr>
+        <w:t xml:space="preserve"> Transform</w:t>
+      </w:r>
+      <w:r>
+        <w:rPr>
+          <w:b w:val="0"/>
+          <w:bCs/>
+          <w:sz w:val="16"/>
+          <w:szCs w:val="16"/>
+        </w:rPr>
+        <w:t xml:space="preserve">, </w:t>
+      </w:r>
+      <w:r>
+        <w:rPr>
+          <w:b w:val="0"/>
+          <w:bCs/>
+          <w:sz w:val="16"/>
+          <w:szCs w:val="16"/>
+        </w:rPr>
+        <w:t>Quantization</w:t>
+      </w:r>
+      <w:r>
+        <w:rPr>
+          <w:b w:val="0"/>
+          <w:bCs/>
+          <w:sz w:val="16"/>
+          <w:szCs w:val="16"/>
+          <w:lang w:val="en-US"/>
+        </w:rPr>
+        <w:t>,</w:t>
+      </w:r>
+      <w:r>
+        <w:rPr>
+          <w:b w:val="0"/>
+          <w:bCs/>
+          <w:sz w:val="16"/>
+          <w:szCs w:val="16"/>
+        </w:rPr>
+        <w:t xml:space="preserve"> Derivation</w:t>
+      </w:r>
+    </w:p>
+    <w:p>
+      <w:pPr>
+        <w:spacing w:after="4" w:line="276" w:lineRule="auto"/>
+        <w:ind w:left="4680" w:right="933"/>
+        <w:rPr>
+          <w:sz w:val="16"/>
+          <w:szCs w:val="20"/>
+        </w:rPr>
+      </w:pPr>
+    </w:p>
+    <w:p>
+      <w:pPr>
+        <w:pStyle w:val="Heading2"/>
+        <w:spacing w:line="276" w:lineRule="auto"/>
+        <w:ind w:left="-5"/>
         <w:rPr>
           <w:b w:val="0"/>
           <w:bCs/>
           <w:sz w:val="18"/>
           <w:szCs w:val="18"/>
+        </w:rPr>
+      </w:pPr>
+      <w:r>
+        <w:rPr>
+          <w:rFonts w:ascii="devicon" w:hAnsi="devicon"/>
+          <w:b w:val="0"/>
+          <w:bCs/>
+        </w:rPr>
+        <w:t></w:t>
+      </w:r>
+      <w:r>
+        <w:rPr>
+          <w:rFonts w:ascii="devicon" w:hAnsi="devicon"/>
+          <w:b w:val="0"/>
+          <w:bCs/>
           <w:lang w:val="en-US"/>
         </w:rPr>
-        <w:t>CustomTkinter and PuLP – Find optimal values, Slack, Shadow Prices</w:t>
+        <w:t xml:space="preserve"> </w:t>
+      </w:r>
+      <w:r>
+        <w:rPr>
+          <w:b w:val="0"/>
+          <w:bCs/>
+          <w:lang w:val="en-US"/>
+        </w:rPr>
+        <w:t xml:space="preserve">Weather </w:t>
+      </w:r>
+      <w:r>
+        <w:rPr>
+          <w:b w:val="0"/>
+          <w:bCs/>
+          <w:lang w:val="en-US"/>
+        </w:rPr>
+        <w:t>App</w:t>
+      </w:r>
+      <w:r>
+        <w:rPr>
+          <w:b w:val="0"/>
+          <w:bCs/>
+          <w:lang w:val="en-US"/>
+        </w:rPr>
+        <w:t xml:space="preserve">  </w:t>
+      </w:r>
+      <w:r>
+        <w:rPr>
+          <w:b w:val="0"/>
+          <w:bCs/>
+          <w:lang w:val="en-US"/>
+        </w:rPr>
+        <w:t xml:space="preserve"> - </w:t>
+      </w:r>
+      <w:r>
+        <w:rPr>
+          <w:b w:val="0"/>
+          <w:bCs/>
+          <w:sz w:val="16"/>
+          <w:szCs w:val="16"/>
+        </w:rPr>
+        <w:t xml:space="preserve">Tkinter </w:t>
+      </w:r>
+      <w:r>
+        <w:rPr>
+          <w:b w:val="0"/>
+          <w:bCs/>
+          <w:sz w:val="16"/>
+          <w:szCs w:val="16"/>
+        </w:rPr>
+        <w:t>and</w:t>
+      </w:r>
+      <w:r>
+        <w:rPr>
+          <w:b w:val="0"/>
+          <w:bCs/>
+          <w:sz w:val="16"/>
+          <w:szCs w:val="16"/>
+        </w:rPr>
+        <w:t xml:space="preserve"> OpenWeatherMap API</w:t>
+      </w:r>
+      <w:r>
+        <w:rPr>
+          <w:b w:val="0"/>
+          <w:bCs/>
+          <w:sz w:val="16"/>
+          <w:szCs w:val="16"/>
+        </w:rPr>
+        <w:t xml:space="preserve">, </w:t>
+      </w:r>
+      <w:r>
+        <w:rPr>
+          <w:b w:val="0"/>
+          <w:bCs/>
+          <w:sz w:val="16"/>
+          <w:szCs w:val="16"/>
+        </w:rPr>
+        <w:t xml:space="preserve">Display </w:t>
+      </w:r>
+      <w:r>
+        <w:rPr>
+          <w:b w:val="0"/>
+          <w:bCs/>
+          <w:sz w:val="16"/>
+          <w:szCs w:val="16"/>
+        </w:rPr>
+        <w:t>Temps</w:t>
+      </w:r>
+      <w:r>
+        <w:rPr>
+          <w:b w:val="0"/>
+          <w:bCs/>
+          <w:sz w:val="16"/>
+          <w:szCs w:val="16"/>
+        </w:rPr>
+        <w:t>, S</w:t>
+      </w:r>
+      <w:r>
+        <w:rPr>
+          <w:b w:val="0"/>
+          <w:bCs/>
+          <w:sz w:val="16"/>
+          <w:szCs w:val="16"/>
+        </w:rPr>
+        <w:t>unrise,</w:t>
+      </w:r>
+      <w:r>
+        <w:rPr>
+          <w:b w:val="0"/>
+          <w:bCs/>
+          <w:sz w:val="16"/>
+          <w:szCs w:val="16"/>
+        </w:rPr>
+        <w:t xml:space="preserve"> </w:t>
+      </w:r>
+      <w:r>
+        <w:rPr>
+          <w:b w:val="0"/>
+          <w:bCs/>
+          <w:sz w:val="16"/>
+          <w:szCs w:val="16"/>
+        </w:rPr>
+        <w:t>Windspeed</w:t>
       </w:r>
     </w:p>
     <w:p>
       <w:pPr>
+        <w:spacing w:after="4" w:line="276" w:lineRule="auto"/>
+        <w:ind w:left="4680" w:right="933"/>
+        <w:rPr>
+          <w:sz w:val="16"/>
+          <w:szCs w:val="20"/>
+        </w:rPr>
+      </w:pPr>
+    </w:p>
+    <w:p>
+      <w:pPr>
+        <w:pStyle w:val="Heading2"/>
         <w:spacing w:line="276" w:lineRule="auto"/>
+        <w:ind w:left="-5"/>
+        <w:rPr>
+          <w:b w:val="0"/>
+          <w:bCs/>
+          <w:sz w:val="16"/>
+          <w:szCs w:val="16"/>
+        </w:rPr>
+      </w:pPr>
+      <w:r>
+        <w:rPr>
+          <w:rFonts w:ascii="devicon" w:hAnsi="devicon"/>
+          <w:b w:val="0"/>
+          <w:bCs/>
+          <w:lang w:val="en-US"/>
+        </w:rPr>
+        <w:t xml:space="preserve"> </w:t>
+      </w:r>
+      <w:r>
+        <w:rPr>
+          <w:b w:val="0"/>
+          <w:bCs/>
+          <w:lang w:val="en-US"/>
+        </w:rPr>
+        <w:t>Notepad</w:t>
+      </w:r>
+      <w:r>
+        <w:rPr>
+          <w:b w:val="0"/>
+          <w:bCs/>
+          <w:lang w:val="en-US"/>
+        </w:rPr>
+        <w:t xml:space="preserve"> App</w:t>
+      </w:r>
+      <w:r>
+        <w:rPr>
+          <w:b w:val="0"/>
+          <w:bCs/>
+          <w:lang w:val="en-US"/>
+        </w:rPr>
+        <w:t xml:space="preserve">  </w:t>
+      </w:r>
+      <w:r>
+        <w:rPr>
+          <w:b w:val="0"/>
+          <w:bCs/>
+          <w:lang w:val="en-US"/>
+        </w:rPr>
+        <w:t xml:space="preserve"> - </w:t>
+      </w:r>
+      <w:r>
+        <w:rPr>
+          <w:b w:val="0"/>
+          <w:bCs/>
+          <w:sz w:val="16"/>
+          <w:szCs w:val="16"/>
+        </w:rPr>
+        <w:t>Swing toolkit</w:t>
+      </w:r>
+      <w:r>
+        <w:rPr>
+          <w:b w:val="0"/>
+          <w:bCs/>
+          <w:sz w:val="16"/>
+          <w:szCs w:val="16"/>
+        </w:rPr>
+        <w:t xml:space="preserve">, </w:t>
+      </w:r>
+      <w:r>
+        <w:rPr>
+          <w:b w:val="0"/>
+          <w:bCs/>
+          <w:sz w:val="16"/>
+          <w:szCs w:val="16"/>
+        </w:rPr>
+        <w:t>Load</w:t>
+      </w:r>
+      <w:r>
+        <w:rPr>
+          <w:b w:val="0"/>
+          <w:bCs/>
+          <w:sz w:val="16"/>
+          <w:szCs w:val="16"/>
+        </w:rPr>
+        <w:t>/Create/Save</w:t>
+      </w:r>
+      <w:r>
+        <w:rPr>
+          <w:b w:val="0"/>
+          <w:bCs/>
+          <w:sz w:val="16"/>
+          <w:szCs w:val="16"/>
+        </w:rPr>
+        <w:t xml:space="preserve"> </w:t>
+      </w:r>
+      <w:r>
+        <w:rPr>
+          <w:b w:val="0"/>
+          <w:bCs/>
+          <w:sz w:val="16"/>
+          <w:szCs w:val="16"/>
+        </w:rPr>
+        <w:t>text files</w:t>
+      </w:r>
+    </w:p>
+    <w:p>
+      <w:pPr>
         <w:rPr>
           <w:sz w:val="18"/>
           <w:szCs w:val="22"/>
@@ -1592,41 +2133,47 @@
         <w:pStyle w:val="Heading2"/>
         <w:spacing w:line="276" w:lineRule="auto"/>
         <w:ind w:left="-5"/>
+        <w:rPr>
+          <w:b w:val="0"/>
+          <w:bCs/>
+          <w:sz w:val="26"/>
+          <w:szCs w:val="26"/>
+          <w:lang w:val="en-US"/>
+        </w:rPr>
       </w:pPr>
       <w:r>
         <w:rPr>
           <w:rFonts w:ascii="devicon" w:hAnsi="devicon"/>
           <w:b w:val="0"/>
           <w:bCs/>
-          <w:sz w:val="24"/>
-          <w:szCs w:val="24"/>
-        </w:rPr>
-        <w:t></w:t>
-      </w:r>
-      <w:r>
-        <w:rPr>
-          <w:b w:val="0"/>
-          <w:bCs/>
-          <w:sz w:val="24"/>
-          <w:szCs w:val="24"/>
           <w:lang w:val="en-US"/>
         </w:rPr>
+        <w:t></w:t>
+      </w:r>
+      <w:r>
+        <w:rPr>
+          <w:rFonts w:ascii="Font Awesome 6 Brands Regular" w:hAnsi="Font Awesome 6 Brands Regular"/>
+          <w:b w:val="0"/>
+          <w:bCs/>
+          <w:lang w:val="en-US"/>
+        </w:rPr>
         <w:t xml:space="preserve"> </w:t>
       </w:r>
-      <w:r>
-        <w:rPr>
-          <w:b w:val="0"/>
-          <w:bCs/>
-          <w:sz w:val="24"/>
-          <w:szCs w:val="24"/>
-        </w:rPr>
-        <w:t>Bill Manager</w:t>
-      </w:r>
-      <w:r>
-        <w:rPr>
-          <w:b w:val="0"/>
-          <w:bCs/>
-          <w:szCs w:val="24"/>
+      <w:proofErr w:type="spellStart"/>
+      <w:r>
+        <w:rPr>
+          <w:b w:val="0"/>
+          <w:bCs/>
+          <w:lang w:val="en-US"/>
+        </w:rPr>
+        <w:t>Todo</w:t>
+      </w:r>
+      <w:proofErr w:type="spellEnd"/>
+      <w:r>
+        <w:rPr>
+          <w:b w:val="0"/>
+          <w:bCs/>
+          <w:lang w:val="en-US"/>
         </w:rPr>
         <w:t xml:space="preserve"> </w:t>
       </w:r>
@@ -1634,679 +2181,61 @@
         <w:rPr>
           <w:b w:val="0"/>
           <w:bCs/>
-          <w:szCs w:val="24"/>
           <w:lang w:val="en-US"/>
         </w:rPr>
+        <w:t>Manager</w:t>
+      </w:r>
+      <w:r>
+        <w:rPr>
+          <w:b w:val="0"/>
+          <w:bCs/>
+          <w:sz w:val="20"/>
+        </w:rPr>
         <w:t xml:space="preserve"> </w:t>
       </w:r>
       <w:r>
         <w:rPr>
           <w:b w:val="0"/>
           <w:bCs/>
-          <w:szCs w:val="24"/>
+          <w:sz w:val="20"/>
           <w:lang w:val="en-US"/>
         </w:rPr>
-        <w:t xml:space="preserve"> </w:t>
-      </w:r>
-      <w:r>
-        <w:rPr>
-          <w:b w:val="0"/>
-          <w:bCs/>
-          <w:szCs w:val="24"/>
-          <w:lang w:val="en-US"/>
-        </w:rPr>
-        <w:t xml:space="preserve"> </w:t>
-      </w:r>
-      <w:r>
-        <w:rPr>
-          <w:b w:val="0"/>
-          <w:bCs/>
-          <w:szCs w:val="24"/>
-          <w:lang w:val="en-US"/>
-        </w:rPr>
-        <w:t xml:space="preserve"> </w:t>
-      </w:r>
-      <w:r>
-        <w:rPr>
-          <w:b w:val="0"/>
-          <w:bCs/>
-          <w:sz w:val="24"/>
-          <w:szCs w:val="24"/>
-          <w:lang w:val="en-US"/>
-        </w:rPr>
         <w:t xml:space="preserve">- </w:t>
       </w:r>
       <w:r>
         <w:rPr>
           <w:b w:val="0"/>
           <w:bCs/>
-          <w:sz w:val="18"/>
-          <w:szCs w:val="18"/>
-        </w:rPr>
-        <w:t>Separate GUI for Manager and Customer</w:t>
-      </w:r>
-    </w:p>
-    <w:p>
-      <w:pPr>
-        <w:pStyle w:val="ListParagraph"/>
-        <w:spacing w:line="276" w:lineRule="auto"/>
-        <w:ind w:left="1440" w:right="9"/>
-        <w:rPr>
-          <w:sz w:val="18"/>
-          <w:szCs w:val="22"/>
-        </w:rPr>
-      </w:pPr>
-    </w:p>
-    <w:p>
-      <w:pPr>
-        <w:pStyle w:val="Heading2"/>
-        <w:spacing w:line="276" w:lineRule="auto"/>
-        <w:ind w:left="-5"/>
-        <w:rPr>
-          <w:b w:val="0"/>
-          <w:bCs/>
-          <w:sz w:val="18"/>
-          <w:szCs w:val="18"/>
-        </w:rPr>
-      </w:pPr>
-      <w:r>
-        <w:rPr>
-          <w:rFonts w:ascii="devicon" w:hAnsi="devicon"/>
-          <w:b w:val="0"/>
-          <w:bCs/>
-          <w:sz w:val="24"/>
-          <w:szCs w:val="24"/>
-        </w:rPr>
-        <w:t></w:t>
-      </w:r>
-      <w:r>
-        <w:rPr>
-          <w:rFonts w:ascii="devicon" w:hAnsi="devicon"/>
-          <w:b w:val="0"/>
-          <w:bCs/>
-          <w:sz w:val="24"/>
-          <w:szCs w:val="24"/>
-          <w:lang w:val="en-US"/>
-        </w:rPr>
-        <w:t xml:space="preserve"> </w:t>
-      </w:r>
-      <w:r>
-        <w:rPr>
-          <w:b w:val="0"/>
-          <w:bCs/>
-          <w:sz w:val="24"/>
-          <w:szCs w:val="24"/>
-        </w:rPr>
-        <w:t xml:space="preserve">Image Editor </w:t>
-      </w:r>
-      <w:r>
-        <w:rPr>
-          <w:b w:val="0"/>
-          <w:bCs/>
-          <w:sz w:val="24"/>
-          <w:szCs w:val="24"/>
-          <w:lang w:val="en-US"/>
-        </w:rPr>
-        <w:t xml:space="preserve">  </w:t>
-      </w:r>
-      <w:r>
-        <w:rPr>
-          <w:b w:val="0"/>
-          <w:bCs/>
-          <w:sz w:val="24"/>
-          <w:szCs w:val="24"/>
-          <w:lang w:val="en-US"/>
-        </w:rPr>
-        <w:t xml:space="preserve">- </w:t>
-      </w:r>
-      <w:r>
-        <w:rPr>
-          <w:b w:val="0"/>
-          <w:bCs/>
-          <w:sz w:val="18"/>
-          <w:szCs w:val="18"/>
-        </w:rPr>
-        <w:t>Mean</w:t>
-      </w:r>
-      <w:r>
-        <w:rPr>
-          <w:b w:val="0"/>
-          <w:bCs/>
-          <w:sz w:val="18"/>
-          <w:szCs w:val="18"/>
-        </w:rPr>
-        <w:t>/</w:t>
-      </w:r>
-      <w:r>
-        <w:rPr>
-          <w:b w:val="0"/>
-          <w:bCs/>
-          <w:sz w:val="18"/>
-          <w:szCs w:val="18"/>
-        </w:rPr>
-        <w:t>Median</w:t>
-      </w:r>
-      <w:r>
-        <w:rPr>
-          <w:b w:val="0"/>
-          <w:bCs/>
-          <w:sz w:val="18"/>
-          <w:szCs w:val="18"/>
-        </w:rPr>
-        <w:t xml:space="preserve">, </w:t>
-      </w:r>
-      <w:r>
-        <w:rPr>
-          <w:b w:val="0"/>
-          <w:bCs/>
-          <w:sz w:val="18"/>
-          <w:szCs w:val="18"/>
-        </w:rPr>
-        <w:t xml:space="preserve">Translate, </w:t>
-      </w:r>
-      <w:r>
-        <w:rPr>
-          <w:b w:val="0"/>
-          <w:bCs/>
-          <w:sz w:val="18"/>
-          <w:szCs w:val="18"/>
-        </w:rPr>
-        <w:t>Scale</w:t>
-      </w:r>
-      <w:r>
-        <w:rPr>
-          <w:b w:val="0"/>
-          <w:bCs/>
-          <w:sz w:val="18"/>
-          <w:szCs w:val="18"/>
-        </w:rPr>
-        <w:t>,</w:t>
-      </w:r>
-      <w:r>
-        <w:rPr>
-          <w:b w:val="0"/>
-          <w:bCs/>
-          <w:sz w:val="18"/>
-          <w:szCs w:val="18"/>
-        </w:rPr>
-        <w:t xml:space="preserve"> Transform</w:t>
-      </w:r>
-      <w:r>
-        <w:rPr>
-          <w:b w:val="0"/>
-          <w:bCs/>
-          <w:sz w:val="18"/>
-          <w:szCs w:val="18"/>
-        </w:rPr>
-        <w:t xml:space="preserve">, </w:t>
-      </w:r>
-      <w:r>
-        <w:rPr>
-          <w:b w:val="0"/>
-          <w:bCs/>
-          <w:sz w:val="18"/>
-          <w:szCs w:val="18"/>
-        </w:rPr>
-        <w:t>Quantization</w:t>
-      </w:r>
-      <w:r>
-        <w:rPr>
-          <w:b w:val="0"/>
-          <w:bCs/>
-          <w:sz w:val="18"/>
-          <w:szCs w:val="18"/>
-          <w:lang w:val="en-US"/>
-        </w:rPr>
-        <w:t>,</w:t>
-      </w:r>
-      <w:r>
-        <w:rPr>
-          <w:b w:val="0"/>
-          <w:bCs/>
-          <w:sz w:val="18"/>
-          <w:szCs w:val="18"/>
-        </w:rPr>
-        <w:t xml:space="preserve"> Derivation</w:t>
-      </w:r>
-    </w:p>
-    <w:p>
-      <w:pPr>
-        <w:spacing w:after="4" w:line="276" w:lineRule="auto"/>
-        <w:ind w:left="4680" w:right="933"/>
-        <w:rPr>
-          <w:sz w:val="18"/>
-          <w:szCs w:val="22"/>
-        </w:rPr>
-      </w:pPr>
-    </w:p>
-    <w:p>
-      <w:pPr>
-        <w:pStyle w:val="Heading2"/>
-        <w:spacing w:line="276" w:lineRule="auto"/>
-        <w:ind w:left="-5"/>
-        <w:rPr>
-          <w:b w:val="0"/>
-          <w:bCs/>
-          <w:sz w:val="20"/>
-          <w:szCs w:val="20"/>
-        </w:rPr>
-      </w:pPr>
-      <w:r>
-        <w:rPr>
-          <w:rFonts w:ascii="devicon" w:hAnsi="devicon"/>
-          <w:b w:val="0"/>
-          <w:bCs/>
-          <w:sz w:val="24"/>
-          <w:szCs w:val="24"/>
-        </w:rPr>
-        <w:t></w:t>
-      </w:r>
-      <w:r>
-        <w:rPr>
-          <w:rFonts w:ascii="devicon" w:hAnsi="devicon"/>
-          <w:b w:val="0"/>
-          <w:bCs/>
-          <w:sz w:val="24"/>
-          <w:szCs w:val="24"/>
-          <w:lang w:val="en-US"/>
-        </w:rPr>
-        <w:t xml:space="preserve"> </w:t>
-      </w:r>
-      <w:r>
-        <w:rPr>
-          <w:b w:val="0"/>
-          <w:bCs/>
-          <w:sz w:val="24"/>
-          <w:szCs w:val="24"/>
-          <w:lang w:val="en-US"/>
-        </w:rPr>
-        <w:t xml:space="preserve">Weather </w:t>
-      </w:r>
-      <w:r>
-        <w:rPr>
-          <w:b w:val="0"/>
-          <w:bCs/>
-          <w:sz w:val="24"/>
-          <w:szCs w:val="24"/>
-          <w:lang w:val="en-US"/>
-        </w:rPr>
-        <w:t>App</w:t>
-      </w:r>
-      <w:r>
-        <w:rPr>
-          <w:b w:val="0"/>
-          <w:bCs/>
-          <w:sz w:val="24"/>
-          <w:szCs w:val="24"/>
-          <w:lang w:val="en-US"/>
-        </w:rPr>
-        <w:t xml:space="preserve">  </w:t>
-      </w:r>
-      <w:r>
-        <w:rPr>
-          <w:b w:val="0"/>
-          <w:bCs/>
-          <w:sz w:val="24"/>
-          <w:szCs w:val="24"/>
-          <w:lang w:val="en-US"/>
-        </w:rPr>
-        <w:t xml:space="preserve"> - </w:t>
-      </w:r>
-      <w:r>
-        <w:rPr>
-          <w:b w:val="0"/>
-          <w:bCs/>
-          <w:sz w:val="18"/>
-          <w:szCs w:val="18"/>
-        </w:rPr>
-        <w:t xml:space="preserve">Tkinter </w:t>
-      </w:r>
-      <w:r>
-        <w:rPr>
-          <w:b w:val="0"/>
-          <w:bCs/>
-          <w:sz w:val="18"/>
-          <w:szCs w:val="18"/>
-        </w:rPr>
-        <w:t>and</w:t>
-      </w:r>
-      <w:r>
-        <w:rPr>
-          <w:b w:val="0"/>
-          <w:bCs/>
-          <w:sz w:val="18"/>
-          <w:szCs w:val="18"/>
-        </w:rPr>
-        <w:t xml:space="preserve"> OpenWeatherMap API</w:t>
-      </w:r>
-      <w:r>
-        <w:rPr>
-          <w:b w:val="0"/>
-          <w:bCs/>
-          <w:sz w:val="18"/>
-          <w:szCs w:val="18"/>
-        </w:rPr>
-        <w:t xml:space="preserve">, </w:t>
-      </w:r>
-      <w:r>
-        <w:rPr>
-          <w:b w:val="0"/>
-          <w:bCs/>
-          <w:sz w:val="18"/>
-          <w:szCs w:val="18"/>
-        </w:rPr>
-        <w:t xml:space="preserve">Display </w:t>
-      </w:r>
-      <w:r>
-        <w:rPr>
-          <w:b w:val="0"/>
-          <w:bCs/>
-          <w:sz w:val="18"/>
-          <w:szCs w:val="18"/>
-        </w:rPr>
-        <w:t>Temps</w:t>
-      </w:r>
-      <w:r>
-        <w:rPr>
-          <w:b w:val="0"/>
-          <w:bCs/>
-          <w:sz w:val="18"/>
-          <w:szCs w:val="18"/>
-        </w:rPr>
-        <w:t>, S</w:t>
-      </w:r>
-      <w:r>
-        <w:rPr>
-          <w:b w:val="0"/>
-          <w:bCs/>
-          <w:sz w:val="18"/>
-          <w:szCs w:val="18"/>
-        </w:rPr>
-        <w:t>unrise,</w:t>
-      </w:r>
-      <w:r>
-        <w:rPr>
-          <w:b w:val="0"/>
-          <w:bCs/>
-          <w:sz w:val="18"/>
-          <w:szCs w:val="18"/>
-        </w:rPr>
-        <w:t xml:space="preserve"> </w:t>
-      </w:r>
-      <w:r>
-        <w:rPr>
-          <w:b w:val="0"/>
-          <w:bCs/>
-          <w:sz w:val="18"/>
-          <w:szCs w:val="18"/>
-        </w:rPr>
-        <w:t>Windspeed</w:t>
-      </w:r>
-    </w:p>
-    <w:p>
-      <w:pPr>
-        <w:spacing w:after="4" w:line="276" w:lineRule="auto"/>
-        <w:ind w:left="4680" w:right="933"/>
-        <w:rPr>
-          <w:sz w:val="18"/>
-          <w:szCs w:val="22"/>
-        </w:rPr>
-      </w:pPr>
-    </w:p>
-    <w:p>
-      <w:pPr>
-        <w:pStyle w:val="Heading2"/>
-        <w:spacing w:line="276" w:lineRule="auto"/>
-        <w:ind w:left="-5"/>
-        <w:rPr>
-          <w:b w:val="0"/>
-          <w:bCs/>
-          <w:sz w:val="18"/>
-          <w:szCs w:val="18"/>
-        </w:rPr>
-      </w:pPr>
-      <w:r>
-        <w:rPr>
-          <w:rFonts w:ascii="devicon" w:hAnsi="devicon"/>
-          <w:b w:val="0"/>
-          <w:bCs/>
-          <w:sz w:val="24"/>
-          <w:szCs w:val="24"/>
-          <w:lang w:val="en-US"/>
-        </w:rPr>
-        <w:t xml:space="preserve"> </w:t>
-      </w:r>
-      <w:r>
-        <w:rPr>
-          <w:b w:val="0"/>
-          <w:bCs/>
-          <w:sz w:val="24"/>
-          <w:szCs w:val="24"/>
-          <w:lang w:val="en-US"/>
-        </w:rPr>
-        <w:t>Notepad</w:t>
-      </w:r>
-      <w:r>
-        <w:rPr>
-          <w:b w:val="0"/>
-          <w:bCs/>
-          <w:sz w:val="24"/>
-          <w:szCs w:val="24"/>
-          <w:lang w:val="en-US"/>
-        </w:rPr>
-        <w:t xml:space="preserve"> App</w:t>
-      </w:r>
-      <w:r>
-        <w:rPr>
-          <w:b w:val="0"/>
-          <w:bCs/>
-          <w:sz w:val="24"/>
-          <w:szCs w:val="24"/>
-          <w:lang w:val="en-US"/>
-        </w:rPr>
-        <w:t xml:space="preserve">  </w:t>
-      </w:r>
-      <w:r>
-        <w:rPr>
-          <w:b w:val="0"/>
-          <w:bCs/>
-          <w:sz w:val="24"/>
-          <w:szCs w:val="24"/>
-          <w:lang w:val="en-US"/>
-        </w:rPr>
-        <w:t xml:space="preserve"> - </w:t>
-      </w:r>
-      <w:r>
-        <w:rPr>
-          <w:b w:val="0"/>
-          <w:bCs/>
-          <w:sz w:val="18"/>
-          <w:szCs w:val="18"/>
-        </w:rPr>
-        <w:t>Swing toolkit</w:t>
-      </w:r>
-      <w:r>
-        <w:rPr>
-          <w:b w:val="0"/>
-          <w:bCs/>
-          <w:sz w:val="18"/>
-          <w:szCs w:val="18"/>
-        </w:rPr>
-        <w:t xml:space="preserve">, </w:t>
-      </w:r>
-      <w:r>
-        <w:rPr>
-          <w:b w:val="0"/>
-          <w:bCs/>
-          <w:sz w:val="18"/>
-          <w:szCs w:val="18"/>
-        </w:rPr>
-        <w:t>Load</w:t>
-      </w:r>
-      <w:r>
-        <w:rPr>
-          <w:b w:val="0"/>
-          <w:bCs/>
-          <w:sz w:val="18"/>
-          <w:szCs w:val="18"/>
-        </w:rPr>
-        <w:t>/Create/Save</w:t>
-      </w:r>
-      <w:r>
-        <w:rPr>
-          <w:b w:val="0"/>
-          <w:bCs/>
-          <w:sz w:val="18"/>
-          <w:szCs w:val="18"/>
-        </w:rPr>
-        <w:t xml:space="preserve"> </w:t>
-      </w:r>
-      <w:r>
-        <w:rPr>
-          <w:b w:val="0"/>
-          <w:bCs/>
-          <w:sz w:val="18"/>
-          <w:szCs w:val="18"/>
-        </w:rPr>
-        <w:t xml:space="preserve">text </w:t>
+          <w:sz w:val="16"/>
+          <w:szCs w:val="16"/>
+        </w:rPr>
+        <w:t>Add</w:t>
+      </w:r>
+      <w:r>
+        <w:rPr>
+          <w:b w:val="0"/>
+          <w:bCs/>
+          <w:sz w:val="16"/>
+          <w:szCs w:val="16"/>
+        </w:rPr>
+        <w:t>/Remove/Complete</w:t>
+      </w:r>
+      <w:r>
+        <w:rPr>
+          <w:b w:val="0"/>
+          <w:bCs/>
+          <w:sz w:val="16"/>
+          <w:szCs w:val="16"/>
+        </w:rPr>
+        <w:t xml:space="preserve">/Save </w:t>
       </w:r>
       <w:proofErr w:type="gramStart"/>
       <w:r>
         <w:rPr>
           <w:b w:val="0"/>
           <w:bCs/>
-          <w:sz w:val="18"/>
-          <w:szCs w:val="18"/>
-        </w:rPr>
-        <w:t>files</w:t>
-      </w:r>
-      <w:proofErr w:type="gramEnd"/>
-    </w:p>
-    <w:p>
-      <w:pPr>
-        <w:rPr>
-          <w:lang w:val="en-PK" w:eastAsia="en-PK"/>
-        </w:rPr>
-      </w:pPr>
-    </w:p>
-    <w:p>
-      <w:pPr>
-        <w:pStyle w:val="Heading2"/>
-        <w:spacing w:line="276" w:lineRule="auto"/>
-        <w:ind w:left="-5"/>
-        <w:rPr>
-          <w:b w:val="0"/>
-          <w:bCs/>
-          <w:sz w:val="28"/>
-          <w:szCs w:val="28"/>
-          <w:lang w:val="en-US"/>
-        </w:rPr>
-      </w:pPr>
-      <w:r>
-        <w:rPr>
-          <w:rFonts w:ascii="devicon" w:hAnsi="devicon"/>
-          <w:b w:val="0"/>
-          <w:bCs/>
-          <w:sz w:val="24"/>
-          <w:szCs w:val="24"/>
-          <w:lang w:val="en-US"/>
-        </w:rPr>
-        <w:t></w:t>
-      </w:r>
-      <w:r>
-        <w:rPr>
-          <w:rFonts w:ascii="Font Awesome 6 Brands Regular" w:hAnsi="Font Awesome 6 Brands Regular"/>
-          <w:b w:val="0"/>
-          <w:bCs/>
-          <w:sz w:val="24"/>
-          <w:szCs w:val="24"/>
-          <w:lang w:val="en-US"/>
-        </w:rPr>
-        <w:t xml:space="preserve"> </w:t>
-      </w:r>
-      <w:proofErr w:type="spellStart"/>
-      <w:r>
-        <w:rPr>
-          <w:b w:val="0"/>
-          <w:bCs/>
-          <w:sz w:val="24"/>
-          <w:szCs w:val="24"/>
-          <w:lang w:val="en-US"/>
-        </w:rPr>
-        <w:t>Todo</w:t>
-      </w:r>
-      <w:proofErr w:type="spellEnd"/>
-      <w:r>
-        <w:rPr>
-          <w:b w:val="0"/>
-          <w:bCs/>
-          <w:sz w:val="24"/>
-          <w:szCs w:val="24"/>
-          <w:lang w:val="en-US"/>
-        </w:rPr>
-        <w:t xml:space="preserve"> </w:t>
-      </w:r>
-      <w:r>
-        <w:rPr>
-          <w:b w:val="0"/>
-          <w:bCs/>
-          <w:sz w:val="24"/>
-          <w:szCs w:val="24"/>
-          <w:lang w:val="en-US"/>
-        </w:rPr>
-        <w:t>Manager</w:t>
-      </w:r>
-      <w:r>
-        <w:rPr>
-          <w:b w:val="0"/>
-          <w:bCs/>
-          <w:szCs w:val="24"/>
-        </w:rPr>
-        <w:t xml:space="preserve"> </w:t>
-      </w:r>
-      <w:r>
-        <w:rPr>
-          <w:b w:val="0"/>
-          <w:bCs/>
-          <w:szCs w:val="24"/>
-          <w:lang w:val="en-US"/>
-        </w:rPr>
-        <w:t xml:space="preserve">- </w:t>
-      </w:r>
-      <w:r>
-        <w:rPr>
-          <w:b w:val="0"/>
-          <w:bCs/>
-          <w:sz w:val="18"/>
-          <w:szCs w:val="18"/>
-        </w:rPr>
-        <w:t>Add</w:t>
-      </w:r>
-      <w:r>
-        <w:rPr>
-          <w:b w:val="0"/>
-          <w:bCs/>
-          <w:sz w:val="18"/>
-          <w:szCs w:val="18"/>
-        </w:rPr>
-        <w:t>/Remove/Complete</w:t>
-      </w:r>
-      <w:r>
-        <w:rPr>
-          <w:b w:val="0"/>
-          <w:bCs/>
-          <w:sz w:val="18"/>
-          <w:szCs w:val="18"/>
-        </w:rPr>
-        <w:t xml:space="preserve">/Save </w:t>
-      </w:r>
-      <w:proofErr w:type="gramStart"/>
-      <w:r>
-        <w:rPr>
-          <w:b w:val="0"/>
-          <w:bCs/>
-          <w:sz w:val="18"/>
-          <w:szCs w:val="18"/>
+          <w:sz w:val="16"/>
+          <w:szCs w:val="16"/>
         </w:rPr>
         <w:t>tasks</w:t>
       </w:r>

</xml_diff>

<commit_message>
Overhauled Resume, improve alignment, udpated Projects
</commit_message>
<xml_diff>
--- a/MS Word Files/Muhammad Hassan Raza - With Picture.docx
+++ b/MS Word Files/Muhammad Hassan Raza - With Picture.docx
@@ -5,7 +5,7 @@
     <w:tbl>
       <w:tblPr>
         <w:tblStyle w:val="TableGrid"/>
-        <w:tblW w:w="10886" w:type="dxa"/>
+        <w:tblW w:w="10936" w:type="dxa"/>
         <w:tblBorders>
           <w:top w:val="none" w:sz="0" w:space="0" w:color="auto"/>
           <w:left w:val="none" w:sz="0" w:space="0" w:color="auto"/>
@@ -21,23 +21,25 @@
         <w:tblLook w:val="04A0" w:firstRow="1" w:lastRow="0" w:firstColumn="1" w:lastColumn="0" w:noHBand="0" w:noVBand="1"/>
       </w:tblPr>
       <w:tblGrid>
-        <w:gridCol w:w="6096"/>
-        <w:gridCol w:w="4790"/>
+        <w:gridCol w:w="6124"/>
+        <w:gridCol w:w="4812"/>
       </w:tblGrid>
       <w:tr>
+        <w:trPr>
+          <w:trHeight w:val="1663"/>
+        </w:trPr>
         <w:tc>
           <w:tcPr>
-            <w:tcW w:w="6096" w:type="dxa"/>
+            <w:tcW w:w="6124" w:type="dxa"/>
             <w:vAlign w:val="bottom"/>
           </w:tcPr>
           <w:p>
             <w:pPr>
               <w:spacing w:line="276" w:lineRule="auto"/>
-              <w:ind w:left="2610" w:hanging="2610"/>
               <w:rPr>
                 <w:color w:val="A95B00"/>
-                <w:sz w:val="38"/>
-                <w:szCs w:val="38"/>
+                <w:sz w:val="40"/>
+                <w:szCs w:val="40"/>
               </w:rPr>
             </w:pPr>
             <w:r>
@@ -47,18 +49,18 @@
               <mc:AlternateContent>
                 <mc:Choice Requires="wps">
                   <w:drawing>
-                    <wp:anchor distT="0" distB="0" distL="114300" distR="114300" simplePos="0" relativeHeight="251659264" behindDoc="0" locked="0" layoutInCell="1" allowOverlap="1" wp14:anchorId="54979926" wp14:editId="3A50823D">
+                    <wp:anchor distT="0" distB="0" distL="114300" distR="114300" simplePos="0" relativeHeight="251659264" behindDoc="0" locked="0" layoutInCell="1" allowOverlap="1" wp14:anchorId="58F7F08B" wp14:editId="58523C07">
                       <wp:simplePos x="0" y="0"/>
                       <wp:positionH relativeFrom="column">
-                        <wp:posOffset>12700</wp:posOffset>
+                        <wp:posOffset>-187325</wp:posOffset>
                       </wp:positionH>
                       <wp:positionV relativeFrom="paragraph">
-                        <wp:posOffset>35560</wp:posOffset>
+                        <wp:posOffset>-415290</wp:posOffset>
                       </wp:positionV>
-                      <wp:extent cx="1136650" cy="1162050"/>
-                      <wp:effectExtent l="0" t="0" r="6350" b="0"/>
+                      <wp:extent cx="1414780" cy="1423035"/>
+                      <wp:effectExtent l="0" t="0" r="0" b="5715"/>
                       <wp:wrapNone/>
-                      <wp:docPr id="1" name="Oval 1"/>
+                      <wp:docPr id="3" name="Oval 3"/>
                       <wp:cNvGraphicFramePr/>
                       <a:graphic xmlns:a="http://schemas.openxmlformats.org/drawingml/2006/main">
                         <a:graphicData uri="http://schemas.microsoft.com/office/word/2010/wordprocessingShape">
@@ -67,13 +69,20 @@
                             <wps:spPr>
                               <a:xfrm>
                                 <a:off x="0" y="0"/>
-                                <a:ext cx="1136650" cy="1162050"/>
+                                <a:ext cx="1414780" cy="1423035"/>
                               </a:xfrm>
                               <a:prstGeom prst="ellipse">
                                 <a:avLst/>
                               </a:prstGeom>
-                              <a:blipFill>
-                                <a:blip r:embed="rId7"/>
+                              <a:blipFill dpi="0" rotWithShape="1">
+                                <a:blip r:embed="rId7" cstate="print">
+                                  <a:extLst>
+                                    <a:ext uri="{28A0092B-C50C-407E-A947-70E740481C1C}">
+                                      <a14:useLocalDpi xmlns:a14="http://schemas.microsoft.com/office/drawing/2010/main" val="0"/>
+                                    </a:ext>
+                                  </a:extLst>
+                                </a:blip>
+                                <a:srcRect/>
                                 <a:stretch>
                                   <a:fillRect/>
                                 </a:stretch>
@@ -118,7 +127,7 @@
                 </mc:Choice>
                 <mc:Fallback>
                   <w:pict>
-                    <v:oval w14:anchorId="17522538" id="Oval 1" o:spid="_x0000_s1026" style="position:absolute;margin-left:1pt;margin-top:2.8pt;width:89.5pt;height:91.5pt;z-index:251659264;visibility:visible;mso-wrap-style:square;mso-width-percent:0;mso-height-percent:0;mso-wrap-distance-left:9pt;mso-wrap-distance-top:0;mso-wrap-distance-right:9pt;mso-wrap-distance-bottom:0;mso-position-horizontal:absolute;mso-position-horizontal-relative:text;mso-position-vertical:absolute;mso-position-vertical-relative:text;mso-width-percent:0;mso-height-percent:0;mso-width-relative:margin;mso-height-relative:margin;v-text-anchor:middle" o:gfxdata="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" stroked="f" strokeweight="1pt">
+                    <v:oval w14:anchorId="4BD241E3" id="Oval 3" o:spid="_x0000_s1026" style="position:absolute;margin-left:-14.75pt;margin-top:-32.7pt;width:111.4pt;height:112.05pt;z-index:251659264;visibility:visible;mso-wrap-style:square;mso-width-percent:0;mso-height-percent:0;mso-wrap-distance-left:9pt;mso-wrap-distance-top:0;mso-wrap-distance-right:9pt;mso-wrap-distance-bottom:0;mso-position-horizontal:absolute;mso-position-horizontal-relative:text;mso-position-vertical:absolute;mso-position-vertical-relative:text;mso-width-percent:0;mso-height-percent:0;mso-width-relative:margin;mso-height-relative:margin;v-text-anchor:middle" o:gfxdata="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" stroked="f" strokeweight="1pt">
                       <v:fill r:id="rId8" o:title="" recolor="t" rotate="t" type="frame"/>
                       <v:stroke joinstyle="miter"/>
                     </v:oval>
@@ -129,64 +138,58 @@
             <w:r>
               <w:rPr>
                 <w:color w:val="A95B00"/>
-                <w:sz w:val="38"/>
-                <w:szCs w:val="38"/>
-              </w:rPr>
-              <w:t xml:space="preserve">                </w:t>
+                <w:sz w:val="40"/>
+                <w:szCs w:val="40"/>
+              </w:rPr>
+              <w:t xml:space="preserve">         </w:t>
             </w:r>
           </w:p>
           <w:p>
             <w:pPr>
               <w:spacing w:line="276" w:lineRule="auto"/>
-              <w:ind w:left="2610" w:hanging="2610"/>
               <w:rPr>
                 <w:color w:val="A95B00"/>
                 <w:sz w:val="30"/>
                 <w:szCs w:val="30"/>
+              </w:rPr>
+            </w:pPr>
+            <w:r>
+              <w:rPr>
+                <w:color w:val="A95B00"/>
+                <w:sz w:val="36"/>
+                <w:szCs w:val="36"/>
+              </w:rPr>
+              <w:t xml:space="preserve">                </w:t>
+            </w:r>
+            <w:r>
+              <w:rPr>
+                <w:color w:val="A95B00"/>
+                <w:sz w:val="32"/>
+                <w:szCs w:val="32"/>
+              </w:rPr>
+              <w:t>Muhammad Hassan Raza</w:t>
+            </w:r>
+          </w:p>
+          <w:p>
+            <w:pPr>
+              <w:spacing w:line="276" w:lineRule="auto"/>
+              <w:rPr>
+                <w:sz w:val="24"/>
               </w:rPr>
             </w:pPr>
           </w:p>
           <w:p>
             <w:pPr>
               <w:spacing w:line="276" w:lineRule="auto"/>
-              <w:ind w:left="2610" w:hanging="2610"/>
-              <w:rPr>
-                <w:color w:val="A95B00"/>
-                <w:sz w:val="30"/>
-                <w:szCs w:val="30"/>
+              <w:rPr>
+                <w:sz w:val="24"/>
               </w:rPr>
             </w:pPr>
-          </w:p>
-          <w:p>
-            <w:pPr>
-              <w:spacing w:line="276" w:lineRule="auto"/>
-              <w:ind w:left="2610" w:hanging="2610"/>
-              <w:rPr>
-                <w:sz w:val="40"/>
-                <w:szCs w:val="40"/>
-              </w:rPr>
-            </w:pPr>
-            <w:r>
-              <w:rPr>
-                <w:color w:val="A95B00"/>
-                <w:sz w:val="30"/>
-                <w:szCs w:val="30"/>
-              </w:rPr>
-              <w:t xml:space="preserve">                  </w:t>
-            </w:r>
-            <w:r>
-              <w:rPr>
-                <w:color w:val="A95B00"/>
-                <w:sz w:val="30"/>
-                <w:szCs w:val="30"/>
-              </w:rPr>
-              <w:t>Muhammad Hassan Raza</w:t>
-            </w:r>
           </w:p>
         </w:tc>
         <w:tc>
           <w:tcPr>
-            <w:tcW w:w="4790" w:type="dxa"/>
+            <w:tcW w:w="4812" w:type="dxa"/>
             <w:vAlign w:val="bottom"/>
           </w:tcPr>
           <w:p>
@@ -195,20 +198,11 @@
               <w:jc w:val="center"/>
             </w:pPr>
             <w:r>
-              <w:t xml:space="preserve">                          </w:t>
-            </w:r>
-            <w:r>
-              <w:t xml:space="preserve">+92 335 </w:t>
+              <w:t xml:space="preserve">                          +92 335 </w:t>
             </w:r>
             <w:proofErr w:type="gramStart"/>
             <w:r>
-              <w:t>0706014</w:t>
-            </w:r>
-            <w:r>
-              <w:t xml:space="preserve"> </w:t>
-            </w:r>
-            <w:r>
-              <w:t xml:space="preserve"> </w:t>
+              <w:t xml:space="preserve">0706014  </w:t>
             </w:r>
             <w:r>
               <w:rPr>
@@ -224,7 +218,7 @@
               <w:jc w:val="center"/>
             </w:pPr>
             <w:r>
-              <w:t xml:space="preserve">     </w:t>
+              <w:t xml:space="preserve">         </w:t>
             </w:r>
             <w:hyperlink r:id="rId9" w:history="1">
               <w:r>
@@ -232,7 +226,7 @@
                   <w:rStyle w:val="Hyperlink"/>
                   <w:u w:val="none"/>
                 </w:rPr>
-                <w:t>RaiHassanRaza@protonmail.com</w:t>
+                <w:t>RaiHassanRaza10@gmail.com</w:t>
               </w:r>
             </w:hyperlink>
             <w:r>
@@ -343,15 +337,7 @@
                 <w:color w:val="auto"/>
                 <w:u w:val="none"/>
               </w:rPr>
-              <w:t xml:space="preserve"> </w:t>
-            </w:r>
-            <w:r>
-              <w:rPr>
-                <w:rStyle w:val="Hyperlink"/>
-                <w:color w:val="auto"/>
-                <w:u w:val="none"/>
-              </w:rPr>
-              <w:t xml:space="preserve"> </w:t>
+              <w:t xml:space="preserve">  </w:t>
             </w:r>
             <w:r>
               <w:rPr>
@@ -372,19 +358,16 @@
             <w:pPr>
               <w:spacing w:line="276" w:lineRule="auto"/>
               <w:jc w:val="center"/>
+              <w:rPr>
+                <w:rFonts w:ascii="Font Awesome 5 Free Solid" w:hAnsi="Font Awesome 5 Free Solid"/>
+              </w:rPr>
             </w:pPr>
             <w:r>
-              <w:t xml:space="preserve">                            </w:t>
-            </w:r>
-            <w:r>
-              <w:t xml:space="preserve">Lahore, </w:t>
+              <w:t xml:space="preserve">                            Lahore, </w:t>
             </w:r>
             <w:proofErr w:type="gramStart"/>
             <w:r>
-              <w:t xml:space="preserve">Pakistan </w:t>
-            </w:r>
-            <w:r>
-              <w:t xml:space="preserve"> </w:t>
+              <w:t xml:space="preserve">Pakistan  </w:t>
             </w:r>
             <w:r>
               <w:rPr>
@@ -393,6 +376,12 @@
               <w:t></w:t>
             </w:r>
             <w:proofErr w:type="gramEnd"/>
+          </w:p>
+          <w:p>
+            <w:pPr>
+              <w:spacing w:line="276" w:lineRule="auto"/>
+              <w:jc w:val="center"/>
+            </w:pPr>
           </w:p>
         </w:tc>
       </w:tr>
@@ -401,40 +390,8 @@
       <w:pPr>
         <w:spacing w:line="276" w:lineRule="auto"/>
       </w:pPr>
-    </w:p>
-    <w:p>
-      <w:pPr>
-        <w:spacing w:line="276" w:lineRule="auto"/>
-      </w:pPr>
       <w:r>
-        <w:t>Software</w:t>
-      </w:r>
-      <w:r>
-        <w:t xml:space="preserve"> </w:t>
-      </w:r>
-      <w:r>
-        <w:t>E</w:t>
-      </w:r>
-      <w:r>
-        <w:t xml:space="preserve">ngineering student with multiple projects, as well as the determination to </w:t>
-      </w:r>
-      <w:r>
-        <w:t xml:space="preserve">always </w:t>
-      </w:r>
-      <w:r>
-        <w:t xml:space="preserve">learn </w:t>
-      </w:r>
-      <w:r>
-        <w:t>new tools and technologies to expand my skillset</w:t>
-      </w:r>
-      <w:r>
-        <w:t xml:space="preserve">. </w:t>
-      </w:r>
-      <w:r>
-        <w:t xml:space="preserve">I always look forward to complex programming projects </w:t>
-      </w:r>
-      <w:r>
-        <w:t xml:space="preserve">so I can spend my time breaking down the problem. </w:t>
+        <w:t xml:space="preserve">I am an avid believer in self-learning as well as breaking things. It’s my preference to sit down with a problem and try to dissect it while listening to lots of music. I’m always looking forward to a challenge, rather than becoming complacent with solving easier problems. </w:t>
       </w:r>
     </w:p>
     <w:p>
@@ -445,15 +402,15 @@
         <w:spacing w:before="240" w:after="240" w:line="276" w:lineRule="auto"/>
         <w:rPr>
           <w:color w:val="A95B00"/>
-          <w:sz w:val="18"/>
-          <w:szCs w:val="22"/>
+          <w:sz w:val="14"/>
+          <w:szCs w:val="18"/>
         </w:rPr>
       </w:pPr>
       <w:r>
         <w:rPr>
           <w:color w:val="A95B00"/>
-          <w:sz w:val="34"/>
-          <w:szCs w:val="34"/>
+          <w:sz w:val="30"/>
+          <w:szCs w:val="30"/>
         </w:rPr>
         <w:t>SKILLS</w:t>
       </w:r>
@@ -461,7 +418,7 @@
     <w:tbl>
       <w:tblPr>
         <w:tblStyle w:val="TableGrid"/>
-        <w:tblW w:w="0" w:type="auto"/>
+        <w:tblW w:w="10514" w:type="dxa"/>
         <w:tblBorders>
           <w:top w:val="none" w:sz="0" w:space="0" w:color="auto"/>
           <w:left w:val="none" w:sz="0" w:space="0" w:color="auto"/>
@@ -477,17 +434,17 @@
         <w:tblLook w:val="04A0" w:firstRow="1" w:lastRow="0" w:firstColumn="1" w:lastColumn="0" w:noHBand="0" w:noVBand="1"/>
       </w:tblPr>
       <w:tblGrid>
-        <w:gridCol w:w="3462"/>
-        <w:gridCol w:w="3445"/>
-        <w:gridCol w:w="3445"/>
+        <w:gridCol w:w="3516"/>
+        <w:gridCol w:w="3499"/>
+        <w:gridCol w:w="3499"/>
       </w:tblGrid>
       <w:tr>
         <w:trPr>
-          <w:trHeight w:val="695"/>
+          <w:trHeight w:val="631"/>
         </w:trPr>
         <w:tc>
           <w:tcPr>
-            <w:tcW w:w="3462" w:type="dxa"/>
+            <w:tcW w:w="3516" w:type="dxa"/>
           </w:tcPr>
           <w:p>
             <w:pPr>
@@ -524,31 +481,13 @@
               <w:rPr>
                 <w:szCs w:val="20"/>
               </w:rPr>
-              <w:t>Advanced English</w:t>
-            </w:r>
-          </w:p>
-          <w:p>
-            <w:pPr>
-              <w:numPr>
-                <w:ilvl w:val="0"/>
-                <w:numId w:val="29"/>
-              </w:numPr>
-              <w:spacing w:line="276" w:lineRule="auto"/>
-              <w:rPr>
-                <w:szCs w:val="20"/>
-              </w:rPr>
-            </w:pPr>
-            <w:r>
-              <w:rPr>
-                <w:szCs w:val="20"/>
-              </w:rPr>
-              <w:t>Advanced Communication</w:t>
+              <w:t>Advanced Java</w:t>
             </w:r>
           </w:p>
         </w:tc>
         <w:tc>
           <w:tcPr>
-            <w:tcW w:w="3445" w:type="dxa"/>
+            <w:tcW w:w="3499" w:type="dxa"/>
           </w:tcPr>
           <w:p>
             <w:pPr>
@@ -566,13 +505,7 @@
               <w:rPr>
                 <w:szCs w:val="20"/>
               </w:rPr>
-              <w:t>Advanced</w:t>
-            </w:r>
-            <w:r>
-              <w:rPr>
-                <w:szCs w:val="20"/>
-              </w:rPr>
-              <w:t xml:space="preserve"> Java </w:t>
+              <w:t>Advanced Git</w:t>
             </w:r>
           </w:p>
           <w:p>
@@ -591,7 +524,37 @@
               <w:rPr>
                 <w:szCs w:val="20"/>
               </w:rPr>
-              <w:t>Advanced Git</w:t>
+              <w:t>Intermediate Python</w:t>
+            </w:r>
+          </w:p>
+        </w:tc>
+        <w:tc>
+          <w:tcPr>
+            <w:tcW w:w="3499" w:type="dxa"/>
+          </w:tcPr>
+          <w:p>
+            <w:pPr>
+              <w:pStyle w:val="ListParagraph"/>
+              <w:numPr>
+                <w:ilvl w:val="0"/>
+                <w:numId w:val="29"/>
+              </w:numPr>
+              <w:spacing w:line="276" w:lineRule="auto"/>
+              <w:rPr>
+                <w:szCs w:val="20"/>
+              </w:rPr>
+            </w:pPr>
+            <w:r>
+              <w:rPr>
+                <w:szCs w:val="20"/>
+              </w:rPr>
+              <w:t xml:space="preserve">Intermediate </w:t>
+            </w:r>
+            <w:r>
+              <w:rPr>
+                <w:szCs w:val="20"/>
+              </w:rPr>
+              <w:t>JavaScript</w:t>
             </w:r>
           </w:p>
           <w:p>
@@ -610,13 +573,1233 @@
               <w:rPr>
                 <w:szCs w:val="20"/>
               </w:rPr>
-              <w:t>Intermediate JavaScript</w:t>
+              <w:t>Beginner ReactJS</w:t>
+            </w:r>
+          </w:p>
+        </w:tc>
+      </w:tr>
+    </w:tbl>
+    <w:p>
+      <w:pPr>
+        <w:pBdr>
+          <w:bottom w:val="single" w:sz="4" w:space="0" w:color="000000" w:themeColor="text1"/>
+        </w:pBdr>
+        <w:spacing w:before="240" w:after="240" w:line="276" w:lineRule="auto"/>
+        <w:rPr>
+          <w:color w:val="A95B00"/>
+          <w:sz w:val="14"/>
+          <w:szCs w:val="18"/>
+        </w:rPr>
+      </w:pPr>
+      <w:r>
+        <w:rPr>
+          <w:color w:val="A95B00"/>
+          <w:sz w:val="30"/>
+          <w:szCs w:val="30"/>
+        </w:rPr>
+        <w:t>Education</w:t>
+      </w:r>
+    </w:p>
+    <w:tbl>
+      <w:tblPr>
+        <w:tblStyle w:val="TableGrid0"/>
+        <w:tblW w:w="11194" w:type="dxa"/>
+        <w:tblInd w:w="0" w:type="dxa"/>
+        <w:tblLayout w:type="fixed"/>
+        <w:tblLook w:val="04A0" w:firstRow="1" w:lastRow="0" w:firstColumn="1" w:lastColumn="0" w:noHBand="0" w:noVBand="1"/>
+      </w:tblPr>
+      <w:tblGrid>
+        <w:gridCol w:w="3090"/>
+        <w:gridCol w:w="8104"/>
+      </w:tblGrid>
+      <w:tr>
+        <w:trPr>
+          <w:trHeight w:val="692"/>
+        </w:trPr>
+        <w:tc>
+          <w:tcPr>
+            <w:tcW w:w="3090" w:type="dxa"/>
+          </w:tcPr>
+          <w:p>
+            <w:pPr>
+              <w:spacing w:line="276" w:lineRule="auto"/>
+              <w:rPr>
+                <w:szCs w:val="20"/>
+              </w:rPr>
+            </w:pPr>
+            <w:r>
+              <w:rPr>
+                <w:szCs w:val="20"/>
+              </w:rPr>
+              <w:t>Graduating 2024</w:t>
             </w:r>
           </w:p>
         </w:tc>
         <w:tc>
           <w:tcPr>
-            <w:tcW w:w="3445" w:type="dxa"/>
+            <w:tcW w:w="8104" w:type="dxa"/>
+          </w:tcPr>
+          <w:p>
+            <w:pPr>
+              <w:spacing w:after="13" w:line="276" w:lineRule="auto"/>
+              <w:rPr>
+                <w:szCs w:val="20"/>
+                <w:lang w:val="en-US"/>
+              </w:rPr>
+            </w:pPr>
+            <w:r>
+              <w:rPr>
+                <w:rFonts w:eastAsia="Verdana" w:cs="Verdana"/>
+                <w:b/>
+                <w:szCs w:val="20"/>
+              </w:rPr>
+              <w:t>Software Engineering</w:t>
+            </w:r>
+            <w:r>
+              <w:rPr>
+                <w:szCs w:val="20"/>
+              </w:rPr>
+              <w:t xml:space="preserve">, FAST-NUCES </w:t>
+            </w:r>
+            <w:r>
+              <w:rPr>
+                <w:rFonts w:eastAsia="Verdana" w:cs="Verdana"/>
+                <w:szCs w:val="20"/>
+              </w:rPr>
+              <w:t>–</w:t>
+            </w:r>
+            <w:r>
+              <w:rPr>
+                <w:szCs w:val="20"/>
+              </w:rPr>
+              <w:t xml:space="preserve"> Lahore</w:t>
+            </w:r>
+            <w:r>
+              <w:rPr>
+                <w:szCs w:val="20"/>
+                <w:lang w:val="en-US"/>
+              </w:rPr>
+              <w:t xml:space="preserve">                CGPA: 3.18</w:t>
+            </w:r>
+          </w:p>
+          <w:p>
+            <w:pPr>
+              <w:numPr>
+                <w:ilvl w:val="0"/>
+                <w:numId w:val="30"/>
+              </w:numPr>
+              <w:spacing w:line="276" w:lineRule="auto"/>
+              <w:ind w:hanging="360"/>
+              <w:rPr>
+                <w:szCs w:val="20"/>
+              </w:rPr>
+            </w:pPr>
+            <w:r>
+              <w:rPr>
+                <w:szCs w:val="20"/>
+                <w:lang w:val="en-US"/>
+              </w:rPr>
+              <w:t>Assistant Vice President, SOFTEC</w:t>
+            </w:r>
+          </w:p>
+          <w:p>
+            <w:pPr>
+              <w:numPr>
+                <w:ilvl w:val="0"/>
+                <w:numId w:val="30"/>
+              </w:numPr>
+              <w:spacing w:line="276" w:lineRule="auto"/>
+              <w:ind w:hanging="360"/>
+              <w:rPr>
+                <w:szCs w:val="20"/>
+              </w:rPr>
+            </w:pPr>
+            <w:r>
+              <w:rPr>
+                <w:szCs w:val="20"/>
+                <w:lang w:val="en-US"/>
+              </w:rPr>
+              <w:t>3</w:t>
+            </w:r>
+            <w:r>
+              <w:rPr>
+                <w:szCs w:val="20"/>
+                <w:vertAlign w:val="superscript"/>
+                <w:lang w:val="en-US"/>
+              </w:rPr>
+              <w:t>rd</w:t>
+            </w:r>
+            <w:r>
+              <w:rPr>
+                <w:szCs w:val="20"/>
+                <w:lang w:val="en-US"/>
+              </w:rPr>
+              <w:t xml:space="preserve"> Place at NaSCon’22 Code Studio Competition</w:t>
+            </w:r>
+          </w:p>
+          <w:p>
+            <w:pPr>
+              <w:numPr>
+                <w:ilvl w:val="0"/>
+                <w:numId w:val="30"/>
+              </w:numPr>
+              <w:spacing w:line="276" w:lineRule="auto"/>
+              <w:ind w:hanging="360"/>
+              <w:rPr>
+                <w:szCs w:val="20"/>
+              </w:rPr>
+            </w:pPr>
+            <w:r>
+              <w:rPr>
+                <w:szCs w:val="20"/>
+                <w:lang w:val="en-US"/>
+              </w:rPr>
+              <w:t>Teaching Assistant</w:t>
+            </w:r>
+            <w:r>
+              <w:rPr>
+                <w:szCs w:val="20"/>
+                <w:lang w:val="en-US"/>
+              </w:rPr>
+              <w:t xml:space="preserve"> for</w:t>
+            </w:r>
+            <w:r>
+              <w:rPr>
+                <w:szCs w:val="20"/>
+                <w:lang w:val="en-US"/>
+              </w:rPr>
+              <w:t xml:space="preserve"> Intro</w:t>
+            </w:r>
+            <w:r>
+              <w:rPr>
+                <w:szCs w:val="20"/>
+                <w:lang w:val="en-US"/>
+              </w:rPr>
+              <w:t>duction</w:t>
+            </w:r>
+            <w:r>
+              <w:rPr>
+                <w:szCs w:val="20"/>
+                <w:lang w:val="en-US"/>
+              </w:rPr>
+              <w:t xml:space="preserve"> to Software Engineering</w:t>
+            </w:r>
+          </w:p>
+          <w:p>
+            <w:pPr>
+              <w:numPr>
+                <w:ilvl w:val="0"/>
+                <w:numId w:val="30"/>
+              </w:numPr>
+              <w:spacing w:line="276" w:lineRule="auto"/>
+              <w:ind w:hanging="360"/>
+              <w:rPr>
+                <w:szCs w:val="20"/>
+              </w:rPr>
+            </w:pPr>
+            <w:r>
+              <w:rPr>
+                <w:szCs w:val="20"/>
+                <w:lang w:val="en-US"/>
+              </w:rPr>
+              <w:t>Campus Ambassador for Cogent Labs</w:t>
+            </w:r>
+          </w:p>
+          <w:p>
+            <w:pPr>
+              <w:numPr>
+                <w:ilvl w:val="0"/>
+                <w:numId w:val="30"/>
+              </w:numPr>
+              <w:spacing w:line="276" w:lineRule="auto"/>
+              <w:ind w:hanging="360"/>
+              <w:rPr>
+                <w:szCs w:val="20"/>
+              </w:rPr>
+            </w:pPr>
+            <w:r>
+              <w:rPr>
+                <w:szCs w:val="20"/>
+              </w:rPr>
+              <w:t>VIP Management Team Lead FutureFest’23</w:t>
+            </w:r>
+          </w:p>
+          <w:p>
+            <w:pPr>
+              <w:spacing w:line="276" w:lineRule="auto"/>
+              <w:ind w:left="1081"/>
+              <w:rPr>
+                <w:szCs w:val="20"/>
+              </w:rPr>
+            </w:pPr>
+          </w:p>
+        </w:tc>
+      </w:tr>
+      <w:tr>
+        <w:trPr>
+          <w:trHeight w:val="546"/>
+        </w:trPr>
+        <w:tc>
+          <w:tcPr>
+            <w:tcW w:w="3090" w:type="dxa"/>
+          </w:tcPr>
+          <w:p>
+            <w:pPr>
+              <w:spacing w:after="929" w:line="276" w:lineRule="auto"/>
+              <w:rPr>
+                <w:szCs w:val="20"/>
+              </w:rPr>
+            </w:pPr>
+            <w:r>
+              <w:rPr>
+                <w:szCs w:val="20"/>
+              </w:rPr>
+              <w:t xml:space="preserve">A-Levels </w:t>
+            </w:r>
+          </w:p>
+        </w:tc>
+        <w:tc>
+          <w:tcPr>
+            <w:tcW w:w="8104" w:type="dxa"/>
+          </w:tcPr>
+          <w:p>
+            <w:pPr>
+              <w:spacing w:after="13" w:line="276" w:lineRule="auto"/>
+              <w:rPr>
+                <w:szCs w:val="20"/>
+              </w:rPr>
+            </w:pPr>
+            <w:r>
+              <w:rPr>
+                <w:rFonts w:eastAsia="Verdana" w:cs="Verdana"/>
+                <w:b/>
+                <w:szCs w:val="20"/>
+              </w:rPr>
+              <w:t>Computer Science</w:t>
+            </w:r>
+            <w:r>
+              <w:rPr>
+                <w:szCs w:val="20"/>
+              </w:rPr>
+              <w:t xml:space="preserve">, Beaconhouse, ALJT </w:t>
+            </w:r>
+            <w:r>
+              <w:rPr>
+                <w:rFonts w:eastAsia="Verdana" w:cs="Verdana"/>
+                <w:szCs w:val="20"/>
+              </w:rPr>
+              <w:t>–</w:t>
+            </w:r>
+            <w:r>
+              <w:rPr>
+                <w:szCs w:val="20"/>
+              </w:rPr>
+              <w:t xml:space="preserve"> Lahore</w:t>
+            </w:r>
+          </w:p>
+          <w:p>
+            <w:pPr>
+              <w:numPr>
+                <w:ilvl w:val="0"/>
+                <w:numId w:val="31"/>
+              </w:numPr>
+              <w:spacing w:line="276" w:lineRule="auto"/>
+              <w:ind w:hanging="360"/>
+              <w:rPr>
+                <w:szCs w:val="20"/>
+              </w:rPr>
+            </w:pPr>
+            <w:r>
+              <w:rPr>
+                <w:szCs w:val="20"/>
+              </w:rPr>
+              <w:t xml:space="preserve">1B, 3C; Medical Treatment during exams </w:t>
+            </w:r>
+          </w:p>
+          <w:p>
+            <w:pPr>
+              <w:numPr>
+                <w:ilvl w:val="0"/>
+                <w:numId w:val="31"/>
+              </w:numPr>
+              <w:spacing w:line="276" w:lineRule="auto"/>
+              <w:ind w:hanging="360"/>
+              <w:rPr>
+                <w:szCs w:val="20"/>
+              </w:rPr>
+            </w:pPr>
+            <w:r>
+              <w:rPr>
+                <w:szCs w:val="20"/>
+              </w:rPr>
+              <w:t xml:space="preserve">Shaukat Khanum </w:t>
+            </w:r>
+            <w:r>
+              <w:rPr>
+                <w:szCs w:val="20"/>
+                <w:lang w:val="en-US"/>
+              </w:rPr>
+              <w:t>Volunteer, Member</w:t>
+            </w:r>
+            <w:r>
+              <w:rPr>
+                <w:szCs w:val="20"/>
+              </w:rPr>
+              <w:t xml:space="preserve"> Speech Society </w:t>
+            </w:r>
+          </w:p>
+        </w:tc>
+      </w:tr>
+      <w:tr>
+        <w:trPr>
+          <w:trHeight w:val="843"/>
+        </w:trPr>
+        <w:tc>
+          <w:tcPr>
+            <w:tcW w:w="3090" w:type="dxa"/>
+          </w:tcPr>
+          <w:p>
+            <w:pPr>
+              <w:spacing w:after="932" w:line="276" w:lineRule="auto"/>
+              <w:ind w:left="29"/>
+              <w:rPr>
+                <w:szCs w:val="20"/>
+              </w:rPr>
+            </w:pPr>
+            <w:r>
+              <w:rPr>
+                <w:szCs w:val="20"/>
+              </w:rPr>
+              <w:t xml:space="preserve">O-Levels </w:t>
+            </w:r>
+          </w:p>
+        </w:tc>
+        <w:tc>
+          <w:tcPr>
+            <w:tcW w:w="8104" w:type="dxa"/>
+          </w:tcPr>
+          <w:p>
+            <w:pPr>
+              <w:spacing w:after="16" w:line="276" w:lineRule="auto"/>
+              <w:rPr>
+                <w:szCs w:val="20"/>
+              </w:rPr>
+            </w:pPr>
+            <w:r>
+              <w:rPr>
+                <w:rFonts w:eastAsia="Verdana" w:cs="Verdana"/>
+                <w:b/>
+                <w:szCs w:val="20"/>
+              </w:rPr>
+              <w:t>Computer Science</w:t>
+            </w:r>
+            <w:r>
+              <w:rPr>
+                <w:szCs w:val="20"/>
+              </w:rPr>
+              <w:t xml:space="preserve">, Sharif Education Complex </w:t>
+            </w:r>
+            <w:r>
+              <w:rPr>
+                <w:rFonts w:eastAsia="Verdana" w:cs="Verdana"/>
+                <w:szCs w:val="20"/>
+              </w:rPr>
+              <w:t>–</w:t>
+            </w:r>
+            <w:r>
+              <w:rPr>
+                <w:szCs w:val="20"/>
+              </w:rPr>
+              <w:t xml:space="preserve"> Lahore</w:t>
+            </w:r>
+          </w:p>
+          <w:p>
+            <w:pPr>
+              <w:numPr>
+                <w:ilvl w:val="0"/>
+                <w:numId w:val="32"/>
+              </w:numPr>
+              <w:spacing w:line="276" w:lineRule="auto"/>
+              <w:ind w:hanging="360"/>
+              <w:rPr>
+                <w:szCs w:val="20"/>
+              </w:rPr>
+            </w:pPr>
+            <w:r>
+              <w:rPr>
+                <w:szCs w:val="20"/>
+              </w:rPr>
+              <w:t xml:space="preserve">4A*, 4A </w:t>
+            </w:r>
+          </w:p>
+          <w:p>
+            <w:pPr>
+              <w:numPr>
+                <w:ilvl w:val="0"/>
+                <w:numId w:val="32"/>
+              </w:numPr>
+              <w:spacing w:line="276" w:lineRule="auto"/>
+              <w:ind w:hanging="360"/>
+              <w:rPr>
+                <w:szCs w:val="20"/>
+              </w:rPr>
+            </w:pPr>
+            <w:r>
+              <w:rPr>
+                <w:szCs w:val="20"/>
+              </w:rPr>
+              <w:t xml:space="preserve">2 speech competitions, 1 poetry contest </w:t>
+            </w:r>
+            <w:r>
+              <w:rPr>
+                <w:szCs w:val="20"/>
+                <w:lang w:val="en-US"/>
+              </w:rPr>
+              <w:t>winner</w:t>
+            </w:r>
+          </w:p>
+          <w:p>
+            <w:pPr>
+              <w:numPr>
+                <w:ilvl w:val="0"/>
+                <w:numId w:val="32"/>
+              </w:numPr>
+              <w:spacing w:line="276" w:lineRule="auto"/>
+              <w:ind w:hanging="360"/>
+              <w:rPr>
+                <w:szCs w:val="20"/>
+              </w:rPr>
+            </w:pPr>
+            <w:r>
+              <w:rPr>
+                <w:szCs w:val="20"/>
+                <w:lang w:val="en-US"/>
+              </w:rPr>
+              <w:t>Highest Achiever</w:t>
+            </w:r>
+            <w:r>
+              <w:rPr>
+                <w:szCs w:val="20"/>
+              </w:rPr>
+              <w:t xml:space="preserve"> Shield of Excellence</w:t>
+            </w:r>
+          </w:p>
+        </w:tc>
+      </w:tr>
+    </w:tbl>
+    <w:p>
+      <w:pPr>
+        <w:pBdr>
+          <w:bottom w:val="single" w:sz="4" w:space="1" w:color="000000" w:themeColor="text1"/>
+        </w:pBdr>
+        <w:spacing w:before="240" w:after="240" w:line="276" w:lineRule="auto"/>
+        <w:rPr>
+          <w:color w:val="A95B00"/>
+          <w:sz w:val="14"/>
+          <w:szCs w:val="18"/>
+        </w:rPr>
+      </w:pPr>
+      <w:r>
+        <w:rPr>
+          <w:color w:val="A95B00"/>
+          <w:sz w:val="30"/>
+          <w:szCs w:val="30"/>
+        </w:rPr>
+        <w:t>Projects</w:t>
+      </w:r>
+    </w:p>
+    <w:tbl>
+      <w:tblPr>
+        <w:tblStyle w:val="TableGrid"/>
+        <w:tblW w:w="11136" w:type="dxa"/>
+        <w:tblBorders>
+          <w:top w:val="none" w:sz="0" w:space="0" w:color="auto"/>
+          <w:left w:val="none" w:sz="0" w:space="0" w:color="auto"/>
+          <w:bottom w:val="none" w:sz="0" w:space="0" w:color="auto"/>
+          <w:right w:val="none" w:sz="0" w:space="0" w:color="auto"/>
+          <w:insideH w:val="none" w:sz="0" w:space="0" w:color="auto"/>
+          <w:insideV w:val="none" w:sz="0" w:space="0" w:color="auto"/>
+        </w:tblBorders>
+        <w:tblLook w:val="04A0" w:firstRow="1" w:lastRow="0" w:firstColumn="1" w:lastColumn="0" w:noHBand="0" w:noVBand="1"/>
+      </w:tblPr>
+      <w:tblGrid>
+        <w:gridCol w:w="3109"/>
+        <w:gridCol w:w="8027"/>
+      </w:tblGrid>
+      <w:tr>
+        <w:trPr>
+          <w:trHeight w:val="496"/>
+        </w:trPr>
+        <w:tc>
+          <w:tcPr>
+            <w:tcW w:w="3109" w:type="dxa"/>
+          </w:tcPr>
+          <w:p>
+            <w:pPr>
+              <w:rPr>
+                <w:lang w:val="en-PK" w:eastAsia="en-PK"/>
+              </w:rPr>
+            </w:pPr>
+            <w:hyperlink r:id="rId14" w:history="1">
+              <w:r>
+                <w:rPr>
+                  <w:rStyle w:val="Hyperlink"/>
+                  <w:rFonts w:ascii="devicon" w:hAnsi="devicon"/>
+                  <w:bCs/>
+                  <w:sz w:val="30"/>
+                  <w:szCs w:val="34"/>
+                  <w:u w:val="none"/>
+                </w:rPr>
+                <w:t></w:t>
+              </w:r>
+              <w:r>
+                <w:rPr>
+                  <w:rStyle w:val="Hyperlink"/>
+                  <w:rFonts w:ascii="devicon" w:hAnsi="devicon"/>
+                  <w:bCs/>
+                  <w:sz w:val="24"/>
+                  <w:szCs w:val="28"/>
+                  <w:u w:val="none"/>
+                </w:rPr>
+                <w:t xml:space="preserve"> </w:t>
+              </w:r>
+              <w:r>
+                <w:rPr>
+                  <w:rStyle w:val="Hyperlink"/>
+                  <w:bCs/>
+                  <w:sz w:val="24"/>
+                  <w:szCs w:val="28"/>
+                  <w:u w:val="none"/>
+                </w:rPr>
+                <w:t>Image OCR</w:t>
+              </w:r>
+            </w:hyperlink>
+          </w:p>
+        </w:tc>
+        <w:tc>
+          <w:tcPr>
+            <w:tcW w:w="8027" w:type="dxa"/>
+          </w:tcPr>
+          <w:p>
+            <w:pPr>
+              <w:pStyle w:val="Heading2"/>
+              <w:spacing w:line="276" w:lineRule="auto"/>
+              <w:ind w:left="-5"/>
+              <w:rPr>
+                <w:b w:val="0"/>
+                <w:bCs/>
+                <w:sz w:val="20"/>
+                <w:szCs w:val="24"/>
+                <w:lang w:val="en-US"/>
+              </w:rPr>
+            </w:pPr>
+            <w:r>
+              <w:rPr>
+                <w:b w:val="0"/>
+                <w:bCs/>
+                <w:sz w:val="20"/>
+                <w:szCs w:val="24"/>
+                <w:lang w:val="en-US"/>
+              </w:rPr>
+              <w:t xml:space="preserve">Using </w:t>
+            </w:r>
+            <w:r>
+              <w:rPr>
+                <w:b w:val="0"/>
+                <w:bCs/>
+                <w:sz w:val="20"/>
+                <w:szCs w:val="24"/>
+              </w:rPr>
+              <w:t xml:space="preserve">Tkinter and Pytesseract </w:t>
+            </w:r>
+            <w:r>
+              <w:rPr>
+                <w:b w:val="0"/>
+                <w:bCs/>
+                <w:sz w:val="20"/>
+                <w:szCs w:val="24"/>
+                <w:lang w:val="en-US"/>
+              </w:rPr>
+              <w:t>to create</w:t>
+            </w:r>
+            <w:r>
+              <w:rPr>
+                <w:b w:val="0"/>
+                <w:bCs/>
+                <w:sz w:val="20"/>
+                <w:szCs w:val="24"/>
+              </w:rPr>
+              <w:t xml:space="preserve"> snapshot</w:t>
+            </w:r>
+            <w:r>
+              <w:rPr>
+                <w:b w:val="0"/>
+                <w:bCs/>
+                <w:sz w:val="20"/>
+                <w:szCs w:val="24"/>
+                <w:lang w:val="en-US"/>
+              </w:rPr>
+              <w:t>s and</w:t>
+            </w:r>
+            <w:r>
+              <w:rPr>
+                <w:b w:val="0"/>
+                <w:bCs/>
+                <w:sz w:val="20"/>
+                <w:szCs w:val="24"/>
+              </w:rPr>
+              <w:t xml:space="preserve"> export</w:t>
+            </w:r>
+            <w:r>
+              <w:rPr>
+                <w:b w:val="0"/>
+                <w:bCs/>
+                <w:sz w:val="20"/>
+                <w:szCs w:val="24"/>
+                <w:lang w:val="en-US"/>
+              </w:rPr>
+              <w:t xml:space="preserve"> </w:t>
+            </w:r>
+            <w:r>
+              <w:rPr>
+                <w:b w:val="0"/>
+                <w:bCs/>
+                <w:sz w:val="20"/>
+                <w:szCs w:val="24"/>
+              </w:rPr>
+              <w:t>transcript</w:t>
+            </w:r>
+            <w:r>
+              <w:rPr>
+                <w:b w:val="0"/>
+                <w:bCs/>
+                <w:sz w:val="20"/>
+                <w:szCs w:val="24"/>
+                <w:lang w:val="en-US"/>
+              </w:rPr>
+              <w:t>s</w:t>
+            </w:r>
+          </w:p>
+        </w:tc>
+      </w:tr>
+      <w:tr>
+        <w:trPr>
+          <w:trHeight w:val="477"/>
+        </w:trPr>
+        <w:tc>
+          <w:tcPr>
+            <w:tcW w:w="3109" w:type="dxa"/>
+          </w:tcPr>
+          <w:p>
+            <w:pPr>
+              <w:tabs>
+                <w:tab w:val="left" w:pos="1200"/>
+              </w:tabs>
+              <w:rPr>
+                <w:sz w:val="24"/>
+                <w:szCs w:val="28"/>
+                <w:lang w:val="en-PK" w:eastAsia="en-PK"/>
+              </w:rPr>
+            </w:pPr>
+            <w:hyperlink r:id="rId15" w:history="1">
+              <w:r>
+                <w:rPr>
+                  <w:rStyle w:val="Hyperlink"/>
+                  <w:rFonts w:ascii="devicon" w:hAnsi="devicon"/>
+                  <w:bCs/>
+                  <w:sz w:val="30"/>
+                  <w:szCs w:val="34"/>
+                  <w:u w:val="none"/>
+                </w:rPr>
+                <w:t></w:t>
+              </w:r>
+              <w:r>
+                <w:rPr>
+                  <w:rStyle w:val="Hyperlink"/>
+                  <w:rFonts w:ascii="Font Awesome 6 Brands Regular" w:hAnsi="Font Awesome 6 Brands Regular"/>
+                  <w:bCs/>
+                  <w:sz w:val="24"/>
+                  <w:szCs w:val="28"/>
+                  <w:u w:val="none"/>
+                </w:rPr>
+                <w:t xml:space="preserve"> </w:t>
+              </w:r>
+              <w:r>
+                <w:rPr>
+                  <w:rStyle w:val="Hyperlink"/>
+                  <w:bCs/>
+                  <w:sz w:val="24"/>
+                  <w:szCs w:val="28"/>
+                  <w:u w:val="none"/>
+                </w:rPr>
+                <w:t>Linear Model Solver</w:t>
+              </w:r>
+            </w:hyperlink>
+          </w:p>
+        </w:tc>
+        <w:tc>
+          <w:tcPr>
+            <w:tcW w:w="8027" w:type="dxa"/>
+          </w:tcPr>
+          <w:p>
+            <w:pPr>
+              <w:pStyle w:val="Heading2"/>
+              <w:spacing w:line="276" w:lineRule="auto"/>
+              <w:ind w:left="-5"/>
+              <w:rPr>
+                <w:b w:val="0"/>
+                <w:bCs/>
+                <w:sz w:val="20"/>
+                <w:szCs w:val="24"/>
+                <w:lang w:val="en-US"/>
+              </w:rPr>
+            </w:pPr>
+            <w:r>
+              <w:rPr>
+                <w:b w:val="0"/>
+                <w:bCs/>
+                <w:sz w:val="20"/>
+                <w:szCs w:val="24"/>
+                <w:lang w:val="en-US"/>
+              </w:rPr>
+              <w:t>Using CustomTkinter and PuLP to find optimal values and slack</w:t>
+            </w:r>
+          </w:p>
+        </w:tc>
+      </w:tr>
+      <w:tr>
+        <w:trPr>
+          <w:trHeight w:val="496"/>
+        </w:trPr>
+        <w:tc>
+          <w:tcPr>
+            <w:tcW w:w="3109" w:type="dxa"/>
+          </w:tcPr>
+          <w:p>
+            <w:pPr>
+              <w:rPr>
+                <w:lang w:val="en-PK" w:eastAsia="en-PK"/>
+              </w:rPr>
+            </w:pPr>
+            <w:hyperlink r:id="rId16" w:history="1">
+              <w:r>
+                <w:rPr>
+                  <w:rStyle w:val="Hyperlink"/>
+                  <w:rFonts w:ascii="devicon" w:hAnsi="devicon"/>
+                  <w:bCs/>
+                  <w:sz w:val="30"/>
+                  <w:szCs w:val="34"/>
+                  <w:u w:val="none"/>
+                </w:rPr>
+                <w:t></w:t>
+              </w:r>
+              <w:r>
+                <w:rPr>
+                  <w:rStyle w:val="Hyperlink"/>
+                  <w:rFonts w:ascii="devicon" w:hAnsi="devicon"/>
+                  <w:bCs/>
+                  <w:sz w:val="24"/>
+                  <w:szCs w:val="28"/>
+                  <w:u w:val="none"/>
+                </w:rPr>
+                <w:t xml:space="preserve"> </w:t>
+              </w:r>
+              <w:r>
+                <w:rPr>
+                  <w:rStyle w:val="Hyperlink"/>
+                  <w:bCs/>
+                  <w:sz w:val="24"/>
+                  <w:szCs w:val="28"/>
+                  <w:u w:val="none"/>
+                </w:rPr>
+                <w:t>Image Editor</w:t>
+              </w:r>
+            </w:hyperlink>
+          </w:p>
+        </w:tc>
+        <w:tc>
+          <w:tcPr>
+            <w:tcW w:w="8027" w:type="dxa"/>
+          </w:tcPr>
+          <w:p>
+            <w:pPr>
+              <w:pStyle w:val="Heading2"/>
+              <w:spacing w:line="276" w:lineRule="auto"/>
+              <w:ind w:left="-5"/>
+              <w:rPr>
+                <w:b w:val="0"/>
+                <w:bCs/>
+                <w:sz w:val="20"/>
+                <w:szCs w:val="24"/>
+              </w:rPr>
+            </w:pPr>
+            <w:r>
+              <w:rPr>
+                <w:b w:val="0"/>
+                <w:bCs/>
+                <w:sz w:val="20"/>
+                <w:szCs w:val="24"/>
+              </w:rPr>
+              <w:t>Mean/Median, Translate, Scale, Transform, Quantization</w:t>
+            </w:r>
+            <w:r>
+              <w:rPr>
+                <w:b w:val="0"/>
+                <w:bCs/>
+                <w:sz w:val="20"/>
+                <w:szCs w:val="24"/>
+                <w:lang w:val="en-US"/>
+              </w:rPr>
+              <w:t>,</w:t>
+            </w:r>
+            <w:r>
+              <w:rPr>
+                <w:b w:val="0"/>
+                <w:bCs/>
+                <w:sz w:val="20"/>
+                <w:szCs w:val="24"/>
+              </w:rPr>
+              <w:t xml:space="preserve"> Derivation</w:t>
+            </w:r>
+          </w:p>
+        </w:tc>
+      </w:tr>
+      <w:tr>
+        <w:trPr>
+          <w:trHeight w:val="458"/>
+        </w:trPr>
+        <w:tc>
+          <w:tcPr>
+            <w:tcW w:w="3109" w:type="dxa"/>
+          </w:tcPr>
+          <w:p>
+            <w:pPr>
+              <w:rPr>
+                <w:sz w:val="24"/>
+                <w:szCs w:val="28"/>
+                <w:lang w:val="en-PK" w:eastAsia="en-PK"/>
+              </w:rPr>
+            </w:pPr>
+            <w:hyperlink r:id="rId17" w:history="1">
+              <w:r>
+                <w:rPr>
+                  <w:rStyle w:val="Hyperlink"/>
+                  <w:rFonts w:ascii="devicon" w:hAnsi="devicon"/>
+                  <w:bCs/>
+                  <w:sz w:val="30"/>
+                  <w:szCs w:val="34"/>
+                  <w:u w:val="none"/>
+                </w:rPr>
+                <w:t></w:t>
+              </w:r>
+              <w:r>
+                <w:rPr>
+                  <w:rStyle w:val="Hyperlink"/>
+                  <w:rFonts w:ascii="devicon" w:hAnsi="devicon"/>
+                  <w:bCs/>
+                  <w:sz w:val="24"/>
+                  <w:szCs w:val="28"/>
+                  <w:u w:val="none"/>
+                </w:rPr>
+                <w:t xml:space="preserve"> </w:t>
+              </w:r>
+              <w:r>
+                <w:rPr>
+                  <w:rStyle w:val="Hyperlink"/>
+                  <w:bCs/>
+                  <w:sz w:val="24"/>
+                  <w:szCs w:val="28"/>
+                  <w:u w:val="none"/>
+                </w:rPr>
+                <w:t>Weather App</w:t>
+              </w:r>
+            </w:hyperlink>
+          </w:p>
+        </w:tc>
+        <w:tc>
+          <w:tcPr>
+            <w:tcW w:w="8027" w:type="dxa"/>
+          </w:tcPr>
+          <w:p>
+            <w:pPr>
+              <w:pStyle w:val="Heading2"/>
+              <w:spacing w:line="276" w:lineRule="auto"/>
+              <w:ind w:left="-5"/>
+              <w:rPr>
+                <w:b w:val="0"/>
+                <w:bCs/>
+                <w:sz w:val="20"/>
+                <w:szCs w:val="24"/>
+              </w:rPr>
+            </w:pPr>
+            <w:r>
+              <w:rPr>
+                <w:b w:val="0"/>
+                <w:bCs/>
+                <w:sz w:val="20"/>
+                <w:szCs w:val="24"/>
+                <w:lang w:val="en-US"/>
+              </w:rPr>
+              <w:t xml:space="preserve">Using </w:t>
+            </w:r>
+            <w:r>
+              <w:rPr>
+                <w:b w:val="0"/>
+                <w:bCs/>
+                <w:sz w:val="20"/>
+                <w:szCs w:val="24"/>
+              </w:rPr>
+              <w:t>Tkinter and O</w:t>
+            </w:r>
+            <w:r>
+              <w:rPr>
+                <w:b w:val="0"/>
+                <w:bCs/>
+                <w:sz w:val="20"/>
+                <w:szCs w:val="24"/>
+                <w:lang w:val="en-US"/>
+              </w:rPr>
+              <w:t>WM</w:t>
+            </w:r>
+            <w:r>
+              <w:rPr>
+                <w:b w:val="0"/>
+                <w:bCs/>
+                <w:sz w:val="20"/>
+                <w:szCs w:val="24"/>
+              </w:rPr>
+              <w:t xml:space="preserve"> API</w:t>
+            </w:r>
+            <w:r>
+              <w:rPr>
+                <w:b w:val="0"/>
+                <w:bCs/>
+                <w:sz w:val="20"/>
+                <w:szCs w:val="24"/>
+                <w:lang w:val="en-US"/>
+              </w:rPr>
+              <w:t xml:space="preserve"> to </w:t>
+            </w:r>
+            <w:r>
+              <w:rPr>
+                <w:b w:val="0"/>
+                <w:bCs/>
+                <w:sz w:val="20"/>
+                <w:szCs w:val="24"/>
+                <w:lang w:val="en-US"/>
+              </w:rPr>
+              <w:t>display</w:t>
+            </w:r>
+            <w:r>
+              <w:rPr>
+                <w:b w:val="0"/>
+                <w:bCs/>
+                <w:sz w:val="20"/>
+                <w:szCs w:val="24"/>
+              </w:rPr>
+              <w:t xml:space="preserve"> </w:t>
+            </w:r>
+            <w:r>
+              <w:rPr>
+                <w:b w:val="0"/>
+                <w:bCs/>
+                <w:sz w:val="20"/>
+                <w:szCs w:val="24"/>
+                <w:lang w:val="en-US"/>
+              </w:rPr>
+              <w:t>t</w:t>
+            </w:r>
+            <w:r>
+              <w:rPr>
+                <w:b w:val="0"/>
+                <w:bCs/>
+                <w:sz w:val="20"/>
+                <w:szCs w:val="24"/>
+                <w:lang w:val="en-US"/>
+              </w:rPr>
+              <w:t>emperatures</w:t>
+            </w:r>
+            <w:r>
+              <w:rPr>
+                <w:b w:val="0"/>
+                <w:bCs/>
+                <w:sz w:val="20"/>
+                <w:szCs w:val="24"/>
+              </w:rPr>
+              <w:t>, Sunrise, Windspeed</w:t>
+            </w:r>
+          </w:p>
+        </w:tc>
+      </w:tr>
+      <w:tr>
+        <w:trPr>
+          <w:trHeight w:val="477"/>
+        </w:trPr>
+        <w:tc>
+          <w:tcPr>
+            <w:tcW w:w="3109" w:type="dxa"/>
+          </w:tcPr>
+          <w:p>
+            <w:pPr>
+              <w:rPr>
+                <w:sz w:val="24"/>
+                <w:szCs w:val="28"/>
+                <w:lang w:val="en-PK" w:eastAsia="en-PK"/>
+              </w:rPr>
+            </w:pPr>
+            <w:hyperlink r:id="rId18" w:history="1">
+              <w:r>
+                <w:rPr>
+                  <w:rStyle w:val="Hyperlink"/>
+                  <w:rFonts w:ascii="devicon" w:hAnsi="devicon"/>
+                  <w:bCs/>
+                  <w:sz w:val="30"/>
+                  <w:szCs w:val="34"/>
+                  <w:u w:val="none"/>
+                </w:rPr>
+                <w:t></w:t>
+              </w:r>
+              <w:r>
+                <w:rPr>
+                  <w:rStyle w:val="Hyperlink"/>
+                  <w:rFonts w:ascii="devicon" w:hAnsi="devicon"/>
+                  <w:bCs/>
+                  <w:sz w:val="24"/>
+                  <w:szCs w:val="28"/>
+                  <w:u w:val="none"/>
+                </w:rPr>
+                <w:t xml:space="preserve"> </w:t>
+              </w:r>
+              <w:r>
+                <w:rPr>
+                  <w:rStyle w:val="Hyperlink"/>
+                  <w:bCs/>
+                  <w:sz w:val="24"/>
+                  <w:szCs w:val="28"/>
+                  <w:u w:val="none"/>
+                </w:rPr>
+                <w:t>Notepad App</w:t>
+              </w:r>
+            </w:hyperlink>
+            <w:r>
+              <w:rPr>
+                <w:bCs/>
+                <w:sz w:val="24"/>
+                <w:szCs w:val="28"/>
+              </w:rPr>
+              <w:t xml:space="preserve">   </w:t>
+            </w:r>
+          </w:p>
+        </w:tc>
+        <w:tc>
+          <w:tcPr>
+            <w:tcW w:w="8027" w:type="dxa"/>
+          </w:tcPr>
+          <w:p>
+            <w:pPr>
+              <w:pStyle w:val="Heading2"/>
+              <w:spacing w:line="276" w:lineRule="auto"/>
+              <w:ind w:left="-5"/>
+              <w:rPr>
+                <w:b w:val="0"/>
+                <w:bCs/>
+                <w:sz w:val="20"/>
+                <w:szCs w:val="24"/>
+              </w:rPr>
+            </w:pPr>
+            <w:r>
+              <w:rPr>
+                <w:b w:val="0"/>
+                <w:bCs/>
+                <w:sz w:val="20"/>
+                <w:szCs w:val="24"/>
+                <w:lang w:val="en-US"/>
+              </w:rPr>
+              <w:t xml:space="preserve">Using </w:t>
+            </w:r>
+            <w:r>
+              <w:rPr>
+                <w:b w:val="0"/>
+                <w:bCs/>
+                <w:sz w:val="20"/>
+                <w:szCs w:val="24"/>
+              </w:rPr>
+              <w:t>Swing toolkit</w:t>
+            </w:r>
+            <w:r>
+              <w:rPr>
+                <w:b w:val="0"/>
+                <w:bCs/>
+                <w:sz w:val="20"/>
+                <w:szCs w:val="24"/>
+                <w:lang w:val="en-US"/>
+              </w:rPr>
+              <w:t xml:space="preserve"> to</w:t>
+            </w:r>
+            <w:r>
+              <w:rPr>
+                <w:b w:val="0"/>
+                <w:bCs/>
+                <w:sz w:val="20"/>
+                <w:szCs w:val="24"/>
+              </w:rPr>
+              <w:t xml:space="preserve"> Load/Create/Save text files</w:t>
+            </w:r>
+          </w:p>
+        </w:tc>
+      </w:tr>
+    </w:tbl>
+    <w:p>
+      <w:pPr>
+        <w:pBdr>
+          <w:bottom w:val="single" w:sz="4" w:space="1" w:color="000000" w:themeColor="text1"/>
+        </w:pBdr>
+        <w:spacing w:before="240" w:after="240" w:line="276" w:lineRule="auto"/>
+        <w:rPr>
+          <w:color w:val="A95B00"/>
+          <w:sz w:val="14"/>
+          <w:szCs w:val="18"/>
+        </w:rPr>
+      </w:pPr>
+      <w:r>
+        <w:rPr>
+          <w:color w:val="A95B00"/>
+          <w:sz w:val="30"/>
+          <w:szCs w:val="30"/>
+        </w:rPr>
+        <w:t>References</w:t>
+      </w:r>
+    </w:p>
+    <w:tbl>
+      <w:tblPr>
+        <w:tblStyle w:val="TableGrid"/>
+        <w:tblW w:w="10478" w:type="dxa"/>
+        <w:tblBorders>
+          <w:top w:val="none" w:sz="0" w:space="0" w:color="auto"/>
+          <w:left w:val="none" w:sz="0" w:space="0" w:color="auto"/>
+          <w:bottom w:val="none" w:sz="0" w:space="0" w:color="auto"/>
+          <w:right w:val="none" w:sz="0" w:space="0" w:color="auto"/>
+          <w:insideH w:val="none" w:sz="0" w:space="0" w:color="auto"/>
+          <w:insideV w:val="none" w:sz="0" w:space="0" w:color="auto"/>
+        </w:tblBorders>
+        <w:tblCellMar>
+          <w:left w:w="0" w:type="dxa"/>
+          <w:right w:w="0" w:type="dxa"/>
+        </w:tblCellMar>
+        <w:tblLook w:val="04A0" w:firstRow="1" w:lastRow="0" w:firstColumn="1" w:lastColumn="0" w:noHBand="0" w:noVBand="1"/>
+      </w:tblPr>
+      <w:tblGrid>
+        <w:gridCol w:w="3504"/>
+        <w:gridCol w:w="3487"/>
+        <w:gridCol w:w="3487"/>
+      </w:tblGrid>
+      <w:tr>
+        <w:trPr>
+          <w:trHeight w:val="181"/>
+        </w:trPr>
+        <w:tc>
+          <w:tcPr>
+            <w:tcW w:w="3504" w:type="dxa"/>
           </w:tcPr>
           <w:p>
             <w:pPr>
@@ -627,22 +1810,74 @@
               </w:numPr>
               <w:spacing w:line="276" w:lineRule="auto"/>
               <w:rPr>
+                <w:sz w:val="22"/>
+                <w:szCs w:val="22"/>
+              </w:rPr>
+            </w:pPr>
+            <w:r>
+              <w:rPr>
+                <w:sz w:val="22"/>
+                <w:szCs w:val="22"/>
+              </w:rPr>
+              <w:t>Dr. Zeeshan Ali Rana</w:t>
+            </w:r>
+          </w:p>
+          <w:p>
+            <w:pPr>
+              <w:spacing w:line="276" w:lineRule="auto"/>
+              <w:ind w:left="810" w:hanging="90"/>
+              <w:rPr>
+                <w:sz w:val="18"/>
+                <w:szCs w:val="18"/>
+              </w:rPr>
+            </w:pPr>
+            <w:r>
+              <w:rPr>
+                <w:sz w:val="18"/>
+                <w:szCs w:val="18"/>
+              </w:rPr>
+              <w:t>Assistant Professor</w:t>
+            </w:r>
+          </w:p>
+          <w:p>
+            <w:pPr>
+              <w:spacing w:line="276" w:lineRule="auto"/>
+              <w:ind w:left="360" w:firstLine="360"/>
+              <w:rPr>
+                <w:rStyle w:val="Hyperlink"/>
+                <w:sz w:val="18"/>
+                <w:szCs w:val="22"/>
+                <w:u w:val="none"/>
+                <w:shd w:val="clear" w:color="auto" w:fill="FFFFFF"/>
+              </w:rPr>
+            </w:pPr>
+            <w:hyperlink r:id="rId19" w:history="1">
+              <w:r>
+                <w:rPr>
+                  <w:rStyle w:val="Hyperlink"/>
+                  <w:sz w:val="18"/>
+                  <w:szCs w:val="22"/>
+                  <w:u w:val="none"/>
+                  <w:shd w:val="clear" w:color="auto" w:fill="FFFFFF"/>
+                </w:rPr>
+                <w:t>zeeshan.rana@nu.edu.pk</w:t>
+              </w:r>
+            </w:hyperlink>
+          </w:p>
+          <w:p>
+            <w:pPr>
+              <w:spacing w:line="276" w:lineRule="auto"/>
+              <w:ind w:left="360" w:firstLine="360"/>
+              <w:rPr>
                 <w:szCs w:val="20"/>
               </w:rPr>
             </w:pPr>
-            <w:r>
-              <w:rPr>
-                <w:szCs w:val="20"/>
-              </w:rPr>
-              <w:t xml:space="preserve">Intermediate </w:t>
-            </w:r>
-            <w:r>
-              <w:rPr>
-                <w:szCs w:val="20"/>
-              </w:rPr>
-              <w:t>Python</w:t>
-            </w:r>
           </w:p>
+        </w:tc>
+        <w:tc>
+          <w:tcPr>
+            <w:tcW w:w="3487" w:type="dxa"/>
+          </w:tcPr>
           <w:p>
             <w:pPr>
               <w:pStyle w:val="ListParagraph"/>
@@ -652,28 +1887,74 @@
               </w:numPr>
               <w:spacing w:line="276" w:lineRule="auto"/>
               <w:rPr>
+                <w:sz w:val="22"/>
+                <w:szCs w:val="22"/>
+              </w:rPr>
+            </w:pPr>
+            <w:r>
+              <w:rPr>
+                <w:sz w:val="22"/>
+                <w:szCs w:val="22"/>
+              </w:rPr>
+              <w:t>Mr. Jawad Khalid</w:t>
+            </w:r>
+          </w:p>
+          <w:p>
+            <w:pPr>
+              <w:spacing w:line="276" w:lineRule="auto"/>
+              <w:ind w:left="360" w:firstLine="390"/>
+              <w:rPr>
+                <w:sz w:val="18"/>
+                <w:szCs w:val="18"/>
+              </w:rPr>
+            </w:pPr>
+            <w:r>
+              <w:rPr>
+                <w:sz w:val="18"/>
+                <w:szCs w:val="18"/>
+              </w:rPr>
+              <w:t>Lecturer</w:t>
+            </w:r>
+          </w:p>
+          <w:p>
+            <w:pPr>
+              <w:spacing w:line="276" w:lineRule="auto"/>
+              <w:ind w:left="360" w:firstLine="390"/>
+              <w:rPr>
+                <w:rStyle w:val="Hyperlink"/>
+                <w:sz w:val="18"/>
+                <w:szCs w:val="22"/>
+                <w:u w:val="none"/>
+                <w:shd w:val="clear" w:color="auto" w:fill="FFFFFF"/>
+              </w:rPr>
+            </w:pPr>
+            <w:hyperlink r:id="rId20" w:history="1">
+              <w:r>
+                <w:rPr>
+                  <w:rStyle w:val="Hyperlink"/>
+                  <w:sz w:val="18"/>
+                  <w:szCs w:val="22"/>
+                  <w:u w:val="none"/>
+                  <w:shd w:val="clear" w:color="auto" w:fill="FFFFFF"/>
+                </w:rPr>
+                <w:t>jawad.khalid@nu.edu.pk</w:t>
+              </w:r>
+            </w:hyperlink>
+          </w:p>
+          <w:p>
+            <w:pPr>
+              <w:spacing w:line="276" w:lineRule="auto"/>
+              <w:ind w:left="360" w:firstLine="390"/>
+              <w:rPr>
                 <w:szCs w:val="20"/>
               </w:rPr>
             </w:pPr>
-            <w:r>
-              <w:rPr>
-                <w:szCs w:val="20"/>
-              </w:rPr>
-              <w:t>Beginner</w:t>
-            </w:r>
-            <w:r>
-              <w:rPr>
-                <w:szCs w:val="20"/>
-              </w:rPr>
-              <w:t xml:space="preserve"> </w:t>
-            </w:r>
-            <w:r>
-              <w:rPr>
-                <w:szCs w:val="20"/>
-              </w:rPr>
-              <w:t>BASH</w:t>
-            </w:r>
           </w:p>
+        </w:tc>
+        <w:tc>
+          <w:tcPr>
+            <w:tcW w:w="3487" w:type="dxa"/>
+          </w:tcPr>
           <w:p>
             <w:pPr>
               <w:pStyle w:val="ListParagraph"/>
@@ -683,1574 +1964,60 @@
               </w:numPr>
               <w:spacing w:line="276" w:lineRule="auto"/>
               <w:rPr>
+                <w:sz w:val="22"/>
+                <w:szCs w:val="22"/>
+              </w:rPr>
+            </w:pPr>
+            <w:r>
+              <w:rPr>
+                <w:sz w:val="22"/>
+                <w:szCs w:val="22"/>
+              </w:rPr>
+              <w:t>Mr. Saifullah Tanvir</w:t>
+            </w:r>
+          </w:p>
+          <w:p>
+            <w:pPr>
+              <w:spacing w:line="276" w:lineRule="auto"/>
+              <w:ind w:left="360" w:firstLine="352"/>
+              <w:rPr>
+                <w:sz w:val="18"/>
+                <w:szCs w:val="18"/>
+              </w:rPr>
+            </w:pPr>
+            <w:r>
+              <w:rPr>
+                <w:sz w:val="18"/>
+                <w:szCs w:val="18"/>
+              </w:rPr>
+              <w:t>Lecturer</w:t>
+            </w:r>
+          </w:p>
+          <w:p>
+            <w:pPr>
+              <w:spacing w:line="276" w:lineRule="auto"/>
+              <w:ind w:left="360" w:firstLine="352"/>
+              <w:rPr>
                 <w:szCs w:val="20"/>
               </w:rPr>
             </w:pPr>
-            <w:r>
-              <w:rPr>
-                <w:szCs w:val="20"/>
-              </w:rPr>
-              <w:t>Beginner Julia</w:t>
-            </w:r>
+            <w:hyperlink r:id="rId21" w:history="1">
+              <w:r>
+                <w:rPr>
+                  <w:rStyle w:val="Hyperlink"/>
+                  <w:sz w:val="18"/>
+                  <w:szCs w:val="22"/>
+                  <w:u w:val="none"/>
+                  <w:shd w:val="clear" w:color="auto" w:fill="FFFFFF"/>
+                </w:rPr>
+                <w:t>saifullah.tanvir@nu.edu.pk</w:t>
+              </w:r>
+            </w:hyperlink>
           </w:p>
         </w:tc>
       </w:tr>
     </w:tbl>
-    <w:p>
-      <w:pPr>
-        <w:spacing w:line="276" w:lineRule="auto"/>
-      </w:pPr>
-    </w:p>
-    <w:p>
-      <w:pPr>
-        <w:pBdr>
-          <w:bottom w:val="single" w:sz="4" w:space="0" w:color="000000" w:themeColor="text1"/>
-        </w:pBdr>
-        <w:spacing w:before="240" w:after="240" w:line="276" w:lineRule="auto"/>
-        <w:rPr>
-          <w:color w:val="A95B00"/>
-          <w:sz w:val="18"/>
-          <w:szCs w:val="22"/>
-        </w:rPr>
-      </w:pPr>
-      <w:r>
-        <w:rPr>
-          <w:color w:val="A95B00"/>
-          <w:sz w:val="34"/>
-          <w:szCs w:val="34"/>
-        </w:rPr>
-        <w:t>Education</w:t>
-      </w:r>
-    </w:p>
-    <w:tbl>
-      <w:tblPr>
-        <w:tblStyle w:val="TableGrid0"/>
-        <w:tblW w:w="11198" w:type="dxa"/>
-        <w:tblInd w:w="0" w:type="dxa"/>
-        <w:tblLayout w:type="fixed"/>
-        <w:tblLook w:val="04A0" w:firstRow="1" w:lastRow="0" w:firstColumn="1" w:lastColumn="0" w:noHBand="0" w:noVBand="1"/>
-      </w:tblPr>
-      <w:tblGrid>
-        <w:gridCol w:w="3092"/>
-        <w:gridCol w:w="8106"/>
-      </w:tblGrid>
-      <w:tr>
-        <w:trPr>
-          <w:trHeight w:val="649"/>
-        </w:trPr>
-        <w:tc>
-          <w:tcPr>
-            <w:tcW w:w="3092" w:type="dxa"/>
-          </w:tcPr>
-          <w:p>
-            <w:pPr>
-              <w:spacing w:line="276" w:lineRule="auto"/>
-              <w:rPr>
-                <w:szCs w:val="20"/>
-              </w:rPr>
-            </w:pPr>
-            <w:r>
-              <w:rPr>
-                <w:szCs w:val="20"/>
-              </w:rPr>
-              <w:t>Graduating 2024</w:t>
-            </w:r>
-          </w:p>
-        </w:tc>
-        <w:tc>
-          <w:tcPr>
-            <w:tcW w:w="8106" w:type="dxa"/>
-          </w:tcPr>
-          <w:p>
-            <w:pPr>
-              <w:spacing w:after="13" w:line="276" w:lineRule="auto"/>
-              <w:rPr>
-                <w:szCs w:val="20"/>
-              </w:rPr>
-            </w:pPr>
-            <w:r>
-              <w:rPr>
-                <w:rFonts w:eastAsia="Verdana" w:cs="Verdana"/>
-                <w:b/>
-                <w:szCs w:val="20"/>
-              </w:rPr>
-              <w:t>Software Engineering</w:t>
-            </w:r>
-            <w:r>
-              <w:rPr>
-                <w:szCs w:val="20"/>
-              </w:rPr>
-              <w:t xml:space="preserve">, FAST-NUCES </w:t>
-            </w:r>
-            <w:r>
-              <w:rPr>
-                <w:rFonts w:eastAsia="Verdana" w:cs="Verdana"/>
-                <w:szCs w:val="20"/>
-              </w:rPr>
-              <w:t>–</w:t>
-            </w:r>
-            <w:r>
-              <w:rPr>
-                <w:szCs w:val="20"/>
-              </w:rPr>
-              <w:t xml:space="preserve"> Lahore</w:t>
-            </w:r>
-          </w:p>
-          <w:p>
-            <w:pPr>
-              <w:numPr>
-                <w:ilvl w:val="0"/>
-                <w:numId w:val="30"/>
-              </w:numPr>
-              <w:spacing w:line="276" w:lineRule="auto"/>
-              <w:ind w:hanging="360"/>
-              <w:rPr>
-                <w:szCs w:val="20"/>
-              </w:rPr>
-            </w:pPr>
-            <w:r>
-              <w:rPr>
-                <w:szCs w:val="20"/>
-              </w:rPr>
-              <w:t>CGPA: 3.</w:t>
-            </w:r>
-            <w:r>
-              <w:rPr>
-                <w:szCs w:val="20"/>
-                <w:lang w:val="en-US"/>
-              </w:rPr>
-              <w:t>1</w:t>
-            </w:r>
-            <w:r>
-              <w:rPr>
-                <w:szCs w:val="20"/>
-                <w:lang w:val="en-US"/>
-              </w:rPr>
-              <w:t>8</w:t>
-            </w:r>
-            <w:r>
-              <w:rPr>
-                <w:szCs w:val="20"/>
-              </w:rPr>
-              <w:t xml:space="preserve"> </w:t>
-            </w:r>
-          </w:p>
-          <w:p>
-            <w:pPr>
-              <w:numPr>
-                <w:ilvl w:val="0"/>
-                <w:numId w:val="30"/>
-              </w:numPr>
-              <w:spacing w:line="276" w:lineRule="auto"/>
-              <w:ind w:hanging="360"/>
-              <w:rPr>
-                <w:szCs w:val="20"/>
-              </w:rPr>
-            </w:pPr>
-            <w:r>
-              <w:rPr>
-                <w:szCs w:val="20"/>
-                <w:lang w:val="en-US"/>
-              </w:rPr>
-              <w:t>Assistant Vice President, SOFTEC</w:t>
-            </w:r>
-          </w:p>
-          <w:p>
-            <w:pPr>
-              <w:numPr>
-                <w:ilvl w:val="0"/>
-                <w:numId w:val="30"/>
-              </w:numPr>
-              <w:spacing w:line="276" w:lineRule="auto"/>
-              <w:ind w:hanging="360"/>
-              <w:rPr>
-                <w:szCs w:val="20"/>
-              </w:rPr>
-            </w:pPr>
-            <w:r>
-              <w:rPr>
-                <w:szCs w:val="20"/>
-                <w:lang w:val="en-US"/>
-              </w:rPr>
-              <w:t>3</w:t>
-            </w:r>
-            <w:r>
-              <w:rPr>
-                <w:szCs w:val="20"/>
-                <w:vertAlign w:val="superscript"/>
-                <w:lang w:val="en-US"/>
-              </w:rPr>
-              <w:t>rd</w:t>
-            </w:r>
-            <w:r>
-              <w:rPr>
-                <w:szCs w:val="20"/>
-                <w:lang w:val="en-US"/>
-              </w:rPr>
-              <w:t xml:space="preserve"> </w:t>
-            </w:r>
-            <w:r>
-              <w:rPr>
-                <w:szCs w:val="20"/>
-                <w:lang w:val="en-US"/>
-              </w:rPr>
-              <w:t>Place</w:t>
-            </w:r>
-            <w:r>
-              <w:rPr>
-                <w:szCs w:val="20"/>
-                <w:lang w:val="en-US"/>
-              </w:rPr>
-              <w:t xml:space="preserve"> at NaSCon’22 </w:t>
-            </w:r>
-            <w:r>
-              <w:rPr>
-                <w:szCs w:val="20"/>
-                <w:lang w:val="en-US"/>
-              </w:rPr>
-              <w:t>Code Studio</w:t>
-            </w:r>
-            <w:r>
-              <w:rPr>
-                <w:szCs w:val="20"/>
-                <w:lang w:val="en-US"/>
-              </w:rPr>
-              <w:t xml:space="preserve"> Competition</w:t>
-            </w:r>
-          </w:p>
-          <w:p>
-            <w:pPr>
-              <w:numPr>
-                <w:ilvl w:val="0"/>
-                <w:numId w:val="30"/>
-              </w:numPr>
-              <w:spacing w:line="276" w:lineRule="auto"/>
-              <w:ind w:hanging="360"/>
-              <w:rPr>
-                <w:szCs w:val="20"/>
-              </w:rPr>
-            </w:pPr>
-            <w:r>
-              <w:rPr>
-                <w:szCs w:val="20"/>
-                <w:lang w:val="en-US"/>
-              </w:rPr>
-              <w:t xml:space="preserve">Teaching Assistant </w:t>
-            </w:r>
-            <w:r>
-              <w:rPr>
-                <w:szCs w:val="20"/>
-                <w:lang w:val="en-US"/>
-              </w:rPr>
-              <w:t xml:space="preserve">for </w:t>
-            </w:r>
-            <w:r>
-              <w:rPr>
-                <w:szCs w:val="20"/>
-                <w:lang w:val="en-US"/>
-              </w:rPr>
-              <w:t>Intro</w:t>
-            </w:r>
-            <w:r>
-              <w:rPr>
-                <w:szCs w:val="20"/>
-                <w:lang w:val="en-US"/>
-              </w:rPr>
-              <w:t>duction</w:t>
-            </w:r>
-            <w:r>
-              <w:rPr>
-                <w:szCs w:val="20"/>
-                <w:lang w:val="en-US"/>
-              </w:rPr>
-              <w:t xml:space="preserve"> to Software Engineering</w:t>
-            </w:r>
-          </w:p>
-          <w:p>
-            <w:pPr>
-              <w:numPr>
-                <w:ilvl w:val="0"/>
-                <w:numId w:val="30"/>
-              </w:numPr>
-              <w:spacing w:line="276" w:lineRule="auto"/>
-              <w:ind w:hanging="360"/>
-              <w:rPr>
-                <w:szCs w:val="20"/>
-              </w:rPr>
-            </w:pPr>
-            <w:r>
-              <w:rPr>
-                <w:szCs w:val="20"/>
-                <w:lang w:val="en-US"/>
-              </w:rPr>
-              <w:t>Campus Ambassador for Cogent Labs</w:t>
-            </w:r>
-          </w:p>
-          <w:p>
-            <w:pPr>
-              <w:numPr>
-                <w:ilvl w:val="0"/>
-                <w:numId w:val="30"/>
-              </w:numPr>
-              <w:spacing w:line="276" w:lineRule="auto"/>
-              <w:ind w:hanging="360"/>
-              <w:rPr>
-                <w:szCs w:val="20"/>
-              </w:rPr>
-            </w:pPr>
-            <w:r>
-              <w:rPr>
-                <w:szCs w:val="20"/>
-                <w:lang w:val="en-US"/>
-              </w:rPr>
-              <w:t>VIP Management Team Lead FutureFest’23</w:t>
-            </w:r>
-          </w:p>
-          <w:p>
-            <w:pPr>
-              <w:spacing w:line="276" w:lineRule="auto"/>
-              <w:ind w:left="1081"/>
-              <w:rPr>
-                <w:szCs w:val="20"/>
-              </w:rPr>
-            </w:pPr>
-          </w:p>
-        </w:tc>
-      </w:tr>
-      <w:tr>
-        <w:trPr>
-          <w:trHeight w:val="512"/>
-        </w:trPr>
-        <w:tc>
-          <w:tcPr>
-            <w:tcW w:w="3092" w:type="dxa"/>
-          </w:tcPr>
-          <w:p>
-            <w:pPr>
-              <w:spacing w:after="929" w:line="276" w:lineRule="auto"/>
-              <w:rPr>
-                <w:szCs w:val="20"/>
-              </w:rPr>
-            </w:pPr>
-            <w:r>
-              <w:rPr>
-                <w:szCs w:val="20"/>
-              </w:rPr>
-              <w:t xml:space="preserve">A-Levels </w:t>
-            </w:r>
-          </w:p>
-        </w:tc>
-        <w:tc>
-          <w:tcPr>
-            <w:tcW w:w="8106" w:type="dxa"/>
-          </w:tcPr>
-          <w:p>
-            <w:pPr>
-              <w:spacing w:after="13" w:line="276" w:lineRule="auto"/>
-              <w:rPr>
-                <w:szCs w:val="20"/>
-              </w:rPr>
-            </w:pPr>
-            <w:r>
-              <w:rPr>
-                <w:rFonts w:eastAsia="Verdana" w:cs="Verdana"/>
-                <w:b/>
-                <w:szCs w:val="20"/>
-              </w:rPr>
-              <w:t>Computer Science</w:t>
-            </w:r>
-            <w:r>
-              <w:rPr>
-                <w:szCs w:val="20"/>
-              </w:rPr>
-              <w:t xml:space="preserve">, Beaconhouse, ALJT </w:t>
-            </w:r>
-            <w:r>
-              <w:rPr>
-                <w:rFonts w:eastAsia="Verdana" w:cs="Verdana"/>
-                <w:szCs w:val="20"/>
-              </w:rPr>
-              <w:t>–</w:t>
-            </w:r>
-            <w:r>
-              <w:rPr>
-                <w:szCs w:val="20"/>
-              </w:rPr>
-              <w:t xml:space="preserve"> Lahore</w:t>
-            </w:r>
-          </w:p>
-          <w:p>
-            <w:pPr>
-              <w:numPr>
-                <w:ilvl w:val="0"/>
-                <w:numId w:val="31"/>
-              </w:numPr>
-              <w:spacing w:line="276" w:lineRule="auto"/>
-              <w:ind w:hanging="360"/>
-              <w:rPr>
-                <w:szCs w:val="20"/>
-              </w:rPr>
-            </w:pPr>
-            <w:r>
-              <w:rPr>
-                <w:szCs w:val="20"/>
-              </w:rPr>
-              <w:t xml:space="preserve">1B, 3C; Medical Treatment during exams </w:t>
-            </w:r>
-          </w:p>
-          <w:p>
-            <w:pPr>
-              <w:numPr>
-                <w:ilvl w:val="0"/>
-                <w:numId w:val="31"/>
-              </w:numPr>
-              <w:spacing w:line="276" w:lineRule="auto"/>
-              <w:ind w:hanging="360"/>
-              <w:rPr>
-                <w:szCs w:val="20"/>
-              </w:rPr>
-            </w:pPr>
-            <w:r>
-              <w:rPr>
-                <w:szCs w:val="20"/>
-              </w:rPr>
-              <w:t xml:space="preserve">Shaukat Khanum </w:t>
-            </w:r>
-            <w:r>
-              <w:rPr>
-                <w:szCs w:val="20"/>
-                <w:lang w:val="en-US"/>
-              </w:rPr>
-              <w:t>Volunteer</w:t>
-            </w:r>
-            <w:r>
-              <w:rPr>
-                <w:szCs w:val="20"/>
-                <w:lang w:val="en-US"/>
-              </w:rPr>
-              <w:t>, Member</w:t>
-            </w:r>
-            <w:r>
-              <w:rPr>
-                <w:szCs w:val="20"/>
-              </w:rPr>
-              <w:t xml:space="preserve"> Speech Society </w:t>
-            </w:r>
-          </w:p>
-        </w:tc>
-      </w:tr>
-      <w:tr>
-        <w:trPr>
-          <w:trHeight w:val="789"/>
-        </w:trPr>
-        <w:tc>
-          <w:tcPr>
-            <w:tcW w:w="3092" w:type="dxa"/>
-          </w:tcPr>
-          <w:p>
-            <w:pPr>
-              <w:spacing w:after="932" w:line="276" w:lineRule="auto"/>
-              <w:ind w:left="29"/>
-              <w:rPr>
-                <w:szCs w:val="20"/>
-              </w:rPr>
-            </w:pPr>
-            <w:r>
-              <w:rPr>
-                <w:szCs w:val="20"/>
-              </w:rPr>
-              <w:t xml:space="preserve">O-Levels </w:t>
-            </w:r>
-          </w:p>
-        </w:tc>
-        <w:tc>
-          <w:tcPr>
-            <w:tcW w:w="8106" w:type="dxa"/>
-          </w:tcPr>
-          <w:p>
-            <w:pPr>
-              <w:spacing w:after="16" w:line="276" w:lineRule="auto"/>
-              <w:rPr>
-                <w:szCs w:val="20"/>
-              </w:rPr>
-            </w:pPr>
-            <w:r>
-              <w:rPr>
-                <w:rFonts w:eastAsia="Verdana" w:cs="Verdana"/>
-                <w:b/>
-                <w:szCs w:val="20"/>
-              </w:rPr>
-              <w:t>Computer Science</w:t>
-            </w:r>
-            <w:r>
-              <w:rPr>
-                <w:szCs w:val="20"/>
-              </w:rPr>
-              <w:t xml:space="preserve">, Sharif Education Complex </w:t>
-            </w:r>
-            <w:r>
-              <w:rPr>
-                <w:rFonts w:eastAsia="Verdana" w:cs="Verdana"/>
-                <w:szCs w:val="20"/>
-              </w:rPr>
-              <w:t>–</w:t>
-            </w:r>
-            <w:r>
-              <w:rPr>
-                <w:szCs w:val="20"/>
-              </w:rPr>
-              <w:t xml:space="preserve"> Lahore</w:t>
-            </w:r>
-          </w:p>
-          <w:p>
-            <w:pPr>
-              <w:numPr>
-                <w:ilvl w:val="0"/>
-                <w:numId w:val="32"/>
-              </w:numPr>
-              <w:spacing w:line="276" w:lineRule="auto"/>
-              <w:ind w:hanging="360"/>
-              <w:rPr>
-                <w:szCs w:val="20"/>
-              </w:rPr>
-            </w:pPr>
-            <w:r>
-              <w:rPr>
-                <w:szCs w:val="20"/>
-              </w:rPr>
-              <w:t xml:space="preserve">4A*, 4A </w:t>
-            </w:r>
-          </w:p>
-          <w:p>
-            <w:pPr>
-              <w:numPr>
-                <w:ilvl w:val="0"/>
-                <w:numId w:val="32"/>
-              </w:numPr>
-              <w:spacing w:line="276" w:lineRule="auto"/>
-              <w:ind w:hanging="360"/>
-              <w:rPr>
-                <w:szCs w:val="20"/>
-              </w:rPr>
-            </w:pPr>
-            <w:r>
-              <w:rPr>
-                <w:szCs w:val="20"/>
-              </w:rPr>
-              <w:t xml:space="preserve">2 speech competitions, 1 poetry contest </w:t>
-            </w:r>
-            <w:r>
-              <w:rPr>
-                <w:szCs w:val="20"/>
-                <w:lang w:val="en-US"/>
-              </w:rPr>
-              <w:t>winner</w:t>
-            </w:r>
-          </w:p>
-          <w:p>
-            <w:pPr>
-              <w:numPr>
-                <w:ilvl w:val="0"/>
-                <w:numId w:val="32"/>
-              </w:numPr>
-              <w:spacing w:line="276" w:lineRule="auto"/>
-              <w:ind w:hanging="360"/>
-              <w:rPr>
-                <w:szCs w:val="20"/>
-              </w:rPr>
-            </w:pPr>
-            <w:r>
-              <w:rPr>
-                <w:szCs w:val="20"/>
-                <w:lang w:val="en-US"/>
-              </w:rPr>
-              <w:t>Highest Achiever</w:t>
-            </w:r>
-            <w:r>
-              <w:rPr>
-                <w:szCs w:val="20"/>
-              </w:rPr>
-              <w:t xml:space="preserve"> </w:t>
-            </w:r>
-            <w:r>
-              <w:rPr>
-                <w:szCs w:val="20"/>
-              </w:rPr>
-              <w:t>Shield of Excellence</w:t>
-            </w:r>
-          </w:p>
-        </w:tc>
-      </w:tr>
-    </w:tbl>
-    <w:p>
-      <w:pPr>
-        <w:pBdr>
-          <w:bottom w:val="single" w:sz="4" w:space="1" w:color="000000" w:themeColor="text1"/>
-        </w:pBdr>
-        <w:spacing w:before="240" w:after="240" w:line="276" w:lineRule="auto"/>
-        <w:rPr>
-          <w:color w:val="A95B00"/>
-          <w:sz w:val="18"/>
-          <w:szCs w:val="22"/>
-        </w:rPr>
-      </w:pPr>
-      <w:r>
-        <w:rPr>
-          <w:color w:val="A95B00"/>
-          <w:sz w:val="34"/>
-          <w:szCs w:val="34"/>
-        </w:rPr>
-        <w:t>Projects</w:t>
-      </w:r>
-    </w:p>
-    <w:p>
-      <w:pPr>
-        <w:pStyle w:val="Heading2"/>
-        <w:spacing w:line="276" w:lineRule="auto"/>
-        <w:ind w:left="-5"/>
-        <w:rPr>
-          <w:b w:val="0"/>
-          <w:bCs/>
-          <w:sz w:val="16"/>
-          <w:szCs w:val="16"/>
-        </w:rPr>
-      </w:pPr>
-      <w:r>
-        <w:rPr>
-          <w:rFonts w:ascii="devicon" w:hAnsi="devicon"/>
-          <w:b w:val="0"/>
-          <w:bCs/>
-          <w:sz w:val="26"/>
-          <w:szCs w:val="26"/>
-        </w:rPr>
-        <w:t></w:t>
-      </w:r>
-      <w:r>
-        <w:rPr>
-          <w:rFonts w:ascii="devicon" w:hAnsi="devicon"/>
-          <w:b w:val="0"/>
-          <w:bCs/>
-          <w:sz w:val="26"/>
-          <w:szCs w:val="26"/>
-          <w:lang w:val="en-US"/>
-        </w:rPr>
-        <w:t xml:space="preserve"> </w:t>
-      </w:r>
-      <w:r>
-        <w:rPr>
-          <w:b w:val="0"/>
-          <w:bCs/>
-          <w:lang w:val="en-US"/>
-        </w:rPr>
-        <w:t>Image OCR</w:t>
-      </w:r>
-      <w:r>
-        <w:rPr>
-          <w:b w:val="0"/>
-          <w:bCs/>
-          <w:lang w:val="en-US"/>
-        </w:rPr>
-        <w:t xml:space="preserve">   </w:t>
-      </w:r>
-      <w:r>
-        <w:rPr>
-          <w:b w:val="0"/>
-          <w:bCs/>
-          <w:lang w:val="en-US"/>
-        </w:rPr>
-        <w:t xml:space="preserve"> </w:t>
-      </w:r>
-      <w:r>
-        <w:rPr>
-          <w:b w:val="0"/>
-          <w:bCs/>
-          <w:lang w:val="en-US"/>
-        </w:rPr>
-        <w:t xml:space="preserve"> </w:t>
-      </w:r>
-      <w:r>
-        <w:rPr>
-          <w:b w:val="0"/>
-          <w:bCs/>
-          <w:lang w:val="en-US"/>
-        </w:rPr>
-        <w:t xml:space="preserve">- </w:t>
-      </w:r>
-      <w:r>
-        <w:rPr>
-          <w:b w:val="0"/>
-          <w:bCs/>
-          <w:sz w:val="16"/>
-          <w:szCs w:val="16"/>
-        </w:rPr>
-        <w:t>Tkinter</w:t>
-      </w:r>
-      <w:r>
-        <w:rPr>
-          <w:b w:val="0"/>
-          <w:bCs/>
-          <w:sz w:val="16"/>
-          <w:szCs w:val="16"/>
-        </w:rPr>
-        <w:t xml:space="preserve"> </w:t>
-      </w:r>
-      <w:r>
-        <w:rPr>
-          <w:b w:val="0"/>
-          <w:bCs/>
-          <w:sz w:val="16"/>
-          <w:szCs w:val="16"/>
-        </w:rPr>
-        <w:t>and Pytesseract</w:t>
-      </w:r>
-      <w:r>
-        <w:rPr>
-          <w:b w:val="0"/>
-          <w:bCs/>
-          <w:sz w:val="16"/>
-          <w:szCs w:val="16"/>
-        </w:rPr>
-        <w:t xml:space="preserve"> - </w:t>
-      </w:r>
-      <w:r>
-        <w:rPr>
-          <w:b w:val="0"/>
-          <w:bCs/>
-          <w:sz w:val="16"/>
-          <w:szCs w:val="16"/>
-          <w:lang w:val="en-US"/>
-        </w:rPr>
-        <w:t>Create</w:t>
-      </w:r>
-      <w:r>
-        <w:rPr>
-          <w:b w:val="0"/>
-          <w:bCs/>
-          <w:sz w:val="16"/>
-          <w:szCs w:val="16"/>
-        </w:rPr>
-        <w:t xml:space="preserve"> </w:t>
-      </w:r>
-      <w:r>
-        <w:rPr>
-          <w:b w:val="0"/>
-          <w:bCs/>
-          <w:sz w:val="16"/>
-          <w:szCs w:val="16"/>
-        </w:rPr>
-        <w:t>snapshot</w:t>
-      </w:r>
-      <w:r>
-        <w:rPr>
-          <w:b w:val="0"/>
-          <w:bCs/>
-          <w:sz w:val="16"/>
-          <w:szCs w:val="16"/>
-        </w:rPr>
-        <w:t xml:space="preserve">, </w:t>
-      </w:r>
-      <w:r>
-        <w:rPr>
-          <w:b w:val="0"/>
-          <w:bCs/>
-          <w:sz w:val="16"/>
-          <w:szCs w:val="16"/>
-        </w:rPr>
-        <w:t>e</w:t>
-      </w:r>
-      <w:r>
-        <w:rPr>
-          <w:b w:val="0"/>
-          <w:bCs/>
-          <w:sz w:val="16"/>
-          <w:szCs w:val="16"/>
-        </w:rPr>
-        <w:t>xport transcript</w:t>
-      </w:r>
-    </w:p>
-    <w:p>
-      <w:pPr>
-        <w:rPr>
-          <w:sz w:val="18"/>
-          <w:szCs w:val="22"/>
-          <w:lang w:val="en-PK" w:eastAsia="en-PK"/>
-        </w:rPr>
-      </w:pPr>
-    </w:p>
-    <w:p>
-      <w:pPr>
-        <w:pStyle w:val="Heading2"/>
-        <w:spacing w:line="276" w:lineRule="auto"/>
-        <w:ind w:left="-5"/>
-        <w:rPr>
-          <w:b w:val="0"/>
-          <w:bCs/>
-          <w:sz w:val="26"/>
-          <w:szCs w:val="26"/>
-          <w:lang w:val="en-US"/>
-        </w:rPr>
-      </w:pPr>
-      <w:r>
-        <w:rPr>
-          <w:rFonts w:ascii="devicon" w:hAnsi="devicon"/>
-          <w:b w:val="0"/>
-          <w:bCs/>
-          <w:sz w:val="24"/>
-          <w:szCs w:val="24"/>
-        </w:rPr>
-        <w:t></w:t>
-      </w:r>
-      <w:r>
-        <w:rPr>
-          <w:rFonts w:ascii="Font Awesome 6 Brands Regular" w:hAnsi="Font Awesome 6 Brands Regular"/>
-          <w:b w:val="0"/>
-          <w:bCs/>
-          <w:lang w:val="en-US"/>
-        </w:rPr>
-        <w:t xml:space="preserve"> </w:t>
-      </w:r>
-      <w:r>
-        <w:rPr>
-          <w:b w:val="0"/>
-          <w:bCs/>
-          <w:lang w:val="en-US"/>
-        </w:rPr>
-        <w:t xml:space="preserve">Linear </w:t>
-      </w:r>
-      <w:r>
-        <w:rPr>
-          <w:b w:val="0"/>
-          <w:bCs/>
-          <w:lang w:val="en-US"/>
-        </w:rPr>
-        <w:t>Model</w:t>
-      </w:r>
-      <w:r>
-        <w:rPr>
-          <w:b w:val="0"/>
-          <w:bCs/>
-          <w:lang w:val="en-US"/>
-        </w:rPr>
-        <w:t xml:space="preserve"> Solver</w:t>
-      </w:r>
-      <w:r>
-        <w:rPr>
-          <w:b w:val="0"/>
-          <w:bCs/>
-          <w:sz w:val="20"/>
-        </w:rPr>
-        <w:t xml:space="preserve"> </w:t>
-      </w:r>
-      <w:r>
-        <w:rPr>
-          <w:b w:val="0"/>
-          <w:bCs/>
-          <w:sz w:val="20"/>
-          <w:lang w:val="en-US"/>
-        </w:rPr>
-        <w:t xml:space="preserve">– </w:t>
-      </w:r>
-      <w:r>
-        <w:rPr>
-          <w:b w:val="0"/>
-          <w:bCs/>
-          <w:sz w:val="16"/>
-          <w:szCs w:val="16"/>
-          <w:lang w:val="en-US"/>
-        </w:rPr>
-        <w:t>CustomTkinter and PuLP – Find optimal values, Slack, Shadow Prices</w:t>
-      </w:r>
-    </w:p>
-    <w:p>
-      <w:pPr>
-        <w:spacing w:line="276" w:lineRule="auto"/>
-        <w:rPr>
-          <w:sz w:val="16"/>
-          <w:szCs w:val="20"/>
-          <w:lang w:val="en-PK" w:eastAsia="en-PK"/>
-        </w:rPr>
-      </w:pPr>
-    </w:p>
-    <w:p>
-      <w:pPr>
-        <w:pStyle w:val="Heading2"/>
-        <w:spacing w:line="276" w:lineRule="auto"/>
-        <w:ind w:left="-5"/>
-        <w:rPr>
-          <w:sz w:val="20"/>
-          <w:szCs w:val="20"/>
-        </w:rPr>
-      </w:pPr>
-      <w:r>
-        <w:rPr>
-          <w:rFonts w:ascii="devicon" w:hAnsi="devicon"/>
-          <w:b w:val="0"/>
-          <w:bCs/>
-        </w:rPr>
-        <w:t></w:t>
-      </w:r>
-      <w:r>
-        <w:rPr>
-          <w:b w:val="0"/>
-          <w:bCs/>
-          <w:lang w:val="en-US"/>
-        </w:rPr>
-        <w:t xml:space="preserve"> </w:t>
-      </w:r>
-      <w:r>
-        <w:rPr>
-          <w:b w:val="0"/>
-          <w:bCs/>
-        </w:rPr>
-        <w:t>Bill Manager</w:t>
-      </w:r>
-      <w:r>
-        <w:rPr>
-          <w:b w:val="0"/>
-          <w:bCs/>
-          <w:sz w:val="20"/>
-        </w:rPr>
-        <w:t xml:space="preserve"> </w:t>
-      </w:r>
-      <w:r>
-        <w:rPr>
-          <w:b w:val="0"/>
-          <w:bCs/>
-          <w:sz w:val="20"/>
-          <w:lang w:val="en-US"/>
-        </w:rPr>
-        <w:t xml:space="preserve"> </w:t>
-      </w:r>
-      <w:r>
-        <w:rPr>
-          <w:b w:val="0"/>
-          <w:bCs/>
-          <w:sz w:val="20"/>
-          <w:lang w:val="en-US"/>
-        </w:rPr>
-        <w:t xml:space="preserve"> </w:t>
-      </w:r>
-      <w:r>
-        <w:rPr>
-          <w:b w:val="0"/>
-          <w:bCs/>
-          <w:sz w:val="20"/>
-          <w:lang w:val="en-US"/>
-        </w:rPr>
-        <w:t xml:space="preserve"> </w:t>
-      </w:r>
-      <w:r>
-        <w:rPr>
-          <w:b w:val="0"/>
-          <w:bCs/>
-          <w:sz w:val="20"/>
-          <w:lang w:val="en-US"/>
-        </w:rPr>
-        <w:t xml:space="preserve"> </w:t>
-      </w:r>
-      <w:r>
-        <w:rPr>
-          <w:b w:val="0"/>
-          <w:bCs/>
-          <w:lang w:val="en-US"/>
-        </w:rPr>
-        <w:t xml:space="preserve">- </w:t>
-      </w:r>
-      <w:r>
-        <w:rPr>
-          <w:b w:val="0"/>
-          <w:bCs/>
-          <w:sz w:val="16"/>
-          <w:szCs w:val="16"/>
-        </w:rPr>
-        <w:t>Separate GUI for Manager and Customer</w:t>
-      </w:r>
-    </w:p>
-    <w:p>
-      <w:pPr>
-        <w:pStyle w:val="ListParagraph"/>
-        <w:spacing w:line="276" w:lineRule="auto"/>
-        <w:ind w:left="1440" w:right="9"/>
-        <w:rPr>
-          <w:sz w:val="16"/>
-          <w:szCs w:val="20"/>
-        </w:rPr>
-      </w:pPr>
-    </w:p>
-    <w:p>
-      <w:pPr>
-        <w:pStyle w:val="Heading2"/>
-        <w:spacing w:line="276" w:lineRule="auto"/>
-        <w:ind w:left="-5"/>
-        <w:rPr>
-          <w:b w:val="0"/>
-          <w:bCs/>
-          <w:sz w:val="16"/>
-          <w:szCs w:val="16"/>
-        </w:rPr>
-      </w:pPr>
-      <w:r>
-        <w:rPr>
-          <w:rFonts w:ascii="devicon" w:hAnsi="devicon"/>
-          <w:b w:val="0"/>
-          <w:bCs/>
-        </w:rPr>
-        <w:t></w:t>
-      </w:r>
-      <w:r>
-        <w:rPr>
-          <w:rFonts w:ascii="devicon" w:hAnsi="devicon"/>
-          <w:b w:val="0"/>
-          <w:bCs/>
-          <w:lang w:val="en-US"/>
-        </w:rPr>
-        <w:t xml:space="preserve"> </w:t>
-      </w:r>
-      <w:r>
-        <w:rPr>
-          <w:b w:val="0"/>
-          <w:bCs/>
-        </w:rPr>
-        <w:t xml:space="preserve">Image Editor </w:t>
-      </w:r>
-      <w:r>
-        <w:rPr>
-          <w:b w:val="0"/>
-          <w:bCs/>
-          <w:lang w:val="en-US"/>
-        </w:rPr>
-        <w:t xml:space="preserve">  </w:t>
-      </w:r>
-      <w:r>
-        <w:rPr>
-          <w:b w:val="0"/>
-          <w:bCs/>
-          <w:lang w:val="en-US"/>
-        </w:rPr>
-        <w:t xml:space="preserve">- </w:t>
-      </w:r>
-      <w:r>
-        <w:rPr>
-          <w:b w:val="0"/>
-          <w:bCs/>
-          <w:sz w:val="16"/>
-          <w:szCs w:val="16"/>
-        </w:rPr>
-        <w:t>Mean</w:t>
-      </w:r>
-      <w:r>
-        <w:rPr>
-          <w:b w:val="0"/>
-          <w:bCs/>
-          <w:sz w:val="16"/>
-          <w:szCs w:val="16"/>
-        </w:rPr>
-        <w:t>/</w:t>
-      </w:r>
-      <w:r>
-        <w:rPr>
-          <w:b w:val="0"/>
-          <w:bCs/>
-          <w:sz w:val="16"/>
-          <w:szCs w:val="16"/>
-        </w:rPr>
-        <w:t>Median</w:t>
-      </w:r>
-      <w:r>
-        <w:rPr>
-          <w:b w:val="0"/>
-          <w:bCs/>
-          <w:sz w:val="16"/>
-          <w:szCs w:val="16"/>
-        </w:rPr>
-        <w:t xml:space="preserve">, </w:t>
-      </w:r>
-      <w:r>
-        <w:rPr>
-          <w:b w:val="0"/>
-          <w:bCs/>
-          <w:sz w:val="16"/>
-          <w:szCs w:val="16"/>
-        </w:rPr>
-        <w:t xml:space="preserve">Translate, </w:t>
-      </w:r>
-      <w:r>
-        <w:rPr>
-          <w:b w:val="0"/>
-          <w:bCs/>
-          <w:sz w:val="16"/>
-          <w:szCs w:val="16"/>
-        </w:rPr>
-        <w:t>Scale</w:t>
-      </w:r>
-      <w:r>
-        <w:rPr>
-          <w:b w:val="0"/>
-          <w:bCs/>
-          <w:sz w:val="16"/>
-          <w:szCs w:val="16"/>
-        </w:rPr>
-        <w:t>,</w:t>
-      </w:r>
-      <w:r>
-        <w:rPr>
-          <w:b w:val="0"/>
-          <w:bCs/>
-          <w:sz w:val="16"/>
-          <w:szCs w:val="16"/>
-        </w:rPr>
-        <w:t xml:space="preserve"> Transform</w:t>
-      </w:r>
-      <w:r>
-        <w:rPr>
-          <w:b w:val="0"/>
-          <w:bCs/>
-          <w:sz w:val="16"/>
-          <w:szCs w:val="16"/>
-        </w:rPr>
-        <w:t xml:space="preserve">, </w:t>
-      </w:r>
-      <w:r>
-        <w:rPr>
-          <w:b w:val="0"/>
-          <w:bCs/>
-          <w:sz w:val="16"/>
-          <w:szCs w:val="16"/>
-        </w:rPr>
-        <w:t>Quantization</w:t>
-      </w:r>
-      <w:r>
-        <w:rPr>
-          <w:b w:val="0"/>
-          <w:bCs/>
-          <w:sz w:val="16"/>
-          <w:szCs w:val="16"/>
-          <w:lang w:val="en-US"/>
-        </w:rPr>
-        <w:t>,</w:t>
-      </w:r>
-      <w:r>
-        <w:rPr>
-          <w:b w:val="0"/>
-          <w:bCs/>
-          <w:sz w:val="16"/>
-          <w:szCs w:val="16"/>
-        </w:rPr>
-        <w:t xml:space="preserve"> Derivation</w:t>
-      </w:r>
-    </w:p>
-    <w:p>
-      <w:pPr>
-        <w:spacing w:after="4" w:line="276" w:lineRule="auto"/>
-        <w:ind w:left="4680" w:right="933"/>
-        <w:rPr>
-          <w:sz w:val="16"/>
-          <w:szCs w:val="20"/>
-        </w:rPr>
-      </w:pPr>
-    </w:p>
-    <w:p>
-      <w:pPr>
-        <w:pStyle w:val="Heading2"/>
-        <w:spacing w:line="276" w:lineRule="auto"/>
-        <w:ind w:left="-5"/>
-        <w:rPr>
-          <w:b w:val="0"/>
-          <w:bCs/>
-          <w:sz w:val="18"/>
-          <w:szCs w:val="18"/>
-        </w:rPr>
-      </w:pPr>
-      <w:r>
-        <w:rPr>
-          <w:rFonts w:ascii="devicon" w:hAnsi="devicon"/>
-          <w:b w:val="0"/>
-          <w:bCs/>
-        </w:rPr>
-        <w:t></w:t>
-      </w:r>
-      <w:r>
-        <w:rPr>
-          <w:rFonts w:ascii="devicon" w:hAnsi="devicon"/>
-          <w:b w:val="0"/>
-          <w:bCs/>
-          <w:lang w:val="en-US"/>
-        </w:rPr>
-        <w:t xml:space="preserve"> </w:t>
-      </w:r>
-      <w:r>
-        <w:rPr>
-          <w:b w:val="0"/>
-          <w:bCs/>
-          <w:lang w:val="en-US"/>
-        </w:rPr>
-        <w:t xml:space="preserve">Weather </w:t>
-      </w:r>
-      <w:r>
-        <w:rPr>
-          <w:b w:val="0"/>
-          <w:bCs/>
-          <w:lang w:val="en-US"/>
-        </w:rPr>
-        <w:t>App</w:t>
-      </w:r>
-      <w:r>
-        <w:rPr>
-          <w:b w:val="0"/>
-          <w:bCs/>
-          <w:lang w:val="en-US"/>
-        </w:rPr>
-        <w:t xml:space="preserve">  </w:t>
-      </w:r>
-      <w:r>
-        <w:rPr>
-          <w:b w:val="0"/>
-          <w:bCs/>
-          <w:lang w:val="en-US"/>
-        </w:rPr>
-        <w:t xml:space="preserve"> - </w:t>
-      </w:r>
-      <w:r>
-        <w:rPr>
-          <w:b w:val="0"/>
-          <w:bCs/>
-          <w:sz w:val="16"/>
-          <w:szCs w:val="16"/>
-        </w:rPr>
-        <w:t xml:space="preserve">Tkinter </w:t>
-      </w:r>
-      <w:r>
-        <w:rPr>
-          <w:b w:val="0"/>
-          <w:bCs/>
-          <w:sz w:val="16"/>
-          <w:szCs w:val="16"/>
-        </w:rPr>
-        <w:t>and</w:t>
-      </w:r>
-      <w:r>
-        <w:rPr>
-          <w:b w:val="0"/>
-          <w:bCs/>
-          <w:sz w:val="16"/>
-          <w:szCs w:val="16"/>
-        </w:rPr>
-        <w:t xml:space="preserve"> OpenWeatherMap API</w:t>
-      </w:r>
-      <w:r>
-        <w:rPr>
-          <w:b w:val="0"/>
-          <w:bCs/>
-          <w:sz w:val="16"/>
-          <w:szCs w:val="16"/>
-        </w:rPr>
-        <w:t xml:space="preserve">, </w:t>
-      </w:r>
-      <w:r>
-        <w:rPr>
-          <w:b w:val="0"/>
-          <w:bCs/>
-          <w:sz w:val="16"/>
-          <w:szCs w:val="16"/>
-        </w:rPr>
-        <w:t xml:space="preserve">Display </w:t>
-      </w:r>
-      <w:r>
-        <w:rPr>
-          <w:b w:val="0"/>
-          <w:bCs/>
-          <w:sz w:val="16"/>
-          <w:szCs w:val="16"/>
-        </w:rPr>
-        <w:t>Temps</w:t>
-      </w:r>
-      <w:r>
-        <w:rPr>
-          <w:b w:val="0"/>
-          <w:bCs/>
-          <w:sz w:val="16"/>
-          <w:szCs w:val="16"/>
-        </w:rPr>
-        <w:t>, S</w:t>
-      </w:r>
-      <w:r>
-        <w:rPr>
-          <w:b w:val="0"/>
-          <w:bCs/>
-          <w:sz w:val="16"/>
-          <w:szCs w:val="16"/>
-        </w:rPr>
-        <w:t>unrise,</w:t>
-      </w:r>
-      <w:r>
-        <w:rPr>
-          <w:b w:val="0"/>
-          <w:bCs/>
-          <w:sz w:val="16"/>
-          <w:szCs w:val="16"/>
-        </w:rPr>
-        <w:t xml:space="preserve"> </w:t>
-      </w:r>
-      <w:r>
-        <w:rPr>
-          <w:b w:val="0"/>
-          <w:bCs/>
-          <w:sz w:val="16"/>
-          <w:szCs w:val="16"/>
-        </w:rPr>
-        <w:t>Windspeed</w:t>
-      </w:r>
-    </w:p>
-    <w:p>
-      <w:pPr>
-        <w:spacing w:after="4" w:line="276" w:lineRule="auto"/>
-        <w:ind w:left="4680" w:right="933"/>
-        <w:rPr>
-          <w:sz w:val="16"/>
-          <w:szCs w:val="20"/>
-        </w:rPr>
-      </w:pPr>
-    </w:p>
-    <w:p>
-      <w:pPr>
-        <w:pStyle w:val="Heading2"/>
-        <w:spacing w:line="276" w:lineRule="auto"/>
-        <w:ind w:left="-5"/>
-        <w:rPr>
-          <w:b w:val="0"/>
-          <w:bCs/>
-          <w:sz w:val="16"/>
-          <w:szCs w:val="16"/>
-        </w:rPr>
-      </w:pPr>
-      <w:r>
-        <w:rPr>
-          <w:rFonts w:ascii="devicon" w:hAnsi="devicon"/>
-          <w:b w:val="0"/>
-          <w:bCs/>
-          <w:lang w:val="en-US"/>
-        </w:rPr>
-        <w:t xml:space="preserve"> </w:t>
-      </w:r>
-      <w:r>
-        <w:rPr>
-          <w:b w:val="0"/>
-          <w:bCs/>
-          <w:lang w:val="en-US"/>
-        </w:rPr>
-        <w:t>Notepad</w:t>
-      </w:r>
-      <w:r>
-        <w:rPr>
-          <w:b w:val="0"/>
-          <w:bCs/>
-          <w:lang w:val="en-US"/>
-        </w:rPr>
-        <w:t xml:space="preserve"> App</w:t>
-      </w:r>
-      <w:r>
-        <w:rPr>
-          <w:b w:val="0"/>
-          <w:bCs/>
-          <w:lang w:val="en-US"/>
-        </w:rPr>
-        <w:t xml:space="preserve">  </w:t>
-      </w:r>
-      <w:r>
-        <w:rPr>
-          <w:b w:val="0"/>
-          <w:bCs/>
-          <w:lang w:val="en-US"/>
-        </w:rPr>
-        <w:t xml:space="preserve"> - </w:t>
-      </w:r>
-      <w:r>
-        <w:rPr>
-          <w:b w:val="0"/>
-          <w:bCs/>
-          <w:sz w:val="16"/>
-          <w:szCs w:val="16"/>
-        </w:rPr>
-        <w:t>Swing toolkit</w:t>
-      </w:r>
-      <w:r>
-        <w:rPr>
-          <w:b w:val="0"/>
-          <w:bCs/>
-          <w:sz w:val="16"/>
-          <w:szCs w:val="16"/>
-        </w:rPr>
-        <w:t xml:space="preserve">, </w:t>
-      </w:r>
-      <w:r>
-        <w:rPr>
-          <w:b w:val="0"/>
-          <w:bCs/>
-          <w:sz w:val="16"/>
-          <w:szCs w:val="16"/>
-        </w:rPr>
-        <w:t>Load</w:t>
-      </w:r>
-      <w:r>
-        <w:rPr>
-          <w:b w:val="0"/>
-          <w:bCs/>
-          <w:sz w:val="16"/>
-          <w:szCs w:val="16"/>
-        </w:rPr>
-        <w:t>/Create/Save</w:t>
-      </w:r>
-      <w:r>
-        <w:rPr>
-          <w:b w:val="0"/>
-          <w:bCs/>
-          <w:sz w:val="16"/>
-          <w:szCs w:val="16"/>
-        </w:rPr>
-        <w:t xml:space="preserve"> </w:t>
-      </w:r>
-      <w:r>
-        <w:rPr>
-          <w:b w:val="0"/>
-          <w:bCs/>
-          <w:sz w:val="16"/>
-          <w:szCs w:val="16"/>
-        </w:rPr>
-        <w:t>text files</w:t>
-      </w:r>
-    </w:p>
-    <w:p>
-      <w:pPr>
-        <w:rPr>
-          <w:sz w:val="18"/>
-          <w:szCs w:val="22"/>
-          <w:lang w:val="en-PK" w:eastAsia="en-PK"/>
-        </w:rPr>
-      </w:pPr>
-    </w:p>
-    <w:p>
-      <w:pPr>
-        <w:pStyle w:val="Heading2"/>
-        <w:spacing w:line="276" w:lineRule="auto"/>
-        <w:ind w:left="-5"/>
-        <w:rPr>
-          <w:b w:val="0"/>
-          <w:bCs/>
-          <w:sz w:val="26"/>
-          <w:szCs w:val="26"/>
-          <w:lang w:val="en-US"/>
-        </w:rPr>
-      </w:pPr>
-      <w:r>
-        <w:rPr>
-          <w:rFonts w:ascii="devicon" w:hAnsi="devicon"/>
-          <w:b w:val="0"/>
-          <w:bCs/>
-          <w:lang w:val="en-US"/>
-        </w:rPr>
-        <w:t></w:t>
-      </w:r>
-      <w:r>
-        <w:rPr>
-          <w:rFonts w:ascii="Font Awesome 6 Brands Regular" w:hAnsi="Font Awesome 6 Brands Regular"/>
-          <w:b w:val="0"/>
-          <w:bCs/>
-          <w:lang w:val="en-US"/>
-        </w:rPr>
-        <w:t xml:space="preserve"> </w:t>
-      </w:r>
-      <w:proofErr w:type="spellStart"/>
-      <w:r>
-        <w:rPr>
-          <w:b w:val="0"/>
-          <w:bCs/>
-          <w:lang w:val="en-US"/>
-        </w:rPr>
-        <w:t>Todo</w:t>
-      </w:r>
-      <w:proofErr w:type="spellEnd"/>
-      <w:r>
-        <w:rPr>
-          <w:b w:val="0"/>
-          <w:bCs/>
-          <w:lang w:val="en-US"/>
-        </w:rPr>
-        <w:t xml:space="preserve"> </w:t>
-      </w:r>
-      <w:r>
-        <w:rPr>
-          <w:b w:val="0"/>
-          <w:bCs/>
-          <w:lang w:val="en-US"/>
-        </w:rPr>
-        <w:t>Manager</w:t>
-      </w:r>
-      <w:r>
-        <w:rPr>
-          <w:b w:val="0"/>
-          <w:bCs/>
-          <w:sz w:val="20"/>
-        </w:rPr>
-        <w:t xml:space="preserve"> </w:t>
-      </w:r>
-      <w:r>
-        <w:rPr>
-          <w:b w:val="0"/>
-          <w:bCs/>
-          <w:sz w:val="20"/>
-          <w:lang w:val="en-US"/>
-        </w:rPr>
-        <w:t xml:space="preserve">- </w:t>
-      </w:r>
-      <w:r>
-        <w:rPr>
-          <w:b w:val="0"/>
-          <w:bCs/>
-          <w:sz w:val="16"/>
-          <w:szCs w:val="16"/>
-        </w:rPr>
-        <w:t>Add</w:t>
-      </w:r>
-      <w:r>
-        <w:rPr>
-          <w:b w:val="0"/>
-          <w:bCs/>
-          <w:sz w:val="16"/>
-          <w:szCs w:val="16"/>
-        </w:rPr>
-        <w:t>/Remove/Complete</w:t>
-      </w:r>
-      <w:r>
-        <w:rPr>
-          <w:b w:val="0"/>
-          <w:bCs/>
-          <w:sz w:val="16"/>
-          <w:szCs w:val="16"/>
-        </w:rPr>
-        <w:t xml:space="preserve">/Save </w:t>
-      </w:r>
-      <w:proofErr w:type="gramStart"/>
-      <w:r>
-        <w:rPr>
-          <w:b w:val="0"/>
-          <w:bCs/>
-          <w:sz w:val="16"/>
-          <w:szCs w:val="16"/>
-        </w:rPr>
-        <w:t>tasks</w:t>
-      </w:r>
-      <w:proofErr w:type="gramEnd"/>
-    </w:p>
-    <w:p>
-      <w:pPr>
-        <w:spacing w:line="276" w:lineRule="auto"/>
-        <w:ind w:right="899"/>
-        <w:rPr>
-          <w:sz w:val="14"/>
-          <w:szCs w:val="14"/>
-        </w:rPr>
-      </w:pPr>
-    </w:p>
+    <w:p/>
     <w:sectPr>
       <w:pgSz w:w="11906" w:h="16838" w:code="9"/>
       <w:pgMar w:top="720" w:right="720" w:bottom="720" w:left="720" w:header="720" w:footer="720" w:gutter="0"/>

</xml_diff>

<commit_message>
Updated competition details, added new project
</commit_message>
<xml_diff>
--- a/MS Word Files/Muhammad Hassan Raza - With Picture.docx
+++ b/MS Word Files/Muhammad Hassan Raza - With Picture.docx
@@ -1,6 +1,6 @@
 
 <file path=word/document.xml><?xml version="1.0" encoding="utf-8"?>
-<w:document xmlns:wpc="http://schemas.microsoft.com/office/word/2010/wordprocessingCanvas" xmlns:cx="http://schemas.microsoft.com/office/drawing/2014/chartex" xmlns:cx1="http://schemas.microsoft.com/office/drawing/2015/9/8/chartex" xmlns:cx2="http://schemas.microsoft.com/office/drawing/2015/10/21/chartex" xmlns:cx3="http://schemas.microsoft.com/office/drawing/2016/5/9/chartex" xmlns:cx4="http://schemas.microsoft.com/office/drawing/2016/5/10/chartex" xmlns:cx5="http://schemas.microsoft.com/office/drawing/2016/5/11/chartex" xmlns:cx6="http://schemas.microsoft.com/office/drawing/2016/5/12/chartex" xmlns:cx7="http://schemas.microsoft.com/office/drawing/2016/5/13/chartex" xmlns:cx8="http://schemas.microsoft.com/office/drawing/2016/5/14/chartex" xmlns:mc="http://schemas.openxmlformats.org/markup-compatibility/2006" xmlns:aink="http://schemas.microsoft.com/office/drawing/2016/ink" xmlns:am3d="http://schemas.microsoft.com/office/drawing/2017/model3d" xmlns:o="urn:schemas-microsoft-com:office:office" xmlns:oel="http://schemas.microsoft.com/office/2019/extlst" xmlns:r="http://schemas.openxmlformats.org/officeDocument/2006/relationships" xmlns:m="http://schemas.openxmlformats.org/officeDocument/2006/math" xmlns:v="urn:schemas-microsoft-com:vml" xmlns:wp14="http://schemas.microsoft.com/office/word/2010/wordprocessingDrawing" xmlns:wp="http://schemas.openxmlformats.org/drawingml/2006/wordprocessingDrawing" xmlns:w10="urn:schemas-microsoft-com:office:word" xmlns:w="http://schemas.openxmlformats.org/wordprocessingml/2006/main" xmlns:w14="http://schemas.microsoft.com/office/word/2010/wordml" xmlns:w15="http://schemas.microsoft.com/office/word/2012/wordml" xmlns:w16cex="http://schemas.microsoft.com/office/word/2018/wordml/cex" xmlns:w16cid="http://schemas.microsoft.com/office/word/2016/wordml/cid" xmlns:w16="http://schemas.microsoft.com/office/word/2018/wordml" xmlns:w16sdtdh="http://schemas.microsoft.com/office/word/2020/wordml/sdtdatahash" xmlns:w16se="http://schemas.microsoft.com/office/word/2015/wordml/symex" xmlns:wpg="http://schemas.microsoft.com/office/word/2010/wordprocessingGroup" xmlns:wpi="http://schemas.microsoft.com/office/word/2010/wordprocessingInk" xmlns:wne="http://schemas.microsoft.com/office/word/2006/wordml" xmlns:wps="http://schemas.microsoft.com/office/word/2010/wordprocessingShape" mc:Ignorable="w14 w15 w16se w16cid w16 w16cex w16sdtdh wp14">
+<w:document xmlns:wpc="http://schemas.microsoft.com/office/word/2010/wordprocessingCanvas" xmlns:cx="http://schemas.microsoft.com/office/drawing/2014/chartex" xmlns:cx1="http://schemas.microsoft.com/office/drawing/2015/9/8/chartex" xmlns:cx2="http://schemas.microsoft.com/office/drawing/2015/10/21/chartex" xmlns:cx3="http://schemas.microsoft.com/office/drawing/2016/5/9/chartex" xmlns:cx4="http://schemas.microsoft.com/office/drawing/2016/5/10/chartex" xmlns:cx5="http://schemas.microsoft.com/office/drawing/2016/5/11/chartex" xmlns:cx6="http://schemas.microsoft.com/office/drawing/2016/5/12/chartex" xmlns:cx7="http://schemas.microsoft.com/office/drawing/2016/5/13/chartex" xmlns:cx8="http://schemas.microsoft.com/office/drawing/2016/5/14/chartex" xmlns:mc="http://schemas.openxmlformats.org/markup-compatibility/2006" xmlns:aink="http://schemas.microsoft.com/office/drawing/2016/ink" xmlns:am3d="http://schemas.microsoft.com/office/drawing/2017/model3d" xmlns:o="urn:schemas-microsoft-com:office:office" xmlns:oel="http://schemas.microsoft.com/office/2019/extlst" xmlns:r="http://schemas.openxmlformats.org/officeDocument/2006/relationships" xmlns:m="http://schemas.openxmlformats.org/officeDocument/2006/math" xmlns:v="urn:schemas-microsoft-com:vml" xmlns:wp14="http://schemas.microsoft.com/office/word/2010/wordprocessingDrawing" xmlns:wp="http://schemas.openxmlformats.org/drawingml/2006/wordprocessingDrawing" xmlns:w10="urn:schemas-microsoft-com:office:word" xmlns:w="http://schemas.openxmlformats.org/wordprocessingml/2006/main" xmlns:w14="http://schemas.microsoft.com/office/word/2010/wordml" xmlns:w15="http://schemas.microsoft.com/office/word/2012/wordml" xmlns:w16cex="http://schemas.microsoft.com/office/word/2018/wordml/cex" xmlns:w16cid="http://schemas.microsoft.com/office/word/2016/wordml/cid" xmlns:w16="http://schemas.microsoft.com/office/word/2018/wordml" xmlns:w16du="http://schemas.microsoft.com/office/word/2023/wordml/word16du" xmlns:w16sdtdh="http://schemas.microsoft.com/office/word/2020/wordml/sdtdatahash" xmlns:w16se="http://schemas.microsoft.com/office/word/2015/wordml/symex" xmlns:wpg="http://schemas.microsoft.com/office/word/2010/wordprocessingGroup" xmlns:wpi="http://schemas.microsoft.com/office/word/2010/wordprocessingInk" xmlns:wne="http://schemas.microsoft.com/office/word/2006/wordml" xmlns:wps="http://schemas.microsoft.com/office/word/2010/wordprocessingShape" mc:Ignorable="w14 w15 w16se w16cid w16 w16cex w16sdtdh wp14">
   <w:body>
     <w:tbl>
       <w:tblPr>
@@ -75,7 +75,7 @@
                                 <a:avLst/>
                               </a:prstGeom>
                               <a:blipFill dpi="0" rotWithShape="1">
-                                <a:blip r:embed="rId7" cstate="print">
+                                <a:blip r:embed="rId8" cstate="print">
                                   <a:extLst>
                                     <a:ext uri="{28A0092B-C50C-407E-A947-70E740481C1C}">
                                       <a14:useLocalDpi xmlns:a14="http://schemas.microsoft.com/office/drawing/2010/main" val="0"/>
@@ -128,7 +128,7 @@
                 <mc:Fallback>
                   <w:pict>
                     <v:oval w14:anchorId="4BD241E3" id="Oval 3" o:spid="_x0000_s1026" style="position:absolute;margin-left:-14.75pt;margin-top:-32.7pt;width:111.4pt;height:112.05pt;z-index:251659264;visibility:visible;mso-wrap-style:square;mso-width-percent:0;mso-height-percent:0;mso-wrap-distance-left:9pt;mso-wrap-distance-top:0;mso-wrap-distance-right:9pt;mso-wrap-distance-bottom:0;mso-position-horizontal:absolute;mso-position-horizontal-relative:text;mso-position-vertical:absolute;mso-position-vertical-relative:text;mso-width-percent:0;mso-height-percent:0;mso-width-relative:margin;mso-height-relative:margin;v-text-anchor:middle" o:gfxdata="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" stroked="f" strokeweight="1pt">
-                      <v:fill r:id="rId8" o:title="" recolor="t" rotate="t" type="frame"/>
+                      <v:fill r:id="rId9" o:title="" recolor="t" rotate="t" type="frame"/>
                       <v:stroke joinstyle="miter"/>
                     </v:oval>
                   </w:pict>
@@ -220,7 +220,7 @@
             <w:r>
               <w:t xml:space="preserve">         </w:t>
             </w:r>
-            <w:hyperlink r:id="rId9" w:history="1">
+            <w:hyperlink r:id="rId10" w:history="1">
               <w:r>
                 <w:rPr>
                   <w:rStyle w:val="Hyperlink"/>
@@ -249,7 +249,7 @@
             <w:r>
               <w:t xml:space="preserve">                                      </w:t>
             </w:r>
-            <w:hyperlink r:id="rId10" w:history="1">
+            <w:hyperlink r:id="rId11" w:history="1">
               <w:r>
                 <w:rPr>
                   <w:rStyle w:val="Hyperlink"/>
@@ -285,7 +285,7 @@
             <w:r>
               <w:t xml:space="preserve">                              </w:t>
             </w:r>
-            <w:hyperlink r:id="rId11" w:history="1">
+            <w:hyperlink r:id="rId12" w:history="1">
               <w:r>
                 <w:rPr>
                   <w:rStyle w:val="Hyperlink"/>
@@ -321,7 +321,7 @@
             <w:r>
               <w:t xml:space="preserve">                      </w:t>
             </w:r>
-            <w:hyperlink r:id="rId12" w:history="1">
+            <w:hyperlink r:id="rId13" w:history="1">
               <w:r>
                 <w:rPr>
                   <w:rStyle w:val="Hyperlink"/>
@@ -348,7 +348,7 @@
               </w:rPr>
               <w:t></w:t>
             </w:r>
-            <w:hyperlink r:id="rId13">
+            <w:hyperlink r:id="rId14">
               <w:r>
                 <w:t xml:space="preserve"> </w:t>
               </w:r>
@@ -573,7 +573,13 @@
               <w:rPr>
                 <w:szCs w:val="20"/>
               </w:rPr>
-              <w:t>Beginner ReactJS</w:t>
+              <w:t>Intermediate</w:t>
+            </w:r>
+            <w:r>
+              <w:rPr>
+                <w:szCs w:val="20"/>
+              </w:rPr>
+              <w:t xml:space="preserve"> ReactJS</w:t>
             </w:r>
           </w:p>
         </w:tc>
@@ -754,6 +760,41 @@
                 <w:szCs w:val="20"/>
                 <w:lang w:val="en-US"/>
               </w:rPr>
+              <w:t>4</w:t>
+            </w:r>
+            <w:r>
+              <w:rPr>
+                <w:szCs w:val="20"/>
+                <w:vertAlign w:val="superscript"/>
+                <w:lang w:val="en-US"/>
+              </w:rPr>
+              <w:t>th</w:t>
+            </w:r>
+            <w:r>
+              <w:rPr>
+                <w:szCs w:val="20"/>
+                <w:lang w:val="en-US"/>
+              </w:rPr>
+              <w:t xml:space="preserve"> Place at NaSCon’23 UI/UX Competition</w:t>
+            </w:r>
+          </w:p>
+          <w:p>
+            <w:pPr>
+              <w:numPr>
+                <w:ilvl w:val="0"/>
+                <w:numId w:val="30"/>
+              </w:numPr>
+              <w:spacing w:line="276" w:lineRule="auto"/>
+              <w:ind w:hanging="360"/>
+              <w:rPr>
+                <w:szCs w:val="20"/>
+              </w:rPr>
+            </w:pPr>
+            <w:r>
+              <w:rPr>
+                <w:szCs w:val="20"/>
+                <w:lang w:val="en-US"/>
+              </w:rPr>
               <w:t>Teaching Assistant</w:t>
             </w:r>
             <w:r>
@@ -1110,65 +1151,128 @@
     </w:p>
     <w:tbl>
       <w:tblPr>
-        <w:tblStyle w:val="TableGrid"/>
-        <w:tblW w:w="11136" w:type="dxa"/>
-        <w:tblBorders>
-          <w:top w:val="none" w:sz="0" w:space="0" w:color="auto"/>
-          <w:left w:val="none" w:sz="0" w:space="0" w:color="auto"/>
-          <w:bottom w:val="none" w:sz="0" w:space="0" w:color="auto"/>
-          <w:right w:val="none" w:sz="0" w:space="0" w:color="auto"/>
-          <w:insideH w:val="none" w:sz="0" w:space="0" w:color="auto"/>
-          <w:insideV w:val="none" w:sz="0" w:space="0" w:color="auto"/>
-        </w:tblBorders>
+        <w:tblStyle w:val="TableGrid0"/>
+        <w:tblW w:w="10972" w:type="dxa"/>
+        <w:tblInd w:w="5" w:type="dxa"/>
         <w:tblLook w:val="04A0" w:firstRow="1" w:lastRow="0" w:firstColumn="1" w:lastColumn="0" w:noHBand="0" w:noVBand="1"/>
       </w:tblPr>
       <w:tblGrid>
-        <w:gridCol w:w="3109"/>
-        <w:gridCol w:w="8027"/>
+        <w:gridCol w:w="3063"/>
+        <w:gridCol w:w="7909"/>
       </w:tblGrid>
       <w:tr>
         <w:trPr>
-          <w:trHeight w:val="496"/>
+          <w:trHeight w:hRule="exact" w:val="375"/>
         </w:trPr>
         <w:tc>
           <w:tcPr>
-            <w:tcW w:w="3109" w:type="dxa"/>
+            <w:tcW w:w="3063" w:type="dxa"/>
           </w:tcPr>
           <w:p>
             <w:pPr>
               <w:rPr>
-                <w:lang w:val="en-PK" w:eastAsia="en-PK"/>
+                <w:sz w:val="18"/>
+                <w:szCs w:val="18"/>
               </w:rPr>
             </w:pPr>
-            <w:hyperlink r:id="rId14" w:history="1">
+            <w:hyperlink r:id="rId15" w:history="1">
               <w:r>
                 <w:rPr>
                   <w:rStyle w:val="Hyperlink"/>
                   <w:rFonts w:ascii="devicon" w:hAnsi="devicon"/>
                   <w:bCs/>
-                  <w:sz w:val="30"/>
-                  <w:szCs w:val="34"/>
+                  <w:sz w:val="18"/>
+                  <w:szCs w:val="18"/>
                   <w:u w:val="none"/>
                 </w:rPr>
-                <w:t></w:t>
+                <w:t></w:t>
               </w:r>
+              <w:r>
+                <w:rPr>
+                  <w:rStyle w:val="Hyperlink"/>
+                  <w:bCs/>
+                  <w:sz w:val="18"/>
+                  <w:szCs w:val="18"/>
+                  <w:u w:val="none"/>
+                </w:rPr>
+                <w:t xml:space="preserve"> Chat Application</w:t>
+              </w:r>
+            </w:hyperlink>
+          </w:p>
+        </w:tc>
+        <w:tc>
+          <w:tcPr>
+            <w:tcW w:w="7909" w:type="dxa"/>
+          </w:tcPr>
+          <w:p>
+            <w:pPr>
+              <w:pStyle w:val="Heading2"/>
+              <w:spacing w:line="276" w:lineRule="auto"/>
+              <w:ind w:left="-5"/>
+              <w:rPr>
+                <w:b w:val="0"/>
+                <w:bCs/>
+                <w:sz w:val="18"/>
+                <w:szCs w:val="18"/>
+                <w:lang w:val="en-US"/>
+              </w:rPr>
+            </w:pPr>
+            <w:r>
+              <w:rPr>
+                <w:b w:val="0"/>
+                <w:bCs/>
+                <w:sz w:val="18"/>
+                <w:szCs w:val="18"/>
+                <w:lang w:val="en-US"/>
+              </w:rPr>
+              <w:t xml:space="preserve"> </w:t>
+            </w:r>
+            <w:r>
+              <w:rPr>
+                <w:b w:val="0"/>
+                <w:bCs/>
+                <w:sz w:val="18"/>
+                <w:szCs w:val="18"/>
+                <w:lang w:val="en-US"/>
+              </w:rPr>
+              <w:t>Using MongoDB (Mongoose), ExpressJS, ReactJS, and NodeJS</w:t>
+            </w:r>
+          </w:p>
+        </w:tc>
+      </w:tr>
+      <w:tr>
+        <w:trPr>
+          <w:trHeight w:hRule="exact" w:val="375"/>
+        </w:trPr>
+        <w:tc>
+          <w:tcPr>
+            <w:tcW w:w="3063" w:type="dxa"/>
+          </w:tcPr>
+          <w:p>
+            <w:pPr>
+              <w:rPr>
+                <w:sz w:val="18"/>
+                <w:szCs w:val="18"/>
+              </w:rPr>
+            </w:pPr>
+            <w:hyperlink r:id="rId16" w:history="1">
               <w:r>
                 <w:rPr>
                   <w:rStyle w:val="Hyperlink"/>
                   <w:rFonts w:ascii="devicon" w:hAnsi="devicon"/>
                   <w:bCs/>
-                  <w:sz w:val="24"/>
-                  <w:szCs w:val="28"/>
+                  <w:sz w:val="18"/>
+                  <w:szCs w:val="18"/>
                   <w:u w:val="none"/>
                 </w:rPr>
-                <w:t xml:space="preserve"> </w:t>
+                <w:t xml:space="preserve"> </w:t>
               </w:r>
               <w:r>
                 <w:rPr>
                   <w:rStyle w:val="Hyperlink"/>
                   <w:bCs/>
-                  <w:sz w:val="24"/>
-                  <w:szCs w:val="28"/>
+                  <w:sz w:val="18"/>
+                  <w:szCs w:val="18"/>
                   <w:u w:val="none"/>
                 </w:rPr>
                 <w:t>Image OCR</w:t>
@@ -1178,7 +1282,7 @@
         </w:tc>
         <w:tc>
           <w:tcPr>
-            <w:tcW w:w="8027" w:type="dxa"/>
+            <w:tcW w:w="7909" w:type="dxa"/>
           </w:tcPr>
           <w:p>
             <w:pPr>
@@ -1188,8 +1292,8 @@
               <w:rPr>
                 <w:b w:val="0"/>
                 <w:bCs/>
-                <w:sz w:val="20"/>
-                <w:szCs w:val="24"/>
+                <w:sz w:val="18"/>
+                <w:szCs w:val="18"/>
                 <w:lang w:val="en-US"/>
               </w:rPr>
             </w:pPr>
@@ -1197,84 +1301,94 @@
               <w:rPr>
                 <w:b w:val="0"/>
                 <w:bCs/>
-                <w:sz w:val="20"/>
-                <w:szCs w:val="24"/>
+                <w:sz w:val="18"/>
+                <w:szCs w:val="18"/>
                 <w:lang w:val="en-US"/>
               </w:rPr>
-              <w:t xml:space="preserve">Using </w:t>
+              <w:t xml:space="preserve"> </w:t>
             </w:r>
             <w:r>
               <w:rPr>
                 <w:b w:val="0"/>
                 <w:bCs/>
-                <w:sz w:val="20"/>
-                <w:szCs w:val="24"/>
-              </w:rPr>
-              <w:t xml:space="preserve">Tkinter and Pytesseract </w:t>
+                <w:sz w:val="18"/>
+                <w:szCs w:val="18"/>
+                <w:lang w:val="en-US"/>
+              </w:rPr>
+              <w:t xml:space="preserve">Using </w:t>
             </w:r>
             <w:r>
               <w:rPr>
                 <w:b w:val="0"/>
                 <w:bCs/>
-                <w:sz w:val="20"/>
-                <w:szCs w:val="24"/>
-                <w:lang w:val="en-US"/>
-              </w:rPr>
-              <w:t>to create</w:t>
+                <w:sz w:val="18"/>
+                <w:szCs w:val="18"/>
+              </w:rPr>
+              <w:t xml:space="preserve">Tkinter and Pytesseract </w:t>
             </w:r>
             <w:r>
               <w:rPr>
                 <w:b w:val="0"/>
                 <w:bCs/>
-                <w:sz w:val="20"/>
-                <w:szCs w:val="24"/>
-              </w:rPr>
-              <w:t xml:space="preserve"> snapshot</w:t>
+                <w:sz w:val="18"/>
+                <w:szCs w:val="18"/>
+                <w:lang w:val="en-US"/>
+              </w:rPr>
+              <w:t>to create</w:t>
             </w:r>
             <w:r>
               <w:rPr>
                 <w:b w:val="0"/>
                 <w:bCs/>
-                <w:sz w:val="20"/>
-                <w:szCs w:val="24"/>
-                <w:lang w:val="en-US"/>
-              </w:rPr>
-              <w:t>s and</w:t>
+                <w:sz w:val="18"/>
+                <w:szCs w:val="18"/>
+              </w:rPr>
+              <w:t xml:space="preserve"> snapshot</w:t>
             </w:r>
             <w:r>
               <w:rPr>
                 <w:b w:val="0"/>
                 <w:bCs/>
-                <w:sz w:val="20"/>
-                <w:szCs w:val="24"/>
-              </w:rPr>
-              <w:t xml:space="preserve"> export</w:t>
+                <w:sz w:val="18"/>
+                <w:szCs w:val="18"/>
+                <w:lang w:val="en-US"/>
+              </w:rPr>
+              <w:t>s and</w:t>
             </w:r>
             <w:r>
               <w:rPr>
                 <w:b w:val="0"/>
                 <w:bCs/>
-                <w:sz w:val="20"/>
-                <w:szCs w:val="24"/>
-                <w:lang w:val="en-US"/>
-              </w:rPr>
-              <w:t xml:space="preserve"> </w:t>
+                <w:sz w:val="18"/>
+                <w:szCs w:val="18"/>
+              </w:rPr>
+              <w:t xml:space="preserve"> export</w:t>
             </w:r>
             <w:r>
               <w:rPr>
                 <w:b w:val="0"/>
                 <w:bCs/>
-                <w:sz w:val="20"/>
-                <w:szCs w:val="24"/>
-              </w:rPr>
-              <w:t>transcript</w:t>
+                <w:sz w:val="18"/>
+                <w:szCs w:val="18"/>
+                <w:lang w:val="en-US"/>
+              </w:rPr>
+              <w:t xml:space="preserve"> </w:t>
             </w:r>
             <w:r>
               <w:rPr>
                 <w:b w:val="0"/>
                 <w:bCs/>
-                <w:sz w:val="20"/>
-                <w:szCs w:val="24"/>
+                <w:sz w:val="18"/>
+                <w:szCs w:val="18"/>
+              </w:rPr>
+              <w:t>transcript</w:t>
+            </w:r>
+            <w:r>
+              <w:rPr>
+                <w:b w:val="0"/>
+                <w:bCs/>
+                <w:sz w:val="18"/>
+                <w:szCs w:val="18"/>
                 <w:lang w:val="en-US"/>
               </w:rPr>
               <w:t>s</w:t>
@@ -1284,11 +1398,11 @@
       </w:tr>
       <w:tr>
         <w:trPr>
-          <w:trHeight w:val="477"/>
+          <w:trHeight w:hRule="exact" w:val="375"/>
         </w:trPr>
         <w:tc>
           <w:tcPr>
-            <w:tcW w:w="3109" w:type="dxa"/>
+            <w:tcW w:w="3063" w:type="dxa"/>
           </w:tcPr>
           <w:p>
             <w:pPr>
@@ -1296,19 +1410,19 @@
                 <w:tab w:val="left" w:pos="1200"/>
               </w:tabs>
               <w:rPr>
-                <w:sz w:val="24"/>
-                <w:szCs w:val="28"/>
-                <w:lang w:val="en-PK" w:eastAsia="en-PK"/>
+                <w:sz w:val="18"/>
+                <w:szCs w:val="18"/>
+                <w:lang w:val="en-US"/>
               </w:rPr>
             </w:pPr>
-            <w:hyperlink r:id="rId15" w:history="1">
+            <w:hyperlink r:id="rId17" w:history="1">
               <w:r>
                 <w:rPr>
                   <w:rStyle w:val="Hyperlink"/>
                   <w:rFonts w:ascii="devicon" w:hAnsi="devicon"/>
                   <w:bCs/>
-                  <w:sz w:val="30"/>
-                  <w:szCs w:val="34"/>
+                  <w:sz w:val="18"/>
+                  <w:szCs w:val="18"/>
                   <w:u w:val="none"/>
                 </w:rPr>
                 <w:t></w:t>
@@ -1318,8 +1432,8 @@
                   <w:rStyle w:val="Hyperlink"/>
                   <w:rFonts w:ascii="Font Awesome 6 Brands Regular" w:hAnsi="Font Awesome 6 Brands Regular"/>
                   <w:bCs/>
-                  <w:sz w:val="24"/>
-                  <w:szCs w:val="28"/>
+                  <w:sz w:val="18"/>
+                  <w:szCs w:val="18"/>
                   <w:u w:val="none"/>
                 </w:rPr>
                 <w:t xml:space="preserve"> </w:t>
@@ -1328,18 +1442,29 @@
                 <w:rPr>
                   <w:rStyle w:val="Hyperlink"/>
                   <w:bCs/>
-                  <w:sz w:val="24"/>
-                  <w:szCs w:val="28"/>
+                  <w:sz w:val="18"/>
+                  <w:szCs w:val="18"/>
                   <w:u w:val="none"/>
                 </w:rPr>
                 <w:t>Linear Model Solver</w:t>
               </w:r>
             </w:hyperlink>
+            <w:r>
+              <w:rPr>
+                <w:rStyle w:val="Hyperlink"/>
+                <w:bCs/>
+                <w:sz w:val="18"/>
+                <w:szCs w:val="18"/>
+                <w:u w:val="none"/>
+                <w:lang w:val="en-US"/>
+              </w:rPr>
+              <w:t xml:space="preserve"> </w:t>
+            </w:r>
           </w:p>
         </w:tc>
         <w:tc>
           <w:tcPr>
-            <w:tcW w:w="8027" w:type="dxa"/>
+            <w:tcW w:w="7909" w:type="dxa"/>
           </w:tcPr>
           <w:p>
             <w:pPr>
@@ -1349,8 +1474,8 @@
               <w:rPr>
                 <w:b w:val="0"/>
                 <w:bCs/>
-                <w:sz w:val="20"/>
-                <w:szCs w:val="24"/>
+                <w:sz w:val="18"/>
+                <w:szCs w:val="18"/>
                 <w:lang w:val="en-US"/>
               </w:rPr>
             </w:pPr>
@@ -1358,8 +1483,18 @@
               <w:rPr>
                 <w:b w:val="0"/>
                 <w:bCs/>
-                <w:sz w:val="20"/>
-                <w:szCs w:val="24"/>
+                <w:sz w:val="18"/>
+                <w:szCs w:val="18"/>
+                <w:lang w:val="en-US"/>
+              </w:rPr>
+              <w:t xml:space="preserve"> </w:t>
+            </w:r>
+            <w:r>
+              <w:rPr>
+                <w:b w:val="0"/>
+                <w:bCs/>
+                <w:sz w:val="18"/>
+                <w:szCs w:val="18"/>
                 <w:lang w:val="en-US"/>
               </w:rPr>
               <w:t>Using CustomTkinter and PuLP to find optimal values and slack</w:t>
@@ -1369,47 +1504,37 @@
       </w:tr>
       <w:tr>
         <w:trPr>
-          <w:trHeight w:val="496"/>
+          <w:trHeight w:hRule="exact" w:val="375"/>
         </w:trPr>
         <w:tc>
           <w:tcPr>
-            <w:tcW w:w="3109" w:type="dxa"/>
+            <w:tcW w:w="3063" w:type="dxa"/>
           </w:tcPr>
           <w:p>
             <w:pPr>
               <w:rPr>
-                <w:lang w:val="en-PK" w:eastAsia="en-PK"/>
+                <w:sz w:val="18"/>
+                <w:szCs w:val="18"/>
               </w:rPr>
             </w:pPr>
-            <w:hyperlink r:id="rId16" w:history="1">
+            <w:hyperlink r:id="rId18" w:history="1">
               <w:r>
                 <w:rPr>
                   <w:rStyle w:val="Hyperlink"/>
                   <w:rFonts w:ascii="devicon" w:hAnsi="devicon"/>
                   <w:bCs/>
-                  <w:sz w:val="30"/>
-                  <w:szCs w:val="34"/>
+                  <w:sz w:val="18"/>
+                  <w:szCs w:val="18"/>
                   <w:u w:val="none"/>
                 </w:rPr>
-                <w:t></w:t>
-              </w:r>
-              <w:r>
-                <w:rPr>
-                  <w:rStyle w:val="Hyperlink"/>
-                  <w:rFonts w:ascii="devicon" w:hAnsi="devicon"/>
-                  <w:bCs/>
-                  <w:sz w:val="24"/>
-                  <w:szCs w:val="28"/>
-                  <w:u w:val="none"/>
-                </w:rPr>
-                <w:t xml:space="preserve"> </w:t>
+                <w:t xml:space="preserve"> </w:t>
               </w:r>
               <w:r>
                 <w:rPr>
                   <w:rStyle w:val="Hyperlink"/>
                   <w:bCs/>
-                  <w:sz w:val="24"/>
-                  <w:szCs w:val="28"/>
+                  <w:sz w:val="18"/>
+                  <w:szCs w:val="18"/>
                   <w:u w:val="none"/>
                 </w:rPr>
                 <w:t>Image Editor</w:t>
@@ -1419,7 +1544,7 @@
         </w:tc>
         <w:tc>
           <w:tcPr>
-            <w:tcW w:w="8027" w:type="dxa"/>
+            <w:tcW w:w="7909" w:type="dxa"/>
           </w:tcPr>
           <w:p>
             <w:pPr>
@@ -1429,35 +1554,45 @@
               <w:rPr>
                 <w:b w:val="0"/>
                 <w:bCs/>
-                <w:sz w:val="20"/>
-                <w:szCs w:val="24"/>
+                <w:sz w:val="18"/>
+                <w:szCs w:val="18"/>
               </w:rPr>
             </w:pPr>
             <w:r>
               <w:rPr>
                 <w:b w:val="0"/>
                 <w:bCs/>
-                <w:sz w:val="20"/>
-                <w:szCs w:val="24"/>
-              </w:rPr>
-              <w:t>Mean/Median, Translate, Scale, Transform, Quantization</w:t>
+                <w:sz w:val="18"/>
+                <w:szCs w:val="18"/>
+                <w:lang w:val="en-US"/>
+              </w:rPr>
+              <w:t xml:space="preserve"> </w:t>
             </w:r>
             <w:r>
               <w:rPr>
                 <w:b w:val="0"/>
                 <w:bCs/>
-                <w:sz w:val="20"/>
-                <w:szCs w:val="24"/>
-                <w:lang w:val="en-US"/>
-              </w:rPr>
-              <w:t>,</w:t>
+                <w:sz w:val="18"/>
+                <w:szCs w:val="18"/>
+              </w:rPr>
+              <w:t>Mean/Median, Translate, Scale, Transform, Quantization</w:t>
             </w:r>
             <w:r>
               <w:rPr>
                 <w:b w:val="0"/>
                 <w:bCs/>
-                <w:sz w:val="20"/>
-                <w:szCs w:val="24"/>
+                <w:sz w:val="18"/>
+                <w:szCs w:val="18"/>
+                <w:lang w:val="en-US"/>
+              </w:rPr>
+              <w:t>,</w:t>
+            </w:r>
+            <w:r>
+              <w:rPr>
+                <w:b w:val="0"/>
+                <w:bCs/>
+                <w:sz w:val="18"/>
+                <w:szCs w:val="18"/>
               </w:rPr>
               <w:t xml:space="preserve"> Derivation</w:t>
             </w:r>
@@ -1466,49 +1601,37 @@
       </w:tr>
       <w:tr>
         <w:trPr>
-          <w:trHeight w:val="458"/>
+          <w:trHeight w:hRule="exact" w:val="375"/>
         </w:trPr>
         <w:tc>
           <w:tcPr>
-            <w:tcW w:w="3109" w:type="dxa"/>
+            <w:tcW w:w="3063" w:type="dxa"/>
           </w:tcPr>
           <w:p>
             <w:pPr>
               <w:rPr>
-                <w:sz w:val="24"/>
-                <w:szCs w:val="28"/>
-                <w:lang w:val="en-PK" w:eastAsia="en-PK"/>
+                <w:sz w:val="18"/>
+                <w:szCs w:val="18"/>
               </w:rPr>
             </w:pPr>
-            <w:hyperlink r:id="rId17" w:history="1">
+            <w:hyperlink r:id="rId19" w:history="1">
               <w:r>
                 <w:rPr>
                   <w:rStyle w:val="Hyperlink"/>
                   <w:rFonts w:ascii="devicon" w:hAnsi="devicon"/>
                   <w:bCs/>
-                  <w:sz w:val="30"/>
-                  <w:szCs w:val="34"/>
+                  <w:sz w:val="18"/>
+                  <w:szCs w:val="18"/>
                   <w:u w:val="none"/>
                 </w:rPr>
-                <w:t></w:t>
-              </w:r>
-              <w:r>
-                <w:rPr>
-                  <w:rStyle w:val="Hyperlink"/>
-                  <w:rFonts w:ascii="devicon" w:hAnsi="devicon"/>
-                  <w:bCs/>
-                  <w:sz w:val="24"/>
-                  <w:szCs w:val="28"/>
-                  <w:u w:val="none"/>
-                </w:rPr>
-                <w:t xml:space="preserve"> </w:t>
+                <w:t xml:space="preserve"> </w:t>
               </w:r>
               <w:r>
                 <w:rPr>
                   <w:rStyle w:val="Hyperlink"/>
                   <w:bCs/>
-                  <w:sz w:val="24"/>
-                  <w:szCs w:val="28"/>
+                  <w:sz w:val="18"/>
+                  <w:szCs w:val="18"/>
                   <w:u w:val="none"/>
                 </w:rPr>
                 <w:t>Weather App</w:t>
@@ -1518,7 +1641,7 @@
         </w:tc>
         <w:tc>
           <w:tcPr>
-            <w:tcW w:w="8027" w:type="dxa"/>
+            <w:tcW w:w="7909" w:type="dxa"/>
           </w:tcPr>
           <w:p>
             <w:pPr>
@@ -1528,74 +1651,74 @@
               <w:rPr>
                 <w:b w:val="0"/>
                 <w:bCs/>
-                <w:sz w:val="20"/>
-                <w:szCs w:val="24"/>
+                <w:sz w:val="18"/>
+                <w:szCs w:val="18"/>
               </w:rPr>
             </w:pPr>
             <w:r>
               <w:rPr>
                 <w:b w:val="0"/>
                 <w:bCs/>
-                <w:sz w:val="20"/>
-                <w:szCs w:val="24"/>
+                <w:sz w:val="18"/>
+                <w:szCs w:val="18"/>
                 <w:lang w:val="en-US"/>
               </w:rPr>
-              <w:t xml:space="preserve">Using </w:t>
+              <w:t xml:space="preserve"> </w:t>
             </w:r>
             <w:r>
               <w:rPr>
                 <w:b w:val="0"/>
                 <w:bCs/>
-                <w:sz w:val="20"/>
-                <w:szCs w:val="24"/>
-              </w:rPr>
-              <w:t>Tkinter and O</w:t>
+                <w:sz w:val="18"/>
+                <w:szCs w:val="18"/>
+                <w:lang w:val="en-US"/>
+              </w:rPr>
+              <w:t xml:space="preserve">Using </w:t>
             </w:r>
             <w:r>
               <w:rPr>
                 <w:b w:val="0"/>
                 <w:bCs/>
-                <w:sz w:val="20"/>
-                <w:szCs w:val="24"/>
-                <w:lang w:val="en-US"/>
-              </w:rPr>
-              <w:t>WM</w:t>
+                <w:sz w:val="18"/>
+                <w:szCs w:val="18"/>
+              </w:rPr>
+              <w:t>Tkinter and O</w:t>
             </w:r>
             <w:r>
               <w:rPr>
                 <w:b w:val="0"/>
                 <w:bCs/>
-                <w:sz w:val="20"/>
-                <w:szCs w:val="24"/>
-              </w:rPr>
-              <w:t xml:space="preserve"> API</w:t>
+                <w:sz w:val="18"/>
+                <w:szCs w:val="18"/>
+                <w:lang w:val="en-US"/>
+              </w:rPr>
+              <w:t>WM</w:t>
             </w:r>
             <w:r>
               <w:rPr>
                 <w:b w:val="0"/>
                 <w:bCs/>
-                <w:sz w:val="20"/>
-                <w:szCs w:val="24"/>
-                <w:lang w:val="en-US"/>
-              </w:rPr>
-              <w:t xml:space="preserve"> to </w:t>
+                <w:sz w:val="18"/>
+                <w:szCs w:val="18"/>
+              </w:rPr>
+              <w:t xml:space="preserve"> API</w:t>
             </w:r>
             <w:r>
               <w:rPr>
                 <w:b w:val="0"/>
                 <w:bCs/>
-                <w:sz w:val="20"/>
-                <w:szCs w:val="24"/>
+                <w:sz w:val="18"/>
+                <w:szCs w:val="18"/>
                 <w:lang w:val="en-US"/>
               </w:rPr>
-              <w:t>display</w:t>
+              <w:t xml:space="preserve"> to display</w:t>
             </w:r>
             <w:r>
               <w:rPr>
                 <w:b w:val="0"/>
                 <w:bCs/>
-                <w:sz w:val="20"/>
-                <w:szCs w:val="24"/>
+                <w:sz w:val="18"/>
+                <w:szCs w:val="18"/>
               </w:rPr>
               <w:t xml:space="preserve"> </w:t>
             </w:r>
@@ -1603,28 +1726,18 @@
               <w:rPr>
                 <w:b w:val="0"/>
                 <w:bCs/>
-                <w:sz w:val="20"/>
-                <w:szCs w:val="24"/>
+                <w:sz w:val="18"/>
+                <w:szCs w:val="18"/>
                 <w:lang w:val="en-US"/>
               </w:rPr>
-              <w:t>t</w:t>
+              <w:t>temperatures</w:t>
             </w:r>
             <w:r>
               <w:rPr>
                 <w:b w:val="0"/>
                 <w:bCs/>
-                <w:sz w:val="20"/>
-                <w:szCs w:val="24"/>
-                <w:lang w:val="en-US"/>
-              </w:rPr>
-              <w:t>emperatures</w:t>
-            </w:r>
-            <w:r>
-              <w:rPr>
-                <w:b w:val="0"/>
-                <w:bCs/>
-                <w:sz w:val="20"/>
-                <w:szCs w:val="24"/>
+                <w:sz w:val="18"/>
+                <w:szCs w:val="18"/>
               </w:rPr>
               <w:t>, Sunrise, Windspeed</w:t>
             </w:r>
@@ -1633,49 +1746,37 @@
       </w:tr>
       <w:tr>
         <w:trPr>
-          <w:trHeight w:val="477"/>
+          <w:trHeight w:hRule="exact" w:val="375"/>
         </w:trPr>
         <w:tc>
           <w:tcPr>
-            <w:tcW w:w="3109" w:type="dxa"/>
+            <w:tcW w:w="3063" w:type="dxa"/>
           </w:tcPr>
           <w:p>
             <w:pPr>
               <w:rPr>
-                <w:sz w:val="24"/>
-                <w:szCs w:val="28"/>
-                <w:lang w:val="en-PK" w:eastAsia="en-PK"/>
+                <w:sz w:val="18"/>
+                <w:szCs w:val="18"/>
               </w:rPr>
             </w:pPr>
-            <w:hyperlink r:id="rId18" w:history="1">
+            <w:hyperlink r:id="rId20" w:history="1">
               <w:r>
                 <w:rPr>
                   <w:rStyle w:val="Hyperlink"/>
                   <w:rFonts w:ascii="devicon" w:hAnsi="devicon"/>
                   <w:bCs/>
-                  <w:sz w:val="30"/>
-                  <w:szCs w:val="34"/>
+                  <w:sz w:val="18"/>
+                  <w:szCs w:val="18"/>
                   <w:u w:val="none"/>
                 </w:rPr>
-                <w:t></w:t>
-              </w:r>
-              <w:r>
-                <w:rPr>
-                  <w:rStyle w:val="Hyperlink"/>
-                  <w:rFonts w:ascii="devicon" w:hAnsi="devicon"/>
-                  <w:bCs/>
-                  <w:sz w:val="24"/>
-                  <w:szCs w:val="28"/>
-                  <w:u w:val="none"/>
-                </w:rPr>
-                <w:t xml:space="preserve"> </w:t>
+                <w:t xml:space="preserve"> </w:t>
               </w:r>
               <w:r>
                 <w:rPr>
                   <w:rStyle w:val="Hyperlink"/>
                   <w:bCs/>
-                  <w:sz w:val="24"/>
-                  <w:szCs w:val="28"/>
+                  <w:sz w:val="18"/>
+                  <w:szCs w:val="18"/>
                   <w:u w:val="none"/>
                 </w:rPr>
                 <w:t>Notepad App</w:t>
@@ -1684,8 +1785,8 @@
             <w:r>
               <w:rPr>
                 <w:bCs/>
-                <w:sz w:val="24"/>
-                <w:szCs w:val="28"/>
+                <w:sz w:val="18"/>
+                <w:szCs w:val="18"/>
               </w:rPr>
               <w:t xml:space="preserve">   </w:t>
             </w:r>
@@ -1693,7 +1794,7 @@
         </w:tc>
         <w:tc>
           <w:tcPr>
-            <w:tcW w:w="8027" w:type="dxa"/>
+            <w:tcW w:w="7909" w:type="dxa"/>
           </w:tcPr>
           <w:p>
             <w:pPr>
@@ -1703,48 +1804,77 @@
               <w:rPr>
                 <w:b w:val="0"/>
                 <w:bCs/>
-                <w:sz w:val="20"/>
-                <w:szCs w:val="24"/>
+                <w:sz w:val="18"/>
+                <w:szCs w:val="18"/>
               </w:rPr>
             </w:pPr>
             <w:r>
               <w:rPr>
                 <w:b w:val="0"/>
                 <w:bCs/>
-                <w:sz w:val="20"/>
-                <w:szCs w:val="24"/>
+                <w:sz w:val="18"/>
+                <w:szCs w:val="18"/>
                 <w:lang w:val="en-US"/>
               </w:rPr>
-              <w:t xml:space="preserve">Using </w:t>
+              <w:t xml:space="preserve"> </w:t>
             </w:r>
             <w:r>
               <w:rPr>
                 <w:b w:val="0"/>
                 <w:bCs/>
-                <w:sz w:val="20"/>
-                <w:szCs w:val="24"/>
-              </w:rPr>
-              <w:t>Swing toolkit</w:t>
+                <w:sz w:val="18"/>
+                <w:szCs w:val="18"/>
+                <w:lang w:val="en-US"/>
+              </w:rPr>
+              <w:t xml:space="preserve">Using </w:t>
             </w:r>
             <w:r>
               <w:rPr>
                 <w:b w:val="0"/>
                 <w:bCs/>
-                <w:sz w:val="20"/>
-                <w:szCs w:val="24"/>
-                <w:lang w:val="en-US"/>
-              </w:rPr>
-              <w:t xml:space="preserve"> to</w:t>
+                <w:sz w:val="18"/>
+                <w:szCs w:val="18"/>
+              </w:rPr>
+              <w:t>Swing toolkit</w:t>
             </w:r>
             <w:r>
               <w:rPr>
                 <w:b w:val="0"/>
                 <w:bCs/>
-                <w:sz w:val="20"/>
-                <w:szCs w:val="24"/>
-              </w:rPr>
-              <w:t xml:space="preserve"> Load/Create/Save text files</w:t>
-            </w:r>
+                <w:sz w:val="18"/>
+                <w:szCs w:val="18"/>
+                <w:lang w:val="en-US"/>
+              </w:rPr>
+              <w:t xml:space="preserve"> to</w:t>
+            </w:r>
+            <w:r>
+              <w:rPr>
+                <w:b w:val="0"/>
+                <w:bCs/>
+                <w:sz w:val="18"/>
+                <w:szCs w:val="18"/>
+              </w:rPr>
+              <w:t xml:space="preserve"> Load/Create/Save text </w:t>
+            </w:r>
+            <w:proofErr w:type="gramStart"/>
+            <w:r>
+              <w:rPr>
+                <w:b w:val="0"/>
+                <w:bCs/>
+                <w:sz w:val="18"/>
+                <w:szCs w:val="18"/>
+              </w:rPr>
+              <w:t>files</w:t>
+            </w:r>
+            <w:proofErr w:type="gramEnd"/>
+          </w:p>
+          <w:p>
+            <w:pPr>
+              <w:rPr>
+                <w:sz w:val="18"/>
+                <w:szCs w:val="18"/>
+              </w:rPr>
+            </w:pPr>
           </w:p>
         </w:tc>
       </w:tr>
@@ -1773,7 +1903,7 @@
     <w:tbl>
       <w:tblPr>
         <w:tblStyle w:val="TableGrid"/>
-        <w:tblW w:w="10478" w:type="dxa"/>
+        <w:tblW w:w="10170" w:type="dxa"/>
         <w:tblBorders>
           <w:top w:val="none" w:sz="0" w:space="0" w:color="auto"/>
           <w:left w:val="none" w:sz="0" w:space="0" w:color="auto"/>
@@ -1791,7 +1921,7 @@
       <w:tblGrid>
         <w:gridCol w:w="3504"/>
         <w:gridCol w:w="3487"/>
-        <w:gridCol w:w="3487"/>
+        <w:gridCol w:w="3179"/>
       </w:tblGrid>
       <w:tr>
         <w:trPr>
@@ -1851,7 +1981,7 @@
                 <w:shd w:val="clear" w:color="auto" w:fill="FFFFFF"/>
               </w:rPr>
             </w:pPr>
-            <w:hyperlink r:id="rId19" w:history="1">
+            <w:hyperlink r:id="rId21" w:history="1">
               <w:r>
                 <w:rPr>
                   <w:rStyle w:val="Hyperlink"/>
@@ -1928,7 +2058,7 @@
                 <w:shd w:val="clear" w:color="auto" w:fill="FFFFFF"/>
               </w:rPr>
             </w:pPr>
-            <w:hyperlink r:id="rId20" w:history="1">
+            <w:hyperlink r:id="rId22" w:history="1">
               <w:r>
                 <w:rPr>
                   <w:rStyle w:val="Hyperlink"/>
@@ -1953,7 +2083,7 @@
         </w:tc>
         <w:tc>
           <w:tcPr>
-            <w:tcW w:w="3487" w:type="dxa"/>
+            <w:tcW w:w="3179" w:type="dxa"/>
           </w:tcPr>
           <w:p>
             <w:pPr>
@@ -2001,7 +2131,7 @@
                 <w:szCs w:val="20"/>
               </w:rPr>
             </w:pPr>
-            <w:hyperlink r:id="rId21" w:history="1">
+            <w:hyperlink r:id="rId23" w:history="1">
               <w:r>
                 <w:rPr>
                   <w:rStyle w:val="Hyperlink"/>
@@ -2029,7 +2159,7 @@
 </file>
 
 <file path=word/endnotes.xml><?xml version="1.0" encoding="utf-8"?>
-<w:endnotes xmlns:wpc="http://schemas.microsoft.com/office/word/2010/wordprocessingCanvas" xmlns:cx="http://schemas.microsoft.com/office/drawing/2014/chartex" xmlns:cx1="http://schemas.microsoft.com/office/drawing/2015/9/8/chartex" xmlns:cx2="http://schemas.microsoft.com/office/drawing/2015/10/21/chartex" xmlns:cx3="http://schemas.microsoft.com/office/drawing/2016/5/9/chartex" xmlns:cx4="http://schemas.microsoft.com/office/drawing/2016/5/10/chartex" xmlns:cx5="http://schemas.microsoft.com/office/drawing/2016/5/11/chartex" xmlns:cx6="http://schemas.microsoft.com/office/drawing/2016/5/12/chartex" xmlns:cx7="http://schemas.microsoft.com/office/drawing/2016/5/13/chartex" xmlns:cx8="http://schemas.microsoft.com/office/drawing/2016/5/14/chartex" xmlns:mc="http://schemas.openxmlformats.org/markup-compatibility/2006" xmlns:aink="http://schemas.microsoft.com/office/drawing/2016/ink" xmlns:am3d="http://schemas.microsoft.com/office/drawing/2017/model3d" xmlns:o="urn:schemas-microsoft-com:office:office" xmlns:oel="http://schemas.microsoft.com/office/2019/extlst" xmlns:r="http://schemas.openxmlformats.org/officeDocument/2006/relationships" xmlns:m="http://schemas.openxmlformats.org/officeDocument/2006/math" xmlns:v="urn:schemas-microsoft-com:vml" xmlns:wp14="http://schemas.microsoft.com/office/word/2010/wordprocessingDrawing" xmlns:wp="http://schemas.openxmlformats.org/drawingml/2006/wordprocessingDrawing" xmlns:w10="urn:schemas-microsoft-com:office:word" xmlns:w="http://schemas.openxmlformats.org/wordprocessingml/2006/main" xmlns:w14="http://schemas.microsoft.com/office/word/2010/wordml" xmlns:w15="http://schemas.microsoft.com/office/word/2012/wordml" xmlns:w16cex="http://schemas.microsoft.com/office/word/2018/wordml/cex" xmlns:w16cid="http://schemas.microsoft.com/office/word/2016/wordml/cid" xmlns:w16="http://schemas.microsoft.com/office/word/2018/wordml" xmlns:w16sdtdh="http://schemas.microsoft.com/office/word/2020/wordml/sdtdatahash" xmlns:w16se="http://schemas.microsoft.com/office/word/2015/wordml/symex" xmlns:wpg="http://schemas.microsoft.com/office/word/2010/wordprocessingGroup" xmlns:wpi="http://schemas.microsoft.com/office/word/2010/wordprocessingInk" xmlns:wne="http://schemas.microsoft.com/office/word/2006/wordml" xmlns:wps="http://schemas.microsoft.com/office/word/2010/wordprocessingShape" mc:Ignorable="w14 w15 w16se w16cid w16 w16cex w16sdtdh wp14">
+<w:endnotes xmlns:wpc="http://schemas.microsoft.com/office/word/2010/wordprocessingCanvas" xmlns:cx="http://schemas.microsoft.com/office/drawing/2014/chartex" xmlns:cx1="http://schemas.microsoft.com/office/drawing/2015/9/8/chartex" xmlns:cx2="http://schemas.microsoft.com/office/drawing/2015/10/21/chartex" xmlns:cx3="http://schemas.microsoft.com/office/drawing/2016/5/9/chartex" xmlns:cx4="http://schemas.microsoft.com/office/drawing/2016/5/10/chartex" xmlns:cx5="http://schemas.microsoft.com/office/drawing/2016/5/11/chartex" xmlns:cx6="http://schemas.microsoft.com/office/drawing/2016/5/12/chartex" xmlns:cx7="http://schemas.microsoft.com/office/drawing/2016/5/13/chartex" xmlns:cx8="http://schemas.microsoft.com/office/drawing/2016/5/14/chartex" xmlns:mc="http://schemas.openxmlformats.org/markup-compatibility/2006" xmlns:aink="http://schemas.microsoft.com/office/drawing/2016/ink" xmlns:am3d="http://schemas.microsoft.com/office/drawing/2017/model3d" xmlns:o="urn:schemas-microsoft-com:office:office" xmlns:oel="http://schemas.microsoft.com/office/2019/extlst" xmlns:r="http://schemas.openxmlformats.org/officeDocument/2006/relationships" xmlns:m="http://schemas.openxmlformats.org/officeDocument/2006/math" xmlns:v="urn:schemas-microsoft-com:vml" xmlns:wp14="http://schemas.microsoft.com/office/word/2010/wordprocessingDrawing" xmlns:wp="http://schemas.openxmlformats.org/drawingml/2006/wordprocessingDrawing" xmlns:w10="urn:schemas-microsoft-com:office:word" xmlns:w="http://schemas.openxmlformats.org/wordprocessingml/2006/main" xmlns:w14="http://schemas.microsoft.com/office/word/2010/wordml" xmlns:w15="http://schemas.microsoft.com/office/word/2012/wordml" xmlns:w16cex="http://schemas.microsoft.com/office/word/2018/wordml/cex" xmlns:w16cid="http://schemas.microsoft.com/office/word/2016/wordml/cid" xmlns:w16="http://schemas.microsoft.com/office/word/2018/wordml" xmlns:w16du="http://schemas.microsoft.com/office/word/2023/wordml/word16du" xmlns:w16sdtdh="http://schemas.microsoft.com/office/word/2020/wordml/sdtdatahash" xmlns:w16se="http://schemas.microsoft.com/office/word/2015/wordml/symex" xmlns:wpg="http://schemas.microsoft.com/office/word/2010/wordprocessingGroup" xmlns:wpi="http://schemas.microsoft.com/office/word/2010/wordprocessingInk" xmlns:wne="http://schemas.microsoft.com/office/word/2006/wordml" xmlns:wps="http://schemas.microsoft.com/office/word/2010/wordprocessingShape" mc:Ignorable="w14 w15 w16se w16cid w16 w16cex w16sdtdh wp14">
   <w:endnote w:type="separator" w:id="-1">
     <w:p>
       <w:r>
@@ -2048,7 +2178,7 @@
 </file>
 
 <file path=word/footnotes.xml><?xml version="1.0" encoding="utf-8"?>
-<w:footnotes xmlns:wpc="http://schemas.microsoft.com/office/word/2010/wordprocessingCanvas" xmlns:cx="http://schemas.microsoft.com/office/drawing/2014/chartex" xmlns:cx1="http://schemas.microsoft.com/office/drawing/2015/9/8/chartex" xmlns:cx2="http://schemas.microsoft.com/office/drawing/2015/10/21/chartex" xmlns:cx3="http://schemas.microsoft.com/office/drawing/2016/5/9/chartex" xmlns:cx4="http://schemas.microsoft.com/office/drawing/2016/5/10/chartex" xmlns:cx5="http://schemas.microsoft.com/office/drawing/2016/5/11/chartex" xmlns:cx6="http://schemas.microsoft.com/office/drawing/2016/5/12/chartex" xmlns:cx7="http://schemas.microsoft.com/office/drawing/2016/5/13/chartex" xmlns:cx8="http://schemas.microsoft.com/office/drawing/2016/5/14/chartex" xmlns:mc="http://schemas.openxmlformats.org/markup-compatibility/2006" xmlns:aink="http://schemas.microsoft.com/office/drawing/2016/ink" xmlns:am3d="http://schemas.microsoft.com/office/drawing/2017/model3d" xmlns:o="urn:schemas-microsoft-com:office:office" xmlns:oel="http://schemas.microsoft.com/office/2019/extlst" xmlns:r="http://schemas.openxmlformats.org/officeDocument/2006/relationships" xmlns:m="http://schemas.openxmlformats.org/officeDocument/2006/math" xmlns:v="urn:schemas-microsoft-com:vml" xmlns:wp14="http://schemas.microsoft.com/office/word/2010/wordprocessingDrawing" xmlns:wp="http://schemas.openxmlformats.org/drawingml/2006/wordprocessingDrawing" xmlns:w10="urn:schemas-microsoft-com:office:word" xmlns:w="http://schemas.openxmlformats.org/wordprocessingml/2006/main" xmlns:w14="http://schemas.microsoft.com/office/word/2010/wordml" xmlns:w15="http://schemas.microsoft.com/office/word/2012/wordml" xmlns:w16cex="http://schemas.microsoft.com/office/word/2018/wordml/cex" xmlns:w16cid="http://schemas.microsoft.com/office/word/2016/wordml/cid" xmlns:w16="http://schemas.microsoft.com/office/word/2018/wordml" xmlns:w16sdtdh="http://schemas.microsoft.com/office/word/2020/wordml/sdtdatahash" xmlns:w16se="http://schemas.microsoft.com/office/word/2015/wordml/symex" xmlns:wpg="http://schemas.microsoft.com/office/word/2010/wordprocessingGroup" xmlns:wpi="http://schemas.microsoft.com/office/word/2010/wordprocessingInk" xmlns:wne="http://schemas.microsoft.com/office/word/2006/wordml" xmlns:wps="http://schemas.microsoft.com/office/word/2010/wordprocessingShape" mc:Ignorable="w14 w15 w16se w16cid w16 w16cex w16sdtdh wp14">
+<w:footnotes xmlns:wpc="http://schemas.microsoft.com/office/word/2010/wordprocessingCanvas" xmlns:cx="http://schemas.microsoft.com/office/drawing/2014/chartex" xmlns:cx1="http://schemas.microsoft.com/office/drawing/2015/9/8/chartex" xmlns:cx2="http://schemas.microsoft.com/office/drawing/2015/10/21/chartex" xmlns:cx3="http://schemas.microsoft.com/office/drawing/2016/5/9/chartex" xmlns:cx4="http://schemas.microsoft.com/office/drawing/2016/5/10/chartex" xmlns:cx5="http://schemas.microsoft.com/office/drawing/2016/5/11/chartex" xmlns:cx6="http://schemas.microsoft.com/office/drawing/2016/5/12/chartex" xmlns:cx7="http://schemas.microsoft.com/office/drawing/2016/5/13/chartex" xmlns:cx8="http://schemas.microsoft.com/office/drawing/2016/5/14/chartex" xmlns:mc="http://schemas.openxmlformats.org/markup-compatibility/2006" xmlns:aink="http://schemas.microsoft.com/office/drawing/2016/ink" xmlns:am3d="http://schemas.microsoft.com/office/drawing/2017/model3d" xmlns:o="urn:schemas-microsoft-com:office:office" xmlns:oel="http://schemas.microsoft.com/office/2019/extlst" xmlns:r="http://schemas.openxmlformats.org/officeDocument/2006/relationships" xmlns:m="http://schemas.openxmlformats.org/officeDocument/2006/math" xmlns:v="urn:schemas-microsoft-com:vml" xmlns:wp14="http://schemas.microsoft.com/office/word/2010/wordprocessingDrawing" xmlns:wp="http://schemas.openxmlformats.org/drawingml/2006/wordprocessingDrawing" xmlns:w10="urn:schemas-microsoft-com:office:word" xmlns:w="http://schemas.openxmlformats.org/wordprocessingml/2006/main" xmlns:w14="http://schemas.microsoft.com/office/word/2010/wordml" xmlns:w15="http://schemas.microsoft.com/office/word/2012/wordml" xmlns:w16cex="http://schemas.microsoft.com/office/word/2018/wordml/cex" xmlns:w16cid="http://schemas.microsoft.com/office/word/2016/wordml/cid" xmlns:w16="http://schemas.microsoft.com/office/word/2018/wordml" xmlns:w16du="http://schemas.microsoft.com/office/word/2023/wordml/word16du" xmlns:w16sdtdh="http://schemas.microsoft.com/office/word/2020/wordml/sdtdatahash" xmlns:w16se="http://schemas.microsoft.com/office/word/2015/wordml/symex" xmlns:wpg="http://schemas.microsoft.com/office/word/2010/wordprocessingGroup" xmlns:wpi="http://schemas.microsoft.com/office/word/2010/wordprocessingInk" xmlns:wne="http://schemas.microsoft.com/office/word/2006/wordml" xmlns:wps="http://schemas.microsoft.com/office/word/2010/wordprocessingShape" mc:Ignorable="w14 w15 w16se w16cid w16 w16cex w16sdtdh wp14">
   <w:footnote w:type="separator" w:id="-1">
     <w:p>
       <w:r>
@@ -2067,7 +2197,7 @@
 </file>
 
 <file path=word/numbering.xml><?xml version="1.0" encoding="utf-8"?>
-<w:numbering xmlns:wpc="http://schemas.microsoft.com/office/word/2010/wordprocessingCanvas" xmlns:cx="http://schemas.microsoft.com/office/drawing/2014/chartex" xmlns:cx1="http://schemas.microsoft.com/office/drawing/2015/9/8/chartex" xmlns:cx2="http://schemas.microsoft.com/office/drawing/2015/10/21/chartex" xmlns:cx3="http://schemas.microsoft.com/office/drawing/2016/5/9/chartex" xmlns:cx4="http://schemas.microsoft.com/office/drawing/2016/5/10/chartex" xmlns:cx5="http://schemas.microsoft.com/office/drawing/2016/5/11/chartex" xmlns:cx6="http://schemas.microsoft.com/office/drawing/2016/5/12/chartex" xmlns:cx7="http://schemas.microsoft.com/office/drawing/2016/5/13/chartex" xmlns:cx8="http://schemas.microsoft.com/office/drawing/2016/5/14/chartex" xmlns:mc="http://schemas.openxmlformats.org/markup-compatibility/2006" xmlns:aink="http://schemas.microsoft.com/office/drawing/2016/ink" xmlns:am3d="http://schemas.microsoft.com/office/drawing/2017/model3d" xmlns:o="urn:schemas-microsoft-com:office:office" xmlns:oel="http://schemas.microsoft.com/office/2019/extlst" xmlns:r="http://schemas.openxmlformats.org/officeDocument/2006/relationships" xmlns:m="http://schemas.openxmlformats.org/officeDocument/2006/math" xmlns:v="urn:schemas-microsoft-com:vml" xmlns:wp14="http://schemas.microsoft.com/office/word/2010/wordprocessingDrawing" xmlns:wp="http://schemas.openxmlformats.org/drawingml/2006/wordprocessingDrawing" xmlns:w10="urn:schemas-microsoft-com:office:word" xmlns:w="http://schemas.openxmlformats.org/wordprocessingml/2006/main" xmlns:w14="http://schemas.microsoft.com/office/word/2010/wordml" xmlns:w15="http://schemas.microsoft.com/office/word/2012/wordml" xmlns:w16cex="http://schemas.microsoft.com/office/word/2018/wordml/cex" xmlns:w16cid="http://schemas.microsoft.com/office/word/2016/wordml/cid" xmlns:w16="http://schemas.microsoft.com/office/word/2018/wordml" xmlns:w16sdtdh="http://schemas.microsoft.com/office/word/2020/wordml/sdtdatahash" xmlns:w16se="http://schemas.microsoft.com/office/word/2015/wordml/symex" xmlns:wpg="http://schemas.microsoft.com/office/word/2010/wordprocessingGroup" xmlns:wpi="http://schemas.microsoft.com/office/word/2010/wordprocessingInk" xmlns:wne="http://schemas.microsoft.com/office/word/2006/wordml" xmlns:wps="http://schemas.microsoft.com/office/word/2010/wordprocessingShape" mc:Ignorable="w14 w15 w16se w16cid w16 w16cex w16sdtdh wp14">
+<w:numbering xmlns:wpc="http://schemas.microsoft.com/office/word/2010/wordprocessingCanvas" xmlns:cx="http://schemas.microsoft.com/office/drawing/2014/chartex" xmlns:cx1="http://schemas.microsoft.com/office/drawing/2015/9/8/chartex" xmlns:cx2="http://schemas.microsoft.com/office/drawing/2015/10/21/chartex" xmlns:cx3="http://schemas.microsoft.com/office/drawing/2016/5/9/chartex" xmlns:cx4="http://schemas.microsoft.com/office/drawing/2016/5/10/chartex" xmlns:cx5="http://schemas.microsoft.com/office/drawing/2016/5/11/chartex" xmlns:cx6="http://schemas.microsoft.com/office/drawing/2016/5/12/chartex" xmlns:cx7="http://schemas.microsoft.com/office/drawing/2016/5/13/chartex" xmlns:cx8="http://schemas.microsoft.com/office/drawing/2016/5/14/chartex" xmlns:mc="http://schemas.openxmlformats.org/markup-compatibility/2006" xmlns:aink="http://schemas.microsoft.com/office/drawing/2016/ink" xmlns:am3d="http://schemas.microsoft.com/office/drawing/2017/model3d" xmlns:o="urn:schemas-microsoft-com:office:office" xmlns:oel="http://schemas.microsoft.com/office/2019/extlst" xmlns:r="http://schemas.openxmlformats.org/officeDocument/2006/relationships" xmlns:m="http://schemas.openxmlformats.org/officeDocument/2006/math" xmlns:v="urn:schemas-microsoft-com:vml" xmlns:wp14="http://schemas.microsoft.com/office/word/2010/wordprocessingDrawing" xmlns:wp="http://schemas.openxmlformats.org/drawingml/2006/wordprocessingDrawing" xmlns:w10="urn:schemas-microsoft-com:office:word" xmlns:w="http://schemas.openxmlformats.org/wordprocessingml/2006/main" xmlns:w14="http://schemas.microsoft.com/office/word/2010/wordml" xmlns:w15="http://schemas.microsoft.com/office/word/2012/wordml" xmlns:w16cex="http://schemas.microsoft.com/office/word/2018/wordml/cex" xmlns:w16cid="http://schemas.microsoft.com/office/word/2016/wordml/cid" xmlns:w16="http://schemas.microsoft.com/office/word/2018/wordml" xmlns:w16du="http://schemas.microsoft.com/office/word/2023/wordml/word16du" xmlns:w16sdtdh="http://schemas.microsoft.com/office/word/2020/wordml/sdtdatahash" xmlns:w16se="http://schemas.microsoft.com/office/word/2015/wordml/symex" xmlns:wpg="http://schemas.microsoft.com/office/word/2010/wordprocessingGroup" xmlns:wpi="http://schemas.microsoft.com/office/word/2010/wordprocessingInk" xmlns:wne="http://schemas.microsoft.com/office/word/2006/wordml" xmlns:wps="http://schemas.microsoft.com/office/word/2010/wordprocessingShape" mc:Ignorable="w14 w15 w16se w16cid w16 w16cex w16sdtdh wp14">
   <w:abstractNum w:abstractNumId="0" w15:restartNumberingAfterBreak="0">
     <w:nsid w:val="04723890"/>
     <w:multiLevelType w:val="hybridMultilevel"/>
@@ -8591,4 +8721,16 @@
     </a:ext>
   </a:extLst>
 </a:theme>
+</file>
+
+<file path=customXml/item1.xml><?xml version="1.0" encoding="utf-8"?>
+<b:Sources xmlns:b="http://schemas.openxmlformats.org/officeDocument/2006/bibliography" xmlns="http://schemas.openxmlformats.org/officeDocument/2006/bibliography" SelectedStyle="\APASixthEditionOfficeOnline.xsl" StyleName="APA" Version="6"/>
+</file>
+
+<file path=customXml/itemProps1.xml><?xml version="1.0" encoding="utf-8"?>
+<ds:datastoreItem xmlns:ds="http://schemas.openxmlformats.org/officeDocument/2006/customXml" ds:itemID="{0BA142A1-28B6-4507-8A89-30B9096B54F7}">
+  <ds:schemaRefs>
+    <ds:schemaRef ds:uri="http://schemas.openxmlformats.org/officeDocument/2006/bibliography"/>
+  </ds:schemaRefs>
+</ds:datastoreItem>
 </file>
</xml_diff>